<commit_message>
Adicionado mais informações a seção 2
</commit_message>
<xml_diff>
--- a/TCC I - Revisão Bibliográfica - Juan Cardoso da Silva.docx
+++ b/TCC I - Revisão Bibliográfica - Juan Cardoso da Silva.docx
@@ -775,7 +775,6 @@
         </w:rPr>
         <w:t xml:space="preserve">so </w:t>
       </w:r>
-      <w:proofErr w:type="spellStart"/>
       <w:r>
         <w:rPr>
           <w:rFonts w:cs="Arial"/>
@@ -783,7 +782,6 @@
         </w:rPr>
         <w:t>Olivete</w:t>
       </w:r>
-      <w:proofErr w:type="spellEnd"/>
       <w:r>
         <w:rPr>
           <w:rFonts w:cs="Arial"/>
@@ -1234,6 +1232,111 @@
       </w:r>
     </w:p>
     <w:p>
+      <w:r>
+        <w:br w:type="page"/>
+      </w:r>
+    </w:p>
+    <w:p>
+      <w:pPr>
+        <w:jc w:val="center"/>
+        <w:rPr>
+          <w:b/>
+          <w:szCs w:val="24"/>
+        </w:rPr>
+      </w:pPr>
+      <w:r>
+        <w:rPr>
+          <w:b/>
+          <w:szCs w:val="24"/>
+        </w:rPr>
+        <w:lastRenderedPageBreak/>
+        <w:t xml:space="preserve">LISTA DE </w:t>
+      </w:r>
+      <w:r>
+        <w:rPr>
+          <w:b/>
+          <w:szCs w:val="24"/>
+        </w:rPr>
+        <w:t>ABREVIATURAS E SIGLAS</w:t>
+      </w:r>
+    </w:p>
+    <w:p>
+      <w:pPr>
+        <w:ind w:left="720" w:firstLine="720"/>
+      </w:pPr>
+      <w:r>
+        <w:t>L.G.P.D</w:t>
+      </w:r>
+      <w:r>
+        <w:tab/>
+      </w:r>
+      <w:r>
+        <w:tab/>
+        <w:t>Lei Geral de Proteção de Dados</w:t>
+      </w:r>
+    </w:p>
+    <w:p>
+      <w:pPr>
+        <w:ind w:left="720" w:firstLine="720"/>
+      </w:pPr>
+      <w:r>
+        <w:t>G.D.P.R</w:t>
+      </w:r>
+      <w:r>
+        <w:tab/>
+      </w:r>
+      <w:r>
+        <w:tab/>
+      </w:r>
+      <w:r>
+        <w:t>General Data Protection Regulation</w:t>
+      </w:r>
+    </w:p>
+    <w:p>
+      <w:pPr>
+        <w:ind w:left="720" w:firstLine="720"/>
+      </w:pPr>
+      <w:r>
+        <w:t>M.L</w:t>
+      </w:r>
+      <w:r>
+        <w:tab/>
+      </w:r>
+      <w:r>
+        <w:tab/>
+      </w:r>
+      <w:r>
+        <w:tab/>
+        <w:t>Machine Learning</w:t>
+      </w:r>
+    </w:p>
+    <w:p>
+      <w:pPr>
+        <w:ind w:left="720" w:firstLine="720"/>
+      </w:pPr>
+      <w:r>
+        <w:t>C.P.F.</w:t>
+      </w:r>
+      <w:r>
+        <w:tab/>
+      </w:r>
+      <w:r>
+        <w:tab/>
+      </w:r>
+      <w:r>
+        <w:tab/>
+        <w:t>Cadastro de Pessoas Físicas</w:t>
+      </w:r>
+    </w:p>
+    <w:p>
+      <w:pPr>
+        <w:spacing w:line="240" w:lineRule="auto"/>
+      </w:pPr>
+      <w:r>
+        <w:br w:type="page"/>
+      </w:r>
+    </w:p>
+    <w:p>
       <w:pPr>
         <w:rPr>
           <w:b/>
@@ -1241,9 +1344,6 @@
           <w:szCs w:val="28"/>
         </w:rPr>
       </w:pPr>
-      <w:r>
-        <w:br w:type="page"/>
-      </w:r>
     </w:p>
     <w:bookmarkStart w:id="0" w:name="_Toc100679128" w:displacedByCustomXml="next"/>
     <w:sdt>
@@ -1835,15 +1935,7 @@
     </w:p>
     <w:p>
       <w:r>
-        <w:t xml:space="preserve">A utilização de </w:t>
-      </w:r>
-      <w:proofErr w:type="spellStart"/>
-      <w:r>
-        <w:t>Machine</w:t>
-      </w:r>
-      <w:proofErr w:type="spellEnd"/>
-      <w:r>
-        <w:t xml:space="preserve"> Learning tem se tornado uma opção relativamente popular devido a capacidade de criar modelos para analisar as bases de dados ou softwares procurando por implementações que não correspondem com o aprovado na lei</w:t>
+        <w:t>A utilização de Machine Learning tem se tornado uma opção relativamente popular devido a capacidade de criar modelos para analisar as bases de dados ou softwares procurando por implementações que não correspondem com o aprovado na lei</w:t>
       </w:r>
       <w:r>
         <w:t>.</w:t>
@@ -1851,15 +1943,7 @@
     </w:p>
     <w:p>
       <w:r>
-        <w:t xml:space="preserve">Este trabalho tem como objetivo criar um modelo de </w:t>
-      </w:r>
-      <w:proofErr w:type="spellStart"/>
-      <w:r>
-        <w:t>Machine</w:t>
-      </w:r>
-      <w:proofErr w:type="spellEnd"/>
-      <w:r>
-        <w:t xml:space="preserve"> Learning para filtrar dados em uma base de dados, utilizado métodos de classificação binária para julgar quais dados dentro da base devem ser tratados, como serão tratados e se podem </w:t>
+        <w:t xml:space="preserve">Este trabalho tem como objetivo criar um modelo de Machine Learning para filtrar dados em uma base de dados, utilizado métodos de classificação binária para julgar quais dados dentro da base devem ser tratados, como serão tratados e se podem </w:t>
       </w:r>
       <w:r>
         <w:t>ser</w:t>
@@ -1883,25 +1967,8 @@
         <w:t xml:space="preserve">Palavras-Chave: </w:t>
       </w:r>
       <w:r>
-        <w:t xml:space="preserve">Lei geral proteção de dados; LGPD projetos; Métodos LGPD; Manipulação de dados; </w:t>
-      </w:r>
-      <w:proofErr w:type="spellStart"/>
-      <w:r>
-        <w:t>Machine</w:t>
-      </w:r>
-      <w:proofErr w:type="spellEnd"/>
-      <w:r>
-        <w:t xml:space="preserve"> Learning;</w:t>
-      </w:r>
-    </w:p>
-    <w:p>
-      <w:pPr>
-        <w:jc w:val="center"/>
-        <w:rPr>
-          <w:szCs w:val="24"/>
-          <w:lang w:val="en-US"/>
-        </w:rPr>
-      </w:pPr>
+        <w:t>Lei geral proteção de dados; LGPD projetos; Métodos LGPD; Manipulação de dados; Machine Learning;</w:t>
+      </w:r>
     </w:p>
     <w:p>
       <w:pPr>
@@ -2065,13 +2132,6 @@
           <w:lang w:val="en-US"/>
         </w:rPr>
       </w:pPr>
-      <w:r>
-        <w:rPr>
-          <w:szCs w:val="24"/>
-          <w:lang w:val="en-US"/>
-        </w:rPr>
-        <w:t xml:space="preserve"> </w:t>
-      </w:r>
     </w:p>
     <w:p>
       <w:pPr>
@@ -2089,7 +2149,6 @@
           <w:szCs w:val="24"/>
           <w:lang w:val="en-US"/>
         </w:rPr>
-        <w:lastRenderedPageBreak/>
         <w:br w:type="page"/>
       </w:r>
     </w:p>
@@ -2350,9 +2409,6 @@
       <w:bookmarkEnd w:id="1"/>
     </w:p>
     <w:p>
-      <w:pPr>
-        <w:ind w:firstLine="851"/>
-      </w:pPr>
       <w:r>
         <w:t>Com a popularização do acesso a internet, a web 1.0 se tornou um fenômeno mundial, conectando pessoas com chats, fóruns de diversos tipos</w:t>
       </w:r>
@@ -2379,9 +2435,6 @@
       </w:r>
     </w:p>
     <w:p>
-      <w:pPr>
-        <w:ind w:firstLine="851"/>
-      </w:pPr>
       <w:r>
         <w:t xml:space="preserve">Em </w:t>
       </w:r>
@@ -2428,133 +2481,82 @@
       <w:r>
         <w:t xml:space="preserve"> nesses serviços online, eventualmente, chegando no momento onde dados pessoais são utilizados nesses serviços para vender propaganda por meio de </w:t>
       </w:r>
-      <w:proofErr w:type="spellStart"/>
       <w:r>
         <w:rPr>
           <w:i/>
           <w:iCs/>
         </w:rPr>
-        <w:t>Targeted</w:t>
-      </w:r>
-      <w:proofErr w:type="spellEnd"/>
+        <w:t>Targeted advertising</w:t>
+      </w:r>
+      <w:r>
+        <w:t>, recomendações e dentre outros.</w:t>
+      </w:r>
+    </w:p>
+    <w:p>
+      <w:r>
+        <w:t>A exposição dos usuários na internet não só trouxe muitos benefícios em geral, como também abriu a porta para eventuais ataques na rede com objetivo de invadir não só o espaço privado da pessoa</w:t>
+      </w:r>
+      <w:r>
+        <w:t xml:space="preserve"> (tanto</w:t>
+      </w:r>
+      <w:r>
+        <w:t xml:space="preserve"> nos serviços online</w:t>
+      </w:r>
+      <w:r>
+        <w:t xml:space="preserve"> e nos computadores pessoais)</w:t>
+      </w:r>
+      <w:r>
+        <w:t xml:space="preserve">, como também para roubar dados pessoais para uso profano, como foi o caso da </w:t>
+      </w:r>
+      <w:r>
+        <w:t>Carolina Dieckmann, que teve fotos intimas</w:t>
+      </w:r>
+      <w:r>
+        <w:t xml:space="preserve"> </w:t>
+      </w:r>
+      <w:r>
+        <w:t>espalhadas na internet</w:t>
+      </w:r>
+      <w:r>
+        <w:t xml:space="preserve">, neste caso os hackers, fizeram um </w:t>
+      </w:r>
       <w:r>
         <w:rPr>
           <w:i/>
           <w:iCs/>
         </w:rPr>
-        <w:t xml:space="preserve"> </w:t>
-      </w:r>
-      <w:proofErr w:type="spellStart"/>
+        <w:t>ransom</w:t>
+      </w:r>
+      <w:r>
+        <w:t xml:space="preserve"> das informações e fotos dela em troca de dinheiro, esse acontecimento foi a semente para que a Lei Geral de Proteção d</w:t>
+      </w:r>
+      <w:r>
+        <w:t>e</w:t>
+      </w:r>
+      <w:r>
+        <w:t xml:space="preserve"> Dados</w:t>
+      </w:r>
+      <w:r>
+        <w:t xml:space="preserve"> Pessoais</w:t>
+      </w:r>
+      <w:r>
+        <w:t xml:space="preserve"> fosse criada</w:t>
+      </w:r>
+      <w:r>
+        <w:t>.</w:t>
+      </w:r>
+    </w:p>
+    <w:p>
+      <w:r>
+        <w:t xml:space="preserve">Na Europa, ocorreram diversos casos similares de vazamento de dados que resultaram na criação da </w:t>
+      </w:r>
       <w:r>
         <w:rPr>
           <w:i/>
           <w:iCs/>
         </w:rPr>
-        <w:t>advertising</w:t>
-      </w:r>
-      <w:proofErr w:type="spellEnd"/>
-      <w:r>
-        <w:t>, recomendações e dentre outros.</w:t>
-      </w:r>
-    </w:p>
-    <w:p>
-      <w:pPr>
-        <w:ind w:firstLine="851"/>
-      </w:pPr>
-      <w:r>
-        <w:t>A exposição dos usuários na internet não só trouxe muitos benefícios em geral, como também abriu a porta para eventuais ataques na rede com objetivo de invadir não só o espaço privado da pessoa</w:t>
-      </w:r>
-      <w:r>
-        <w:t xml:space="preserve"> (tanto</w:t>
-      </w:r>
-      <w:r>
-        <w:t xml:space="preserve"> nos serviços online</w:t>
-      </w:r>
-      <w:r>
-        <w:t xml:space="preserve"> e nos computadores pessoais)</w:t>
-      </w:r>
-      <w:r>
-        <w:t xml:space="preserve">, como também para roubar dados pessoais para uso profano, como foi o caso da </w:t>
-      </w:r>
-      <w:r>
-        <w:t>Carolina Dieckmann, que teve fotos intimas</w:t>
-      </w:r>
-      <w:r>
-        <w:t xml:space="preserve"> </w:t>
-      </w:r>
-      <w:r>
-        <w:t>espalhadas na internet</w:t>
-      </w:r>
-      <w:r>
-        <w:t xml:space="preserve">, neste caso os hackers, fizeram um </w:t>
-      </w:r>
-      <w:proofErr w:type="spellStart"/>
-      <w:r>
-        <w:rPr>
-          <w:i/>
-          <w:iCs/>
-        </w:rPr>
-        <w:t>ransom</w:t>
-      </w:r>
-      <w:proofErr w:type="spellEnd"/>
-      <w:r>
-        <w:t xml:space="preserve"> das informações e fotos dela em troca de dinheiro, esse acontecimento foi a semente para que a Lei Geral de Proteção d</w:t>
-      </w:r>
-      <w:r>
-        <w:t>e</w:t>
-      </w:r>
-      <w:r>
-        <w:t xml:space="preserve"> Dados</w:t>
-      </w:r>
-      <w:r>
-        <w:t xml:space="preserve"> Pessoais</w:t>
-      </w:r>
-      <w:r>
-        <w:t xml:space="preserve"> fosse criada</w:t>
-      </w:r>
-      <w:r>
-        <w:t>.</w:t>
-      </w:r>
-    </w:p>
-    <w:p>
-      <w:pPr>
-        <w:ind w:firstLine="851"/>
-      </w:pPr>
-      <w:r>
-        <w:t xml:space="preserve">Na Europa, ocorreram diversos casos similares de vazamento de dados que resultaram na criação da </w:t>
-      </w:r>
-      <w:r>
-        <w:rPr>
-          <w:i/>
-          <w:iCs/>
-        </w:rPr>
-        <w:t xml:space="preserve">General Data </w:t>
-      </w:r>
-      <w:proofErr w:type="spellStart"/>
-      <w:r>
-        <w:rPr>
-          <w:i/>
-          <w:iCs/>
-        </w:rPr>
-        <w:t>Protection</w:t>
-      </w:r>
-      <w:proofErr w:type="spellEnd"/>
-      <w:r>
-        <w:rPr>
-          <w:i/>
-          <w:iCs/>
-        </w:rPr>
-        <w:t xml:space="preserve"> </w:t>
-      </w:r>
-      <w:proofErr w:type="spellStart"/>
-      <w:r>
-        <w:rPr>
-          <w:i/>
-          <w:iCs/>
-        </w:rPr>
-        <w:t>Regulation</w:t>
-      </w:r>
-      <w:proofErr w:type="spellEnd"/>
+        <w:t>General Data Protection Regulation</w:t>
+      </w:r>
       <w:r>
         <w:t>, sendo um regulamento na União Europeia, que trata a privacidade online como um direito, sendo necessário proteger esta privacidade e evitar a exportação desses dados pessoais ao exterior.</w:t>
       </w:r>
@@ -2638,40 +2640,13 @@
     </w:p>
     <w:p>
       <w:r>
-        <w:tab/>
-      </w:r>
-      <w:r>
         <w:t xml:space="preserve">Após um escândalo </w:t>
       </w:r>
       <w:r>
         <w:t>do qual</w:t>
       </w:r>
       <w:r>
-        <w:t xml:space="preserve"> os dados da </w:t>
-      </w:r>
-      <w:proofErr w:type="spellStart"/>
-      <w:r>
-        <w:t>Cambrige</w:t>
-      </w:r>
-      <w:proofErr w:type="spellEnd"/>
-      <w:r>
-        <w:t xml:space="preserve"> </w:t>
-      </w:r>
-      <w:proofErr w:type="spellStart"/>
-      <w:r>
-        <w:t>University</w:t>
-      </w:r>
-      <w:proofErr w:type="spellEnd"/>
-      <w:r>
-        <w:t xml:space="preserve"> </w:t>
-      </w:r>
-      <w:proofErr w:type="spellStart"/>
-      <w:r>
-        <w:t>Analytics</w:t>
-      </w:r>
-      <w:proofErr w:type="spellEnd"/>
-      <w:r>
-        <w:t xml:space="preserve"> estavam sendo utilizados/minerados ilegalmente pelo Facebook e revendidos a terceiros, a união Europeia fez um esboço e</w:t>
+        <w:t xml:space="preserve"> os dados da Cambrige University Analytics estavam sendo utilizados/minerados ilegalmente pelo Facebook e revendidos a terceiros, a união Europeia fez um esboço e</w:t>
       </w:r>
       <w:r>
         <w:t>m 2016 e</w:t>
@@ -2684,88 +2659,261 @@
           <w:i/>
           <w:iCs/>
         </w:rPr>
-        <w:t xml:space="preserve">General Data </w:t>
-      </w:r>
-      <w:proofErr w:type="spellStart"/>
-      <w:r>
-        <w:rPr>
-          <w:i/>
-          <w:iCs/>
-        </w:rPr>
-        <w:t>Protection</w:t>
-      </w:r>
-      <w:proofErr w:type="spellEnd"/>
-      <w:r>
-        <w:rPr>
-          <w:i/>
-          <w:iCs/>
-        </w:rPr>
+        <w:t xml:space="preserve">General Data Protection Regulation </w:t>
+      </w:r>
+      <w:r>
+        <w:t>(G.D.P.R)</w:t>
+      </w:r>
+      <w:r>
+        <w:t xml:space="preserve"> em 2018</w:t>
+      </w:r>
+      <w:r>
+        <w:t xml:space="preserve">, focada </w:t>
+      </w:r>
+      <w:r>
+        <w:t>em direitos individuais, proteção de dados pessoais, encriptação, gerenciamento de cookies, consentimento de uso de dados pessoais, segurança de dados e dentre outros mais.</w:t>
+      </w:r>
+    </w:p>
+    <w:p>
+      <w:r>
+        <w:t xml:space="preserve">Lei Geral de proteção de </w:t>
+      </w:r>
+      <w:r>
+        <w:t>Dados (</w:t>
+      </w:r>
+      <w:r>
+        <w:t xml:space="preserve">L.G.P.D) é a nova lei </w:t>
+      </w:r>
+      <w:r>
+        <w:t>brasileira inspirada na G.D.P.R e construída em cima do Marco Civil da Internet,</w:t>
+      </w:r>
+      <w:r>
+        <w:t xml:space="preserve"> a lei é </w:t>
+      </w:r>
+      <w:r>
+        <w:t>aplicada na área da computação focada na segurança de dados, proteção de dados, proteção a privacidade</w:t>
+      </w:r>
+      <w:r>
+        <w:t>, criada para ser mais um pilar nas leis brasileiras para contribuir na criação/adaptação de ambientes de softwares se tornarem mais seguros, respeitando então a privacidade do cidadão e garantindo a segurança dos seus dados sigilosos.</w:t>
+      </w:r>
+    </w:p>
+    <w:p>
+      <w:r>
+        <w:t>A base utilizada da L.G.P.D para o projeto é a proteção de dados pessoais em bases/bancos de dados em softwares, verificando se eles estão de acordo com as normas da lei e se existe a necessidade de alteração.</w:t>
+      </w:r>
+    </w:p>
+    <w:p>
+      <w:pPr>
+        <w:jc w:val="center"/>
+        <w:rPr>
+          <w:b/>
+          <w:bCs/>
+        </w:rPr>
+      </w:pPr>
+      <w:r>
+        <w:rPr>
+          <w:b/>
+          <w:bCs/>
+        </w:rPr>
+        <w:t>DISPOSIÇÕES PRELIMINARES</w:t>
+      </w:r>
+    </w:p>
+    <w:p>
+      <w:r>
+        <w:t>A diretriz básica da L.G.P.D pode ser entendida pelo Art. 2</w:t>
+      </w:r>
+      <w:r>
+        <w:rPr>
+          <w:rFonts w:cs="Arial"/>
+          <w:color w:val="202124"/>
+          <w:shd w:val="clear" w:color="auto" w:fill="FFFFFF"/>
+        </w:rPr>
+        <w:t>°</w:t>
+      </w:r>
+      <w:r>
+        <w:t xml:space="preserve"> da lei:</w:t>
+      </w:r>
+    </w:p>
+    <w:p>
+      <w:pPr>
+        <w:pStyle w:val="Ttulo1"/>
+        <w:numPr>
+          <w:ilvl w:val="0"/>
+          <w:numId w:val="11"/>
+        </w:numPr>
+        <w:rPr>
+          <w:b w:val="0"/>
+          <w:bCs/>
+        </w:rPr>
+      </w:pPr>
+      <w:r>
+        <w:rPr>
+          <w:b w:val="0"/>
+          <w:bCs/>
+        </w:rPr>
+        <w:t>o</w:t>
+      </w:r>
+      <w:r>
+        <w:rPr>
+          <w:b w:val="0"/>
+          <w:bCs/>
+        </w:rPr>
+        <w:t xml:space="preserve"> respeito a privacidade</w:t>
+      </w:r>
+      <w:r>
+        <w:rPr>
+          <w:b w:val="0"/>
+          <w:bCs/>
+        </w:rPr>
+        <w:t>;</w:t>
+      </w:r>
+    </w:p>
+    <w:p>
+      <w:pPr>
+        <w:pStyle w:val="PargrafodaLista"/>
+        <w:numPr>
+          <w:ilvl w:val="0"/>
+          <w:numId w:val="11"/>
+        </w:numPr>
+      </w:pPr>
+      <w:r>
+        <w:t>a</w:t>
+      </w:r>
+      <w:r>
+        <w:t xml:space="preserve"> autodeterminação informativa</w:t>
+      </w:r>
+      <w:r>
+        <w:t>;</w:t>
+      </w:r>
+    </w:p>
+    <w:p>
+      <w:pPr>
+        <w:pStyle w:val="PargrafodaLista"/>
+        <w:numPr>
+          <w:ilvl w:val="0"/>
+          <w:numId w:val="11"/>
+        </w:numPr>
+      </w:pPr>
+      <w:r>
+        <w:t>a liberdade de expressão, de informação, de comunicação e de opinião;</w:t>
+      </w:r>
+    </w:p>
+    <w:p>
+      <w:pPr>
+        <w:pStyle w:val="PargrafodaLista"/>
+        <w:numPr>
+          <w:ilvl w:val="0"/>
+          <w:numId w:val="11"/>
+        </w:numPr>
+      </w:pPr>
+      <w:r>
+        <w:t>a inviolabilidade da intimidade, da honra e da imagem;</w:t>
+      </w:r>
+    </w:p>
+    <w:p>
+      <w:pPr>
+        <w:pStyle w:val="PargrafodaLista"/>
+        <w:numPr>
+          <w:ilvl w:val="0"/>
+          <w:numId w:val="11"/>
+        </w:numPr>
+      </w:pPr>
+      <w:r>
+        <w:t>o desenvolvimento econômico e tecnológico e a inovação;</w:t>
+      </w:r>
+    </w:p>
+    <w:p>
+      <w:pPr>
+        <w:pStyle w:val="PargrafodaLista"/>
+        <w:numPr>
+          <w:ilvl w:val="0"/>
+          <w:numId w:val="11"/>
+        </w:numPr>
+      </w:pPr>
+      <w:r>
+        <w:t>a livre iniciativa, livre concorrência e a defesa do consumidor; e</w:t>
+      </w:r>
+    </w:p>
+    <w:p>
+      <w:pPr>
+        <w:pStyle w:val="PargrafodaLista"/>
+        <w:numPr>
+          <w:ilvl w:val="0"/>
+          <w:numId w:val="11"/>
+        </w:numPr>
+      </w:pPr>
+      <w:r>
+        <w:t>os direitos humanos, o livre desenvolvimento da personalidade, a dignidade e o exercício da cidadania pelas pessoas naturais.</w:t>
+      </w:r>
+    </w:p>
+    <w:p>
+      <w:pPr>
+        <w:rPr>
+          <w:rFonts w:cs="Arial"/>
+        </w:rPr>
+      </w:pPr>
+      <w:r>
+        <w:t>A lei</w:t>
+      </w:r>
+      <w:r>
         <w:t xml:space="preserve"> </w:t>
       </w:r>
-      <w:proofErr w:type="spellStart"/>
-      <w:r>
-        <w:rPr>
-          <w:i/>
-          <w:iCs/>
-        </w:rPr>
-        <w:t>Regulation</w:t>
-      </w:r>
-      <w:proofErr w:type="spellEnd"/>
-      <w:r>
-        <w:rPr>
-          <w:i/>
-          <w:iCs/>
-        </w:rPr>
-        <w:t xml:space="preserve"> </w:t>
-      </w:r>
-      <w:r>
-        <w:t>(G.D.P.R)</w:t>
-      </w:r>
-      <w:r>
-        <w:t xml:space="preserve"> em 2018</w:t>
-      </w:r>
-      <w:r>
-        <w:t xml:space="preserve">, focada </w:t>
-      </w:r>
-      <w:r>
-        <w:t>em direitos individuais, proteção de dados pessoais, encriptação, gerenciamento de cookies, consentimento de uso de dados pessoais, segurança de dados e dentre outros mais.</w:t>
-      </w:r>
-    </w:p>
-    <w:p>
-      <w:pPr>
-        <w:ind w:firstLine="720"/>
-      </w:pPr>
-      <w:r>
-        <w:t xml:space="preserve">Lei Geral de proteção de </w:t>
-      </w:r>
-      <w:r>
-        <w:t>Dados (</w:t>
-      </w:r>
-      <w:r>
-        <w:t xml:space="preserve">L.G.P.D) é a nova lei </w:t>
-      </w:r>
-      <w:r>
-        <w:t>brasileira inspirada na G.D.P.R e construída em cima do Marco Civil da Internet,</w:t>
-      </w:r>
-      <w:r>
-        <w:t xml:space="preserve"> a lei é </w:t>
-      </w:r>
-      <w:r>
-        <w:t>aplicada na área da computação focada na segurança de dados, proteção de dados, proteção a privacidade</w:t>
-      </w:r>
-      <w:r>
-        <w:t>, criada para ser mais um pilar nas leis brasileiras para contribuir na criação/adaptação de ambientes de softwares se tornarem mais seguros, respeitando então a privacidade do cidadão e garantindo a segurança dos seus dados sigilosos.</w:t>
-      </w:r>
-    </w:p>
-    <w:p>
-      <w:r>
-        <w:tab/>
-      </w:r>
-      <w:r>
-        <w:t>A base utilizada da L.G.P.D para o projeto é a proteção de dados pessoais em bases/bancos de dados em softwares, verificando se eles estão de acordo com as normas da lei e se existe a necessidade de alteração.</w:t>
-      </w:r>
-    </w:p>
-    <w:p/>
+      <w:r>
+        <w:t>atribui</w:t>
+      </w:r>
+      <w:r>
+        <w:t xml:space="preserve"> os determinados significados para a esfera da intimidade dos dados pessoais,</w:t>
+      </w:r>
+      <w:r>
+        <w:t xml:space="preserve"> o dado pessoal é entendido como a informação</w:t>
+      </w:r>
+      <w:r>
+        <w:t xml:space="preserve"> pertencente o(a)</w:t>
+      </w:r>
+      <w:r>
+        <w:t xml:space="preserve"> um brasileiro(a) natural, esse dado pode ser divido em dado pessoal sensível e anonimizado, este último é o dado de um indivíduo anônimo nos meios de comunicações disponíveis </w:t>
+      </w:r>
+      <w:r>
+        <w:rPr>
+          <w:rFonts w:cs="Arial"/>
+        </w:rPr>
+        <w:t xml:space="preserve">– o dado sensível é considerado a informação associada/pertencente diretamente ao indivíduo, seja ela CPF, data de nascimento, </w:t>
+      </w:r>
+      <w:r>
+        <w:rPr>
+          <w:rFonts w:cs="Arial"/>
+        </w:rPr>
+        <w:lastRenderedPageBreak/>
+        <w:t>nome completo, pensamento político, genético e dentre outr</w:t>
+      </w:r>
+      <w:r>
+        <w:rPr>
+          <w:rFonts w:cs="Arial"/>
+        </w:rPr>
+        <w:t>os – circulantes no meio de comunicação disponíveis.</w:t>
+      </w:r>
+    </w:p>
+    <w:p>
+      <w:pPr>
+        <w:rPr>
+          <w:rFonts w:cs="Arial"/>
+        </w:rPr>
+      </w:pPr>
+      <w:r>
+        <w:rPr>
+          <w:rFonts w:cs="Arial"/>
+        </w:rPr>
+        <w:t>Além disso a lei também dispõe significados para como esses dados podem ser manipulados, pela lei, o tratamento de dados é entendido como qualquer tipo de operação aonde os dados pessoais recebem interação por parte de um profissional, tais como acessar um dado, alterar, deletar, produzir, coletar, classificar, acessar, reproduzir, copiar, processar, armazenar e quais queres outras manipulações possíveis com os dados.</w:t>
+      </w:r>
+    </w:p>
+    <w:p>
+      <w:r>
+        <w:rPr>
+          <w:rFonts w:cs="Arial"/>
+        </w:rPr>
+        <w:t>A lei também determina a existência de um operador e um controlador, operadores são pessoas das quais possam tomar decisões finais a respeito de como o dado vai ser manipulado e os operadores realizam as manipulações, ambos podem ser pessoas naturais ou jurídicas, sendo elas do âmbito público ou privado.</w:t>
+      </w:r>
+    </w:p>
     <w:p>
       <w:pPr>
         <w:rPr>
@@ -2897,9 +3045,8 @@
           <w:szCs w:val="24"/>
           <w:lang w:val="en-US"/>
         </w:rPr>
-        <w:t xml:space="preserve">Da Web 2.0 </w:t>
-      </w:r>
-      <w:proofErr w:type="spellStart"/>
+        <w:t>Da Web 2.0 ao E-Learning 2.0: Aprender na rede</w:t>
+      </w:r>
       <w:r>
         <w:rPr>
           <w:rFonts w:eastAsia="Arial" w:cs="Arial"/>
@@ -2908,496 +3055,212 @@
           <w:szCs w:val="24"/>
           <w:lang w:val="en-US"/>
         </w:rPr>
-        <w:t>ao</w:t>
-      </w:r>
-      <w:proofErr w:type="spellEnd"/>
-      <w:r>
-        <w:rPr>
-          <w:rFonts w:eastAsia="Arial" w:cs="Arial"/>
+        <w:t>,</w:t>
+      </w:r>
+      <w:r>
+        <w:rPr>
+          <w:rFonts w:eastAsia="Arial" w:cs="Arial"/>
+          <w:szCs w:val="24"/>
+          <w:lang w:val="en-US"/>
+        </w:rPr>
+        <w:t xml:space="preserve"> p.1-</w:t>
+      </w:r>
+      <w:r>
+        <w:rPr>
+          <w:rFonts w:eastAsia="Arial" w:cs="Arial"/>
+          <w:szCs w:val="24"/>
+          <w:lang w:val="en-US"/>
+        </w:rPr>
+        <w:t>199</w:t>
+      </w:r>
+      <w:r>
+        <w:rPr>
+          <w:rFonts w:eastAsia="Arial" w:cs="Arial"/>
+          <w:szCs w:val="24"/>
+          <w:lang w:val="en-US"/>
+        </w:rPr>
+        <w:t>, 2</w:t>
+      </w:r>
+      <w:r>
+        <w:rPr>
+          <w:rFonts w:eastAsia="Arial" w:cs="Arial"/>
+          <w:szCs w:val="24"/>
+          <w:lang w:val="en-US"/>
+        </w:rPr>
+        <w:t>009</w:t>
+      </w:r>
+      <w:r>
+        <w:rPr>
+          <w:rFonts w:eastAsia="Arial" w:cs="Arial"/>
+          <w:szCs w:val="24"/>
+          <w:lang w:val="en-US"/>
+        </w:rPr>
+        <w:t>, Disponível em:</w:t>
+      </w:r>
+      <w:r>
+        <w:rPr>
+          <w:rFonts w:eastAsia="Arial" w:cs="Arial"/>
+          <w:szCs w:val="24"/>
+          <w:lang w:val="en-US"/>
+        </w:rPr>
+        <w:t xml:space="preserve"> </w:t>
+      </w:r>
+      <w:r>
+        <w:rPr>
+          <w:rFonts w:eastAsia="Arial" w:cs="Arial"/>
+          <w:szCs w:val="24"/>
+          <w:lang w:val="en-US"/>
+        </w:rPr>
+        <w:t>&lt;</w:t>
+      </w:r>
+      <w:r>
+        <w:t>https://repositorioaberto.uab.pt/handle/10400.2/1381</w:t>
+      </w:r>
+      <w:r>
+        <w:rPr>
+          <w:rFonts w:eastAsia="Arial" w:cs="Arial"/>
+          <w:szCs w:val="24"/>
+          <w:lang w:val="en-US"/>
+        </w:rPr>
+        <w:t>&gt;</w:t>
+      </w:r>
+    </w:p>
+    <w:p>
+      <w:pPr>
+        <w:spacing w:before="240"/>
+      </w:pPr>
+      <w:r>
+        <w:rPr>
+          <w:rFonts w:eastAsia="Arial" w:cs="Arial"/>
+          <w:szCs w:val="24"/>
+          <w:lang w:val="en-US"/>
+        </w:rPr>
+        <w:t xml:space="preserve">Filipe Lima Rapôso, Cláudio; </w:t>
+      </w:r>
+      <w:r>
+        <w:rPr>
+          <w:rStyle w:val="name"/>
+        </w:rPr>
+        <w:t xml:space="preserve">Melo de Lima, Haniel; Ferreira de Oliveira Junior, Waldecy; Aragão Ferreira Silva, </w:t>
+      </w:r>
+      <w:r>
+        <w:rPr>
+          <w:rStyle w:val="name"/>
+        </w:rPr>
+        <w:t xml:space="preserve">Paola; Elaine de Souza Barros, Elaine; </w:t>
+      </w:r>
+      <w:r>
+        <w:rPr>
           <w:b/>
           <w:bCs/>
-          <w:szCs w:val="24"/>
-          <w:lang w:val="en-US"/>
-        </w:rPr>
-        <w:t xml:space="preserve"> E-Learning 2.0: </w:t>
-      </w:r>
-      <w:proofErr w:type="spellStart"/>
-      <w:r>
-        <w:rPr>
-          <w:rFonts w:eastAsia="Arial" w:cs="Arial"/>
+        </w:rPr>
+        <w:t>LGPD - LEI GERAL DE PROTEÇÃO DE DADOS PESSOAIS EM TECNOLOGIA DA INFORMAÇÃO: Revisão Sistemática</w:t>
+      </w:r>
+      <w:r>
+        <w:t>,</w:t>
+      </w:r>
+      <w:r>
+        <w:t xml:space="preserve"> p. 1-10. 2019, Disponível em: &lt;</w:t>
+      </w:r>
+      <w:r>
+        <w:t>https://revistas.cesmac.edu.br/index.php/administracao/article/view/1035</w:t>
+      </w:r>
+      <w:r>
+        <w:t>&gt;</w:t>
+      </w:r>
+    </w:p>
+    <w:p>
+      <w:pPr>
+        <w:spacing w:before="240"/>
+      </w:pPr>
+      <w:r>
+        <w:rPr>
+          <w:rStyle w:val="name"/>
+        </w:rPr>
+        <w:t xml:space="preserve">Spadaccini de Teffé, Chiara; Viola, Mario; </w:t>
+      </w:r>
+      <w:r>
+        <w:rPr>
           <w:b/>
           <w:bCs/>
-          <w:szCs w:val="24"/>
-          <w:lang w:val="en-US"/>
-        </w:rPr>
-        <w:t>Aprender</w:t>
-      </w:r>
-      <w:proofErr w:type="spellEnd"/>
-      <w:r>
-        <w:rPr>
-          <w:rFonts w:eastAsia="Arial" w:cs="Arial"/>
+        </w:rPr>
+        <w:t>Tratamento de dados pessoais na LGPD: estudo sobre as bases legais</w:t>
+      </w:r>
+      <w:r>
+        <w:t>, p. 1-38, 2020, Disponível em: &lt;</w:t>
+      </w:r>
+      <w:r>
+        <w:t>https://civilistica.emnuvens.com.br/redc/article/view/510</w:t>
+      </w:r>
+      <w:r>
+        <w:t>&gt;</w:t>
+      </w:r>
+    </w:p>
+    <w:p>
+      <w:pPr>
+        <w:spacing w:before="240"/>
+      </w:pPr>
+      <w:r>
+        <w:lastRenderedPageBreak/>
+        <w:t xml:space="preserve">Tankard, Colin; </w:t>
+      </w:r>
+      <w:r>
+        <w:rPr>
           <w:b/>
           <w:bCs/>
-          <w:szCs w:val="24"/>
-          <w:lang w:val="en-US"/>
-        </w:rPr>
-        <w:t xml:space="preserve"> </w:t>
-      </w:r>
-      <w:proofErr w:type="spellStart"/>
-      <w:r>
-        <w:rPr>
-          <w:rFonts w:eastAsia="Arial" w:cs="Arial"/>
+        </w:rPr>
+        <w:t>What the GDPR means for business</w:t>
+      </w:r>
+      <w:r>
+        <w:t xml:space="preserve">, p. 1-8, 2016, Disponível em: </w:t>
+      </w:r>
+    </w:p>
+    <w:p>
+      <w:pPr>
+        <w:spacing w:before="240"/>
+      </w:pPr>
+      <w:r>
+        <w:t>&lt;</w:t>
+      </w:r>
+      <w:r>
+        <w:t>https://www.sciencedirect.com/science/article/pii/S1353485816300563?casa_token=pjOHlq5-iYsAAAAA:dhlGukGxSanwjnBY9aPtw36O1CslOJG1wZ7wTEryTJHi5QtFVM2G6kc8CwuemdVrUDRl2tRqJoA</w:t>
+      </w:r>
+      <w:r>
+        <w:t>&gt;</w:t>
+      </w:r>
+    </w:p>
+    <w:p>
+      <w:pPr>
+        <w:spacing w:before="240"/>
+      </w:pPr>
+      <w:r>
+        <w:t xml:space="preserve">Roberto Fernandes Castilho, José; Andrade Gomes, Henrique; </w:t>
+      </w:r>
+      <w:r>
+        <w:rPr>
           <w:b/>
           <w:bCs/>
-          <w:szCs w:val="24"/>
-          <w:lang w:val="en-US"/>
-        </w:rPr>
-        <w:t>na</w:t>
-      </w:r>
-      <w:proofErr w:type="spellEnd"/>
-      <w:r>
-        <w:rPr>
-          <w:rFonts w:eastAsia="Arial" w:cs="Arial"/>
-          <w:b/>
-          <w:bCs/>
-          <w:szCs w:val="24"/>
-          <w:lang w:val="en-US"/>
-        </w:rPr>
-        <w:t xml:space="preserve"> rede</w:t>
-      </w:r>
-      <w:r>
-        <w:rPr>
-          <w:rFonts w:eastAsia="Arial" w:cs="Arial"/>
-          <w:b/>
-          <w:bCs/>
-          <w:szCs w:val="24"/>
-          <w:lang w:val="en-US"/>
-        </w:rPr>
-        <w:t>,</w:t>
-      </w:r>
-      <w:r>
-        <w:rPr>
-          <w:rFonts w:eastAsia="Arial" w:cs="Arial"/>
-          <w:szCs w:val="24"/>
-          <w:lang w:val="en-US"/>
-        </w:rPr>
-        <w:t xml:space="preserve"> p.1-</w:t>
-      </w:r>
-      <w:r>
-        <w:rPr>
-          <w:rFonts w:eastAsia="Arial" w:cs="Arial"/>
-          <w:szCs w:val="24"/>
-          <w:lang w:val="en-US"/>
-        </w:rPr>
-        <w:t>199</w:t>
-      </w:r>
-      <w:r>
-        <w:rPr>
-          <w:rFonts w:eastAsia="Arial" w:cs="Arial"/>
-          <w:szCs w:val="24"/>
-          <w:lang w:val="en-US"/>
-        </w:rPr>
+        </w:rPr>
+        <w:t>Legislação Básica de Direito da Informática</w:t>
+      </w:r>
+      <w:r>
         <w:t>, 2</w:t>
       </w:r>
       <w:r>
         <w:rPr>
-          <w:rFonts w:eastAsia="Arial" w:cs="Arial"/>
-          <w:szCs w:val="24"/>
-          <w:lang w:val="en-US"/>
-        </w:rPr>
-        <w:t>009</w:t>
-      </w:r>
-      <w:r>
-        <w:rPr>
-          <w:rFonts w:eastAsia="Arial" w:cs="Arial"/>
-          <w:szCs w:val="24"/>
-          <w:lang w:val="en-US"/>
-        </w:rPr>
-        <w:t xml:space="preserve">, </w:t>
-      </w:r>
-      <w:proofErr w:type="spellStart"/>
-      <w:r>
-        <w:rPr>
-          <w:rFonts w:eastAsia="Arial" w:cs="Arial"/>
-          <w:szCs w:val="24"/>
-          <w:lang w:val="en-US"/>
-        </w:rPr>
-        <w:t>Disponível</w:t>
-      </w:r>
-      <w:proofErr w:type="spellEnd"/>
-      <w:r>
-        <w:rPr>
-          <w:rFonts w:eastAsia="Arial" w:cs="Arial"/>
-          <w:szCs w:val="24"/>
-          <w:lang w:val="en-US"/>
-        </w:rPr>
-        <w:t xml:space="preserve"> </w:t>
-      </w:r>
-      <w:proofErr w:type="spellStart"/>
-      <w:r>
-        <w:rPr>
-          <w:rFonts w:eastAsia="Arial" w:cs="Arial"/>
-          <w:szCs w:val="24"/>
-          <w:lang w:val="en-US"/>
-        </w:rPr>
-        <w:t>em</w:t>
-      </w:r>
-      <w:proofErr w:type="spellEnd"/>
-      <w:r>
-        <w:rPr>
-          <w:rFonts w:eastAsia="Arial" w:cs="Arial"/>
-          <w:szCs w:val="24"/>
-          <w:lang w:val="en-US"/>
-        </w:rPr>
-        <w:t>:</w:t>
-      </w:r>
-      <w:r>
-        <w:rPr>
-          <w:rFonts w:eastAsia="Arial" w:cs="Arial"/>
-          <w:szCs w:val="24"/>
-          <w:lang w:val="en-US"/>
-        </w:rPr>
-        <w:t xml:space="preserve"> </w:t>
-      </w:r>
-      <w:r>
-        <w:rPr>
-          <w:rFonts w:eastAsia="Arial" w:cs="Arial"/>
-          <w:szCs w:val="24"/>
-          <w:lang w:val="en-US"/>
-        </w:rPr>
-        <w:t>&lt;</w:t>
-      </w:r>
-      <w:r>
-        <w:t>https://repositorioaberto.uab.pt/handle/10400.2/1381</w:t>
-      </w:r>
-      <w:r>
-        <w:rPr>
-          <w:rFonts w:eastAsia="Arial" w:cs="Arial"/>
-          <w:szCs w:val="24"/>
-          <w:lang w:val="en-US"/>
-        </w:rPr>
-        <w:t>&gt;</w:t>
-      </w:r>
-    </w:p>
-    <w:p>
-      <w:pPr>
-        <w:spacing w:before="240"/>
-      </w:pPr>
-      <w:r>
-        <w:rPr>
-          <w:rFonts w:eastAsia="Arial" w:cs="Arial"/>
-          <w:szCs w:val="24"/>
-          <w:lang w:val="en-US"/>
-        </w:rPr>
-        <w:t xml:space="preserve">Filipe Lima </w:t>
-      </w:r>
-      <w:proofErr w:type="spellStart"/>
-      <w:r>
-        <w:rPr>
-          <w:rFonts w:eastAsia="Arial" w:cs="Arial"/>
-          <w:szCs w:val="24"/>
-          <w:lang w:val="en-US"/>
-        </w:rPr>
-        <w:t>Rapôso</w:t>
-      </w:r>
-      <w:proofErr w:type="spellEnd"/>
-      <w:r>
-        <w:rPr>
-          <w:rFonts w:eastAsia="Arial" w:cs="Arial"/>
-          <w:szCs w:val="24"/>
-          <w:lang w:val="en-US"/>
-        </w:rPr>
-        <w:t xml:space="preserve">, Cláudio; </w:t>
-      </w:r>
-      <w:r>
-        <w:rPr>
-          <w:rStyle w:val="name"/>
-        </w:rPr>
-        <w:t>Melo de Lima</w:t>
-      </w:r>
-      <w:r>
-        <w:rPr>
-          <w:rStyle w:val="name"/>
-        </w:rPr>
-        <w:t xml:space="preserve">, </w:t>
-      </w:r>
-      <w:proofErr w:type="spellStart"/>
-      <w:r>
-        <w:rPr>
-          <w:rStyle w:val="name"/>
-        </w:rPr>
-        <w:t>Haniel</w:t>
-      </w:r>
-      <w:proofErr w:type="spellEnd"/>
-      <w:r>
-        <w:rPr>
-          <w:rStyle w:val="name"/>
-        </w:rPr>
-        <w:t xml:space="preserve">; </w:t>
-      </w:r>
-      <w:r>
-        <w:rPr>
-          <w:rStyle w:val="name"/>
-        </w:rPr>
-        <w:t>Ferreira de Oliveira Junior</w:t>
-      </w:r>
-      <w:r>
-        <w:rPr>
-          <w:rStyle w:val="name"/>
-        </w:rPr>
-        <w:t xml:space="preserve">, </w:t>
-      </w:r>
-      <w:proofErr w:type="spellStart"/>
-      <w:r>
-        <w:rPr>
-          <w:rStyle w:val="name"/>
-        </w:rPr>
-        <w:t>Waldecy</w:t>
-      </w:r>
-      <w:proofErr w:type="spellEnd"/>
-      <w:r>
-        <w:rPr>
-          <w:rStyle w:val="name"/>
-        </w:rPr>
-        <w:t xml:space="preserve">; </w:t>
-      </w:r>
-      <w:r>
-        <w:rPr>
-          <w:rStyle w:val="name"/>
-        </w:rPr>
-        <w:t>Aragão Ferreira Silva</w:t>
-      </w:r>
-      <w:r>
-        <w:rPr>
-          <w:rStyle w:val="name"/>
-        </w:rPr>
-        <w:t xml:space="preserve">, </w:t>
-      </w:r>
-      <w:r>
-        <w:rPr>
-          <w:rStyle w:val="name"/>
-        </w:rPr>
-        <w:t>Paola</w:t>
-      </w:r>
-      <w:r>
-        <w:rPr>
-          <w:rStyle w:val="name"/>
-        </w:rPr>
-        <w:t xml:space="preserve">; </w:t>
-      </w:r>
-      <w:r>
-        <w:rPr>
-          <w:rStyle w:val="name"/>
-        </w:rPr>
-        <w:t>Elaine de Souza Barros</w:t>
-      </w:r>
-      <w:r>
-        <w:rPr>
-          <w:rStyle w:val="name"/>
-        </w:rPr>
-        <w:t xml:space="preserve">, </w:t>
-      </w:r>
-      <w:r>
-        <w:rPr>
-          <w:rStyle w:val="name"/>
-        </w:rPr>
-        <w:t>Elaine</w:t>
-      </w:r>
-      <w:r>
-        <w:rPr>
-          <w:rStyle w:val="name"/>
-        </w:rPr>
-        <w:t xml:space="preserve">; </w:t>
-      </w:r>
-      <w:r>
-        <w:rPr>
-          <w:b/>
-          <w:bCs/>
-        </w:rPr>
-        <w:t xml:space="preserve">LGPD - LEI GERAL DE PROTEÇÃO DE DADOS PESSOAIS EM TECNOLOGIA DA </w:t>
-      </w:r>
-      <w:r>
-        <w:rPr>
-          <w:b/>
-          <w:bCs/>
-        </w:rPr>
-        <w:lastRenderedPageBreak/>
-        <w:t>INFORMAÇÃO: Revisão Sistemática</w:t>
-      </w:r>
-      <w:r>
-        <w:t>,</w:t>
-      </w:r>
-      <w:r>
-        <w:t xml:space="preserve"> p. 1-10. 2019, Disponível em: &lt;</w:t>
-      </w:r>
-      <w:r>
-        <w:t>https://revistas.cesmac.edu.br/index.php/administracao/article/view/1035</w:t>
-      </w:r>
-      <w:r>
-        <w:t>&gt;</w:t>
-      </w:r>
-    </w:p>
-    <w:p>
-      <w:pPr>
-        <w:spacing w:before="240"/>
-      </w:pPr>
-      <w:proofErr w:type="spellStart"/>
-      <w:r>
-        <w:rPr>
-          <w:rStyle w:val="name"/>
-        </w:rPr>
-        <w:t>Spadaccini</w:t>
-      </w:r>
-      <w:proofErr w:type="spellEnd"/>
-      <w:r>
-        <w:rPr>
-          <w:rStyle w:val="name"/>
-        </w:rPr>
-        <w:t xml:space="preserve"> de </w:t>
-      </w:r>
-      <w:proofErr w:type="spellStart"/>
-      <w:r>
-        <w:rPr>
-          <w:rStyle w:val="name"/>
-        </w:rPr>
-        <w:t>Teffé</w:t>
-      </w:r>
-      <w:proofErr w:type="spellEnd"/>
-      <w:r>
-        <w:rPr>
-          <w:rStyle w:val="name"/>
-        </w:rPr>
-        <w:t xml:space="preserve">, </w:t>
-      </w:r>
-      <w:r>
-        <w:rPr>
-          <w:rStyle w:val="name"/>
-        </w:rPr>
-        <w:t>Chiara</w:t>
-      </w:r>
-      <w:r>
-        <w:rPr>
-          <w:rStyle w:val="name"/>
-        </w:rPr>
-        <w:t xml:space="preserve">; Viola, Mario; </w:t>
-      </w:r>
-      <w:r>
-        <w:rPr>
-          <w:b/>
-          <w:bCs/>
-        </w:rPr>
-        <w:t>Tratamento de dados pessoais na LGPD: estudo sobre as bases legais</w:t>
-      </w:r>
-      <w:r>
-        <w:t>, p. 1-38, 2020, Disponível em: &lt;</w:t>
-      </w:r>
-      <w:r>
-        <w:t>https://civilistica.emnuvens.com.br/</w:t>
-      </w:r>
-      <w:proofErr w:type="spellStart"/>
-      <w:r>
-        <w:t>redc</w:t>
-      </w:r>
-      <w:proofErr w:type="spellEnd"/>
-      <w:r>
-        <w:t>/</w:t>
-      </w:r>
-      <w:proofErr w:type="spellStart"/>
-      <w:r>
-        <w:t>article</w:t>
-      </w:r>
-      <w:proofErr w:type="spellEnd"/>
-      <w:r>
-        <w:t>/</w:t>
-      </w:r>
-      <w:proofErr w:type="spellStart"/>
-      <w:r>
-        <w:t>view</w:t>
-      </w:r>
-      <w:proofErr w:type="spellEnd"/>
-      <w:r>
-        <w:t>/510</w:t>
-      </w:r>
-      <w:r>
-        <w:t>&gt;</w:t>
-      </w:r>
-    </w:p>
-    <w:p>
-      <w:pPr>
-        <w:spacing w:before="240"/>
-      </w:pPr>
-      <w:proofErr w:type="spellStart"/>
-      <w:r>
-        <w:t>Tankard</w:t>
-      </w:r>
-      <w:proofErr w:type="spellEnd"/>
-      <w:r>
-        <w:t xml:space="preserve">, Colin; </w:t>
-      </w:r>
-      <w:proofErr w:type="spellStart"/>
-      <w:r>
-        <w:rPr>
-          <w:b/>
-          <w:bCs/>
-        </w:rPr>
-        <w:t>What</w:t>
-      </w:r>
-      <w:proofErr w:type="spellEnd"/>
-      <w:r>
-        <w:rPr>
-          <w:b/>
-          <w:bCs/>
-        </w:rPr>
-        <w:t xml:space="preserve"> </w:t>
-      </w:r>
-      <w:proofErr w:type="spellStart"/>
-      <w:r>
-        <w:rPr>
-          <w:b/>
-          <w:bCs/>
-        </w:rPr>
-        <w:t>the</w:t>
-      </w:r>
-      <w:proofErr w:type="spellEnd"/>
-      <w:r>
-        <w:rPr>
-          <w:b/>
-          <w:bCs/>
-        </w:rPr>
-        <w:t xml:space="preserve"> GDPR </w:t>
-      </w:r>
-      <w:proofErr w:type="spellStart"/>
-      <w:r>
-        <w:rPr>
-          <w:b/>
-          <w:bCs/>
-        </w:rPr>
-        <w:t>means</w:t>
-      </w:r>
-      <w:proofErr w:type="spellEnd"/>
-      <w:r>
-        <w:rPr>
-          <w:b/>
-          <w:bCs/>
-        </w:rPr>
-        <w:t xml:space="preserve"> for business</w:t>
-      </w:r>
-      <w:r>
-        <w:t xml:space="preserve">, p. 1-8, 2016, Disponível em: </w:t>
-      </w:r>
-    </w:p>
-    <w:p>
-      <w:pPr>
-        <w:spacing w:before="240"/>
-      </w:pPr>
-      <w:r>
-        <w:t>&lt;</w:t>
-      </w:r>
-      <w:r>
-        <w:t>https://www.sciencedirect.com/science/article/pii/S1353485816300563?casa_token=pjOHlq5-iYsAAAAA:dhlGukGxSanwjnBY9aPtw36O1CslOJG1wZ7wTEryTJHi5QtFVM2G6kc8CwuemdVrUDRl2tRqJoA</w:t>
-      </w:r>
-      <w:r>
-        <w:t>&gt;</w:t>
+          <w:rFonts w:cs="Arial"/>
+          <w:color w:val="202124"/>
+          <w:shd w:val="clear" w:color="auto" w:fill="FFFFFF"/>
+        </w:rPr>
+        <w:t>°</w:t>
+      </w:r>
+      <w:r>
+        <w:rPr>
+          <w:rFonts w:cs="Arial"/>
+          <w:color w:val="202124"/>
+          <w:shd w:val="clear" w:color="auto" w:fill="FFFFFF"/>
+        </w:rPr>
+        <w:t xml:space="preserve"> edição reformulada e atualizada, São Paulo, Editora Pillares.</w:t>
       </w:r>
     </w:p>
     <w:p>
@@ -3541,6 +3404,368 @@
     </w:lvl>
   </w:abstractNum>
   <w:abstractNum w:abstractNumId="1" w15:restartNumberingAfterBreak="0">
+    <w:nsid w:val="1396144D"/>
+    <w:multiLevelType w:val="hybridMultilevel"/>
+    <w:tmpl w:val="033ED21C"/>
+    <w:lvl w:ilvl="0" w:tplc="0EFEAB6C">
+      <w:start w:val="1"/>
+      <w:numFmt w:val="upperRoman"/>
+      <w:lvlText w:val="%1."/>
+      <w:lvlJc w:val="left"/>
+      <w:pPr>
+        <w:ind w:left="1080" w:hanging="720"/>
+      </w:pPr>
+      <w:rPr>
+        <w:rFonts w:hint="default"/>
+      </w:rPr>
+    </w:lvl>
+    <w:lvl w:ilvl="1" w:tplc="04160019" w:tentative="1">
+      <w:start w:val="1"/>
+      <w:numFmt w:val="lowerLetter"/>
+      <w:lvlText w:val="%2."/>
+      <w:lvlJc w:val="left"/>
+      <w:pPr>
+        <w:ind w:left="1440" w:hanging="360"/>
+      </w:pPr>
+    </w:lvl>
+    <w:lvl w:ilvl="2" w:tplc="0416001B" w:tentative="1">
+      <w:start w:val="1"/>
+      <w:numFmt w:val="lowerRoman"/>
+      <w:lvlText w:val="%3."/>
+      <w:lvlJc w:val="right"/>
+      <w:pPr>
+        <w:ind w:left="2160" w:hanging="180"/>
+      </w:pPr>
+    </w:lvl>
+    <w:lvl w:ilvl="3" w:tplc="0416000F" w:tentative="1">
+      <w:start w:val="1"/>
+      <w:numFmt w:val="decimal"/>
+      <w:lvlText w:val="%4."/>
+      <w:lvlJc w:val="left"/>
+      <w:pPr>
+        <w:ind w:left="2880" w:hanging="360"/>
+      </w:pPr>
+    </w:lvl>
+    <w:lvl w:ilvl="4" w:tplc="04160019" w:tentative="1">
+      <w:start w:val="1"/>
+      <w:numFmt w:val="lowerLetter"/>
+      <w:lvlText w:val="%5."/>
+      <w:lvlJc w:val="left"/>
+      <w:pPr>
+        <w:ind w:left="3600" w:hanging="360"/>
+      </w:pPr>
+    </w:lvl>
+    <w:lvl w:ilvl="5" w:tplc="0416001B" w:tentative="1">
+      <w:start w:val="1"/>
+      <w:numFmt w:val="lowerRoman"/>
+      <w:lvlText w:val="%6."/>
+      <w:lvlJc w:val="right"/>
+      <w:pPr>
+        <w:ind w:left="4320" w:hanging="180"/>
+      </w:pPr>
+    </w:lvl>
+    <w:lvl w:ilvl="6" w:tplc="0416000F" w:tentative="1">
+      <w:start w:val="1"/>
+      <w:numFmt w:val="decimal"/>
+      <w:lvlText w:val="%7."/>
+      <w:lvlJc w:val="left"/>
+      <w:pPr>
+        <w:ind w:left="5040" w:hanging="360"/>
+      </w:pPr>
+    </w:lvl>
+    <w:lvl w:ilvl="7" w:tplc="04160019" w:tentative="1">
+      <w:start w:val="1"/>
+      <w:numFmt w:val="lowerLetter"/>
+      <w:lvlText w:val="%8."/>
+      <w:lvlJc w:val="left"/>
+      <w:pPr>
+        <w:ind w:left="5760" w:hanging="360"/>
+      </w:pPr>
+    </w:lvl>
+    <w:lvl w:ilvl="8" w:tplc="0416001B" w:tentative="1">
+      <w:start w:val="1"/>
+      <w:numFmt w:val="lowerRoman"/>
+      <w:lvlText w:val="%9."/>
+      <w:lvlJc w:val="right"/>
+      <w:pPr>
+        <w:ind w:left="6480" w:hanging="180"/>
+      </w:pPr>
+    </w:lvl>
+  </w:abstractNum>
+  <w:abstractNum w:abstractNumId="2" w15:restartNumberingAfterBreak="0">
+    <w:nsid w:val="1A166F22"/>
+    <w:multiLevelType w:val="multilevel"/>
+    <w:tmpl w:val="04160027"/>
+    <w:lvl w:ilvl="0">
+      <w:start w:val="1"/>
+      <w:numFmt w:val="upperRoman"/>
+      <w:pStyle w:val="Ttulo1"/>
+      <w:lvlText w:val="%1."/>
+      <w:lvlJc w:val="left"/>
+      <w:pPr>
+        <w:ind w:left="0" w:firstLine="0"/>
+      </w:pPr>
+    </w:lvl>
+    <w:lvl w:ilvl="1">
+      <w:start w:val="1"/>
+      <w:numFmt w:val="upperLetter"/>
+      <w:pStyle w:val="Ttulo2"/>
+      <w:lvlText w:val="%2."/>
+      <w:lvlJc w:val="left"/>
+      <w:pPr>
+        <w:ind w:left="720" w:firstLine="0"/>
+      </w:pPr>
+    </w:lvl>
+    <w:lvl w:ilvl="2">
+      <w:start w:val="1"/>
+      <w:numFmt w:val="decimal"/>
+      <w:pStyle w:val="Ttulo3"/>
+      <w:lvlText w:val="%3."/>
+      <w:lvlJc w:val="left"/>
+      <w:pPr>
+        <w:ind w:left="1440" w:firstLine="0"/>
+      </w:pPr>
+    </w:lvl>
+    <w:lvl w:ilvl="3">
+      <w:start w:val="1"/>
+      <w:numFmt w:val="lowerLetter"/>
+      <w:pStyle w:val="Ttulo4"/>
+      <w:lvlText w:val="%4)"/>
+      <w:lvlJc w:val="left"/>
+      <w:pPr>
+        <w:ind w:left="2160" w:firstLine="0"/>
+      </w:pPr>
+    </w:lvl>
+    <w:lvl w:ilvl="4">
+      <w:start w:val="1"/>
+      <w:numFmt w:val="decimal"/>
+      <w:pStyle w:val="Ttulo5"/>
+      <w:lvlText w:val="(%5)"/>
+      <w:lvlJc w:val="left"/>
+      <w:pPr>
+        <w:ind w:left="2880" w:firstLine="0"/>
+      </w:pPr>
+    </w:lvl>
+    <w:lvl w:ilvl="5">
+      <w:start w:val="1"/>
+      <w:numFmt w:val="lowerLetter"/>
+      <w:pStyle w:val="Ttulo6"/>
+      <w:lvlText w:val="(%6)"/>
+      <w:lvlJc w:val="left"/>
+      <w:pPr>
+        <w:ind w:left="3600" w:firstLine="0"/>
+      </w:pPr>
+    </w:lvl>
+    <w:lvl w:ilvl="6">
+      <w:start w:val="1"/>
+      <w:numFmt w:val="lowerRoman"/>
+      <w:pStyle w:val="Ttulo7"/>
+      <w:lvlText w:val="(%7)"/>
+      <w:lvlJc w:val="left"/>
+      <w:pPr>
+        <w:ind w:left="4320" w:firstLine="0"/>
+      </w:pPr>
+    </w:lvl>
+    <w:lvl w:ilvl="7">
+      <w:start w:val="1"/>
+      <w:numFmt w:val="lowerLetter"/>
+      <w:pStyle w:val="Ttulo8"/>
+      <w:lvlText w:val="(%8)"/>
+      <w:lvlJc w:val="left"/>
+      <w:pPr>
+        <w:ind w:left="5040" w:firstLine="0"/>
+      </w:pPr>
+    </w:lvl>
+    <w:lvl w:ilvl="8">
+      <w:start w:val="1"/>
+      <w:numFmt w:val="lowerRoman"/>
+      <w:pStyle w:val="Ttulo9"/>
+      <w:lvlText w:val="(%9)"/>
+      <w:lvlJc w:val="left"/>
+      <w:pPr>
+        <w:ind w:left="5760" w:firstLine="0"/>
+      </w:pPr>
+    </w:lvl>
+  </w:abstractNum>
+  <w:abstractNum w:abstractNumId="3" w15:restartNumberingAfterBreak="0">
+    <w:nsid w:val="1D90523E"/>
+    <w:multiLevelType w:val="hybridMultilevel"/>
+    <w:tmpl w:val="B33A4DDA"/>
+    <w:lvl w:ilvl="0" w:tplc="42901630">
+      <w:start w:val="1"/>
+      <w:numFmt w:val="upperRoman"/>
+      <w:lvlText w:val="%1."/>
+      <w:lvlJc w:val="left"/>
+      <w:pPr>
+        <w:ind w:left="1080" w:hanging="720"/>
+      </w:pPr>
+      <w:rPr>
+        <w:rFonts w:hint="default"/>
+      </w:rPr>
+    </w:lvl>
+    <w:lvl w:ilvl="1" w:tplc="04160019" w:tentative="1">
+      <w:start w:val="1"/>
+      <w:numFmt w:val="lowerLetter"/>
+      <w:lvlText w:val="%2."/>
+      <w:lvlJc w:val="left"/>
+      <w:pPr>
+        <w:ind w:left="1440" w:hanging="360"/>
+      </w:pPr>
+    </w:lvl>
+    <w:lvl w:ilvl="2" w:tplc="0416001B" w:tentative="1">
+      <w:start w:val="1"/>
+      <w:numFmt w:val="lowerRoman"/>
+      <w:lvlText w:val="%3."/>
+      <w:lvlJc w:val="right"/>
+      <w:pPr>
+        <w:ind w:left="2160" w:hanging="180"/>
+      </w:pPr>
+    </w:lvl>
+    <w:lvl w:ilvl="3" w:tplc="0416000F" w:tentative="1">
+      <w:start w:val="1"/>
+      <w:numFmt w:val="decimal"/>
+      <w:lvlText w:val="%4."/>
+      <w:lvlJc w:val="left"/>
+      <w:pPr>
+        <w:ind w:left="2880" w:hanging="360"/>
+      </w:pPr>
+    </w:lvl>
+    <w:lvl w:ilvl="4" w:tplc="04160019" w:tentative="1">
+      <w:start w:val="1"/>
+      <w:numFmt w:val="lowerLetter"/>
+      <w:lvlText w:val="%5."/>
+      <w:lvlJc w:val="left"/>
+      <w:pPr>
+        <w:ind w:left="3600" w:hanging="360"/>
+      </w:pPr>
+    </w:lvl>
+    <w:lvl w:ilvl="5" w:tplc="0416001B" w:tentative="1">
+      <w:start w:val="1"/>
+      <w:numFmt w:val="lowerRoman"/>
+      <w:lvlText w:val="%6."/>
+      <w:lvlJc w:val="right"/>
+      <w:pPr>
+        <w:ind w:left="4320" w:hanging="180"/>
+      </w:pPr>
+    </w:lvl>
+    <w:lvl w:ilvl="6" w:tplc="0416000F" w:tentative="1">
+      <w:start w:val="1"/>
+      <w:numFmt w:val="decimal"/>
+      <w:lvlText w:val="%7."/>
+      <w:lvlJc w:val="left"/>
+      <w:pPr>
+        <w:ind w:left="5040" w:hanging="360"/>
+      </w:pPr>
+    </w:lvl>
+    <w:lvl w:ilvl="7" w:tplc="04160019" w:tentative="1">
+      <w:start w:val="1"/>
+      <w:numFmt w:val="lowerLetter"/>
+      <w:lvlText w:val="%8."/>
+      <w:lvlJc w:val="left"/>
+      <w:pPr>
+        <w:ind w:left="5760" w:hanging="360"/>
+      </w:pPr>
+    </w:lvl>
+    <w:lvl w:ilvl="8" w:tplc="0416001B" w:tentative="1">
+      <w:start w:val="1"/>
+      <w:numFmt w:val="lowerRoman"/>
+      <w:lvlText w:val="%9."/>
+      <w:lvlJc w:val="right"/>
+      <w:pPr>
+        <w:ind w:left="6480" w:hanging="180"/>
+      </w:pPr>
+    </w:lvl>
+  </w:abstractNum>
+  <w:abstractNum w:abstractNumId="4" w15:restartNumberingAfterBreak="0">
+    <w:nsid w:val="20592143"/>
+    <w:multiLevelType w:val="hybridMultilevel"/>
+    <w:tmpl w:val="AECA1142"/>
+    <w:lvl w:ilvl="0" w:tplc="6D26B290">
+      <w:start w:val="1"/>
+      <w:numFmt w:val="upperRoman"/>
+      <w:lvlText w:val="%1-"/>
+      <w:lvlJc w:val="left"/>
+      <w:pPr>
+        <w:ind w:left="1080" w:hanging="720"/>
+      </w:pPr>
+      <w:rPr>
+        <w:rFonts w:hint="default"/>
+      </w:rPr>
+    </w:lvl>
+    <w:lvl w:ilvl="1" w:tplc="04160019" w:tentative="1">
+      <w:start w:val="1"/>
+      <w:numFmt w:val="lowerLetter"/>
+      <w:lvlText w:val="%2."/>
+      <w:lvlJc w:val="left"/>
+      <w:pPr>
+        <w:ind w:left="1440" w:hanging="360"/>
+      </w:pPr>
+    </w:lvl>
+    <w:lvl w:ilvl="2" w:tplc="0416001B" w:tentative="1">
+      <w:start w:val="1"/>
+      <w:numFmt w:val="lowerRoman"/>
+      <w:lvlText w:val="%3."/>
+      <w:lvlJc w:val="right"/>
+      <w:pPr>
+        <w:ind w:left="2160" w:hanging="180"/>
+      </w:pPr>
+    </w:lvl>
+    <w:lvl w:ilvl="3" w:tplc="0416000F" w:tentative="1">
+      <w:start w:val="1"/>
+      <w:numFmt w:val="decimal"/>
+      <w:lvlText w:val="%4."/>
+      <w:lvlJc w:val="left"/>
+      <w:pPr>
+        <w:ind w:left="2880" w:hanging="360"/>
+      </w:pPr>
+    </w:lvl>
+    <w:lvl w:ilvl="4" w:tplc="04160019" w:tentative="1">
+      <w:start w:val="1"/>
+      <w:numFmt w:val="lowerLetter"/>
+      <w:lvlText w:val="%5."/>
+      <w:lvlJc w:val="left"/>
+      <w:pPr>
+        <w:ind w:left="3600" w:hanging="360"/>
+      </w:pPr>
+    </w:lvl>
+    <w:lvl w:ilvl="5" w:tplc="0416001B" w:tentative="1">
+      <w:start w:val="1"/>
+      <w:numFmt w:val="lowerRoman"/>
+      <w:lvlText w:val="%6."/>
+      <w:lvlJc w:val="right"/>
+      <w:pPr>
+        <w:ind w:left="4320" w:hanging="180"/>
+      </w:pPr>
+    </w:lvl>
+    <w:lvl w:ilvl="6" w:tplc="0416000F" w:tentative="1">
+      <w:start w:val="1"/>
+      <w:numFmt w:val="decimal"/>
+      <w:lvlText w:val="%7."/>
+      <w:lvlJc w:val="left"/>
+      <w:pPr>
+        <w:ind w:left="5040" w:hanging="360"/>
+      </w:pPr>
+    </w:lvl>
+    <w:lvl w:ilvl="7" w:tplc="04160019" w:tentative="1">
+      <w:start w:val="1"/>
+      <w:numFmt w:val="lowerLetter"/>
+      <w:lvlText w:val="%8."/>
+      <w:lvlJc w:val="left"/>
+      <w:pPr>
+        <w:ind w:left="5760" w:hanging="360"/>
+      </w:pPr>
+    </w:lvl>
+    <w:lvl w:ilvl="8" w:tplc="0416001B" w:tentative="1">
+      <w:start w:val="1"/>
+      <w:numFmt w:val="lowerRoman"/>
+      <w:lvlText w:val="%9."/>
+      <w:lvlJc w:val="right"/>
+      <w:pPr>
+        <w:ind w:left="6480" w:hanging="180"/>
+      </w:pPr>
+    </w:lvl>
+  </w:abstractNum>
+  <w:abstractNum w:abstractNumId="5" w15:restartNumberingAfterBreak="0">
     <w:nsid w:val="3C721CCA"/>
     <w:multiLevelType w:val="multilevel"/>
     <w:tmpl w:val="69E263B6"/>
@@ -3630,7 +3855,96 @@
       </w:pPr>
     </w:lvl>
   </w:abstractNum>
-  <w:abstractNum w:abstractNumId="2" w15:restartNumberingAfterBreak="0">
+  <w:abstractNum w:abstractNumId="6" w15:restartNumberingAfterBreak="0">
+    <w:nsid w:val="55963044"/>
+    <w:multiLevelType w:val="hybridMultilevel"/>
+    <w:tmpl w:val="6298FB34"/>
+    <w:lvl w:ilvl="0" w:tplc="8CECBAA2">
+      <w:start w:val="1"/>
+      <w:numFmt w:val="upperRoman"/>
+      <w:lvlText w:val="%1."/>
+      <w:lvlJc w:val="left"/>
+      <w:pPr>
+        <w:ind w:left="1080" w:hanging="720"/>
+      </w:pPr>
+      <w:rPr>
+        <w:rFonts w:hint="default"/>
+      </w:rPr>
+    </w:lvl>
+    <w:lvl w:ilvl="1" w:tplc="04160019" w:tentative="1">
+      <w:start w:val="1"/>
+      <w:numFmt w:val="lowerLetter"/>
+      <w:lvlText w:val="%2."/>
+      <w:lvlJc w:val="left"/>
+      <w:pPr>
+        <w:ind w:left="1440" w:hanging="360"/>
+      </w:pPr>
+    </w:lvl>
+    <w:lvl w:ilvl="2" w:tplc="0416001B" w:tentative="1">
+      <w:start w:val="1"/>
+      <w:numFmt w:val="lowerRoman"/>
+      <w:lvlText w:val="%3."/>
+      <w:lvlJc w:val="right"/>
+      <w:pPr>
+        <w:ind w:left="2160" w:hanging="180"/>
+      </w:pPr>
+    </w:lvl>
+    <w:lvl w:ilvl="3" w:tplc="0416000F" w:tentative="1">
+      <w:start w:val="1"/>
+      <w:numFmt w:val="decimal"/>
+      <w:lvlText w:val="%4."/>
+      <w:lvlJc w:val="left"/>
+      <w:pPr>
+        <w:ind w:left="2880" w:hanging="360"/>
+      </w:pPr>
+    </w:lvl>
+    <w:lvl w:ilvl="4" w:tplc="04160019" w:tentative="1">
+      <w:start w:val="1"/>
+      <w:numFmt w:val="lowerLetter"/>
+      <w:lvlText w:val="%5."/>
+      <w:lvlJc w:val="left"/>
+      <w:pPr>
+        <w:ind w:left="3600" w:hanging="360"/>
+      </w:pPr>
+    </w:lvl>
+    <w:lvl w:ilvl="5" w:tplc="0416001B" w:tentative="1">
+      <w:start w:val="1"/>
+      <w:numFmt w:val="lowerRoman"/>
+      <w:lvlText w:val="%6."/>
+      <w:lvlJc w:val="right"/>
+      <w:pPr>
+        <w:ind w:left="4320" w:hanging="180"/>
+      </w:pPr>
+    </w:lvl>
+    <w:lvl w:ilvl="6" w:tplc="0416000F" w:tentative="1">
+      <w:start w:val="1"/>
+      <w:numFmt w:val="decimal"/>
+      <w:lvlText w:val="%7."/>
+      <w:lvlJc w:val="left"/>
+      <w:pPr>
+        <w:ind w:left="5040" w:hanging="360"/>
+      </w:pPr>
+    </w:lvl>
+    <w:lvl w:ilvl="7" w:tplc="04160019" w:tentative="1">
+      <w:start w:val="1"/>
+      <w:numFmt w:val="lowerLetter"/>
+      <w:lvlText w:val="%8."/>
+      <w:lvlJc w:val="left"/>
+      <w:pPr>
+        <w:ind w:left="5760" w:hanging="360"/>
+      </w:pPr>
+    </w:lvl>
+    <w:lvl w:ilvl="8" w:tplc="0416001B" w:tentative="1">
+      <w:start w:val="1"/>
+      <w:numFmt w:val="lowerRoman"/>
+      <w:lvlText w:val="%9."/>
+      <w:lvlJc w:val="right"/>
+      <w:pPr>
+        <w:ind w:left="6480" w:hanging="180"/>
+      </w:pPr>
+    </w:lvl>
+  </w:abstractNum>
+  <w:abstractNum w:abstractNumId="7" w15:restartNumberingAfterBreak="0">
     <w:nsid w:val="64393DDF"/>
     <w:multiLevelType w:val="multilevel"/>
     <w:tmpl w:val="0416001F"/>
@@ -3716,7 +4030,7 @@
       </w:pPr>
     </w:lvl>
   </w:abstractNum>
-  <w:abstractNum w:abstractNumId="3" w15:restartNumberingAfterBreak="0">
+  <w:abstractNum w:abstractNumId="8" w15:restartNumberingAfterBreak="0">
     <w:nsid w:val="7152194C"/>
     <w:multiLevelType w:val="multilevel"/>
     <w:tmpl w:val="0416001F"/>
@@ -3802,7 +4116,7 @@
       </w:pPr>
     </w:lvl>
   </w:abstractNum>
-  <w:abstractNum w:abstractNumId="4" w15:restartNumberingAfterBreak="0">
+  <w:abstractNum w:abstractNumId="9" w15:restartNumberingAfterBreak="0">
     <w:nsid w:val="73780DDA"/>
     <w:multiLevelType w:val="multilevel"/>
     <w:tmpl w:val="0416001F"/>
@@ -3888,7 +4202,7 @@
       </w:pPr>
     </w:lvl>
   </w:abstractNum>
-  <w:abstractNum w:abstractNumId="5" w15:restartNumberingAfterBreak="0">
+  <w:abstractNum w:abstractNumId="10" w15:restartNumberingAfterBreak="0">
     <w:nsid w:val="7C064A3E"/>
     <w:multiLevelType w:val="multilevel"/>
     <w:tmpl w:val="0416001F"/>
@@ -3975,22 +4289,37 @@
     </w:lvl>
   </w:abstractNum>
   <w:num w:numId="1" w16cid:durableId="2058700875">
-    <w:abstractNumId w:val="1"/>
+    <w:abstractNumId w:val="5"/>
   </w:num>
   <w:num w:numId="2" w16cid:durableId="494807067">
-    <w:abstractNumId w:val="2"/>
+    <w:abstractNumId w:val="7"/>
   </w:num>
   <w:num w:numId="3" w16cid:durableId="272590044">
-    <w:abstractNumId w:val="3"/>
+    <w:abstractNumId w:val="8"/>
   </w:num>
   <w:num w:numId="4" w16cid:durableId="494952312">
-    <w:abstractNumId w:val="4"/>
+    <w:abstractNumId w:val="9"/>
   </w:num>
   <w:num w:numId="5" w16cid:durableId="1208030079">
     <w:abstractNumId w:val="0"/>
   </w:num>
   <w:num w:numId="6" w16cid:durableId="57940934">
-    <w:abstractNumId w:val="5"/>
+    <w:abstractNumId w:val="10"/>
+  </w:num>
+  <w:num w:numId="7" w16cid:durableId="1243642885">
+    <w:abstractNumId w:val="2"/>
+  </w:num>
+  <w:num w:numId="8" w16cid:durableId="731932409">
+    <w:abstractNumId w:val="4"/>
+  </w:num>
+  <w:num w:numId="9" w16cid:durableId="627509953">
+    <w:abstractNumId w:val="6"/>
+  </w:num>
+  <w:num w:numId="10" w16cid:durableId="788744259">
+    <w:abstractNumId w:val="1"/>
+  </w:num>
+  <w:num w:numId="11" w16cid:durableId="361437829">
+    <w:abstractNumId w:val="3"/>
   </w:num>
 </w:numbering>
 </file>
@@ -4387,7 +4716,7 @@
   <w:style w:type="paragraph" w:default="1" w:styleId="Normal">
     <w:name w:val="Normal"/>
     <w:qFormat/>
-    <w:rsid w:val="006D705E"/>
+    <w:rsid w:val="005B3AA3"/>
     <w:pPr>
       <w:spacing w:line="360" w:lineRule="auto"/>
       <w:jc w:val="both"/>
@@ -4408,6 +4737,9 @@
     <w:pPr>
       <w:keepNext/>
       <w:keepLines/>
+      <w:numPr>
+        <w:numId w:val="7"/>
+      </w:numPr>
       <w:outlineLvl w:val="0"/>
     </w:pPr>
     <w:rPr>
@@ -4426,7 +4758,10 @@
     <w:rsid w:val="00426CAC"/>
     <w:pPr>
       <w:keepNext/>
-      <w:ind w:firstLine="851"/>
+      <w:numPr>
+        <w:ilvl w:val="1"/>
+        <w:numId w:val="7"/>
+      </w:numPr>
       <w:outlineLvl w:val="1"/>
     </w:pPr>
     <w:rPr>
@@ -4445,6 +4780,10 @@
     <w:pPr>
       <w:keepNext/>
       <w:keepLines/>
+      <w:numPr>
+        <w:ilvl w:val="2"/>
+        <w:numId w:val="7"/>
+      </w:numPr>
       <w:spacing w:before="280" w:after="80"/>
       <w:outlineLvl w:val="2"/>
     </w:pPr>
@@ -4465,6 +4804,10 @@
     <w:pPr>
       <w:keepNext/>
       <w:keepLines/>
+      <w:numPr>
+        <w:ilvl w:val="3"/>
+        <w:numId w:val="7"/>
+      </w:numPr>
       <w:spacing w:before="240" w:after="40"/>
       <w:outlineLvl w:val="3"/>
     </w:pPr>
@@ -4484,6 +4827,10 @@
     <w:pPr>
       <w:keepNext/>
       <w:keepLines/>
+      <w:numPr>
+        <w:ilvl w:val="4"/>
+        <w:numId w:val="7"/>
+      </w:numPr>
       <w:spacing w:before="220" w:after="40"/>
       <w:outlineLvl w:val="4"/>
     </w:pPr>
@@ -4504,6 +4851,10 @@
     <w:pPr>
       <w:keepNext/>
       <w:keepLines/>
+      <w:numPr>
+        <w:ilvl w:val="5"/>
+        <w:numId w:val="7"/>
+      </w:numPr>
       <w:spacing w:before="200" w:after="40"/>
       <w:outlineLvl w:val="5"/>
     </w:pPr>
@@ -4512,10 +4863,92 @@
       <w:sz w:val="20"/>
     </w:rPr>
   </w:style>
+  <w:style w:type="paragraph" w:styleId="Ttulo7">
+    <w:name w:val="heading 7"/>
+    <w:basedOn w:val="Normal"/>
+    <w:next w:val="Normal"/>
+    <w:link w:val="Ttulo7Char"/>
+    <w:uiPriority w:val="9"/>
+    <w:semiHidden/>
+    <w:unhideWhenUsed/>
+    <w:qFormat/>
+    <w:rsid w:val="00911047"/>
+    <w:pPr>
+      <w:keepNext/>
+      <w:keepLines/>
+      <w:numPr>
+        <w:ilvl w:val="6"/>
+        <w:numId w:val="7"/>
+      </w:numPr>
+      <w:spacing w:before="40"/>
+      <w:outlineLvl w:val="6"/>
+    </w:pPr>
+    <w:rPr>
+      <w:rFonts w:asciiTheme="majorHAnsi" w:eastAsiaTheme="majorEastAsia" w:hAnsiTheme="majorHAnsi" w:cstheme="majorBidi"/>
+      <w:i/>
+      <w:iCs/>
+      <w:color w:val="1F3763" w:themeColor="accent1" w:themeShade="7F"/>
+    </w:rPr>
+  </w:style>
+  <w:style w:type="paragraph" w:styleId="Ttulo8">
+    <w:name w:val="heading 8"/>
+    <w:basedOn w:val="Normal"/>
+    <w:next w:val="Normal"/>
+    <w:link w:val="Ttulo8Char"/>
+    <w:uiPriority w:val="9"/>
+    <w:semiHidden/>
+    <w:unhideWhenUsed/>
+    <w:qFormat/>
+    <w:rsid w:val="00911047"/>
+    <w:pPr>
+      <w:keepNext/>
+      <w:keepLines/>
+      <w:numPr>
+        <w:ilvl w:val="7"/>
+        <w:numId w:val="7"/>
+      </w:numPr>
+      <w:spacing w:before="40"/>
+      <w:outlineLvl w:val="7"/>
+    </w:pPr>
+    <w:rPr>
+      <w:rFonts w:asciiTheme="majorHAnsi" w:eastAsiaTheme="majorEastAsia" w:hAnsiTheme="majorHAnsi" w:cstheme="majorBidi"/>
+      <w:color w:val="272727" w:themeColor="text1" w:themeTint="D8"/>
+      <w:sz w:val="21"/>
+      <w:szCs w:val="21"/>
+    </w:rPr>
+  </w:style>
+  <w:style w:type="paragraph" w:styleId="Ttulo9">
+    <w:name w:val="heading 9"/>
+    <w:basedOn w:val="Normal"/>
+    <w:next w:val="Normal"/>
+    <w:link w:val="Ttulo9Char"/>
+    <w:uiPriority w:val="9"/>
+    <w:semiHidden/>
+    <w:unhideWhenUsed/>
+    <w:qFormat/>
+    <w:rsid w:val="00911047"/>
+    <w:pPr>
+      <w:keepNext/>
+      <w:keepLines/>
+      <w:numPr>
+        <w:ilvl w:val="8"/>
+        <w:numId w:val="7"/>
+      </w:numPr>
+      <w:spacing w:before="40"/>
+      <w:outlineLvl w:val="8"/>
+    </w:pPr>
+    <w:rPr>
+      <w:rFonts w:asciiTheme="majorHAnsi" w:eastAsiaTheme="majorEastAsia" w:hAnsiTheme="majorHAnsi" w:cstheme="majorBidi"/>
+      <w:i/>
+      <w:iCs/>
+      <w:color w:val="272727" w:themeColor="text1" w:themeTint="D8"/>
+      <w:sz w:val="21"/>
+      <w:szCs w:val="21"/>
+    </w:rPr>
+  </w:style>
   <w:style w:type="character" w:default="1" w:styleId="Fontepargpadro">
     <w:name w:val="Default Paragraph Font"/>
     <w:uiPriority w:val="1"/>
-    <w:semiHidden/>
     <w:unhideWhenUsed/>
   </w:style>
   <w:style w:type="table" w:default="1" w:styleId="Tabelanormal">
@@ -4750,6 +5183,51 @@
     <w:name w:val="name"/>
     <w:basedOn w:val="Fontepargpadro"/>
     <w:rsid w:val="00FB3F14"/>
+  </w:style>
+  <w:style w:type="character" w:customStyle="1" w:styleId="Ttulo7Char">
+    <w:name w:val="Título 7 Char"/>
+    <w:basedOn w:val="Fontepargpadro"/>
+    <w:link w:val="Ttulo7"/>
+    <w:uiPriority w:val="9"/>
+    <w:semiHidden/>
+    <w:rsid w:val="00911047"/>
+    <w:rPr>
+      <w:rFonts w:asciiTheme="majorHAnsi" w:eastAsiaTheme="majorEastAsia" w:hAnsiTheme="majorHAnsi" w:cstheme="majorBidi"/>
+      <w:i/>
+      <w:iCs/>
+      <w:color w:val="1F3763" w:themeColor="accent1" w:themeShade="7F"/>
+      <w:sz w:val="24"/>
+    </w:rPr>
+  </w:style>
+  <w:style w:type="character" w:customStyle="1" w:styleId="Ttulo8Char">
+    <w:name w:val="Título 8 Char"/>
+    <w:basedOn w:val="Fontepargpadro"/>
+    <w:link w:val="Ttulo8"/>
+    <w:uiPriority w:val="9"/>
+    <w:semiHidden/>
+    <w:rsid w:val="00911047"/>
+    <w:rPr>
+      <w:rFonts w:asciiTheme="majorHAnsi" w:eastAsiaTheme="majorEastAsia" w:hAnsiTheme="majorHAnsi" w:cstheme="majorBidi"/>
+      <w:color w:val="272727" w:themeColor="text1" w:themeTint="D8"/>
+      <w:sz w:val="21"/>
+      <w:szCs w:val="21"/>
+    </w:rPr>
+  </w:style>
+  <w:style w:type="character" w:customStyle="1" w:styleId="Ttulo9Char">
+    <w:name w:val="Título 9 Char"/>
+    <w:basedOn w:val="Fontepargpadro"/>
+    <w:link w:val="Ttulo9"/>
+    <w:uiPriority w:val="9"/>
+    <w:semiHidden/>
+    <w:rsid w:val="00911047"/>
+    <w:rPr>
+      <w:rFonts w:asciiTheme="majorHAnsi" w:eastAsiaTheme="majorEastAsia" w:hAnsiTheme="majorHAnsi" w:cstheme="majorBidi"/>
+      <w:i/>
+      <w:iCs/>
+      <w:color w:val="272727" w:themeColor="text1" w:themeTint="D8"/>
+      <w:sz w:val="21"/>
+      <w:szCs w:val="21"/>
+    </w:rPr>
   </w:style>
 </w:styles>
 </file>

</xml_diff>

<commit_message>
[Seção 2] Adicionado mais conteúdo
</commit_message>
<xml_diff>
--- a/TCC I - Revisão Bibliográfica - Juan Cardoso da Silva.docx
+++ b/TCC I - Revisão Bibliográfica - Juan Cardoso da Silva.docx
@@ -775,6 +775,7 @@
         </w:rPr>
         <w:t xml:space="preserve">so </w:t>
       </w:r>
+      <w:proofErr w:type="spellStart"/>
       <w:r>
         <w:rPr>
           <w:rFonts w:cs="Arial"/>
@@ -782,6 +783,7 @@
         </w:rPr>
         <w:t>Olivete</w:t>
       </w:r>
+      <w:proofErr w:type="spellEnd"/>
       <w:r>
         <w:rPr>
           <w:rFonts w:cs="Arial"/>
@@ -1289,8 +1291,21 @@
         <w:tab/>
       </w:r>
       <w:r>
-        <w:t>General Data Protection Regulation</w:t>
-      </w:r>
+        <w:t xml:space="preserve">General Data </w:t>
+      </w:r>
+      <w:proofErr w:type="spellStart"/>
+      <w:r>
+        <w:t>Protection</w:t>
+      </w:r>
+      <w:proofErr w:type="spellEnd"/>
+      <w:r>
+        <w:t xml:space="preserve"> </w:t>
+      </w:r>
+      <w:proofErr w:type="spellStart"/>
+      <w:r>
+        <w:t>Regulation</w:t>
+      </w:r>
+      <w:proofErr w:type="spellEnd"/>
     </w:p>
     <w:p>
       <w:pPr>
@@ -1307,7 +1322,14 @@
       </w:r>
       <w:r>
         <w:tab/>
-        <w:t>Machine Learning</w:t>
+      </w:r>
+      <w:proofErr w:type="spellStart"/>
+      <w:r>
+        <w:t>Machine</w:t>
+      </w:r>
+      <w:proofErr w:type="spellEnd"/>
+      <w:r>
+        <w:t xml:space="preserve"> Learning</w:t>
       </w:r>
     </w:p>
     <w:p>
@@ -1315,7 +1337,7 @@
         <w:ind w:left="720" w:firstLine="720"/>
       </w:pPr>
       <w:r>
-        <w:t>C.P.F.</w:t>
+        <w:t>C.P.F</w:t>
       </w:r>
       <w:r>
         <w:tab/>
@@ -1935,7 +1957,15 @@
     </w:p>
     <w:p>
       <w:r>
-        <w:t>A utilização de Machine Learning tem se tornado uma opção relativamente popular devido a capacidade de criar modelos para analisar as bases de dados ou softwares procurando por implementações que não correspondem com o aprovado na lei</w:t>
+        <w:t xml:space="preserve">A utilização de </w:t>
+      </w:r>
+      <w:proofErr w:type="spellStart"/>
+      <w:r>
+        <w:t>Machine</w:t>
+      </w:r>
+      <w:proofErr w:type="spellEnd"/>
+      <w:r>
+        <w:t xml:space="preserve"> Learning tem se tornado uma opção relativamente popular devido a capacidade de criar modelos para analisar as bases de dados ou softwares procurando por implementações que não correspondem com o aprovado na lei</w:t>
       </w:r>
       <w:r>
         <w:t>.</w:t>
@@ -1943,7 +1973,15 @@
     </w:p>
     <w:p>
       <w:r>
-        <w:t xml:space="preserve">Este trabalho tem como objetivo criar um modelo de Machine Learning para filtrar dados em uma base de dados, utilizado métodos de classificação binária para julgar quais dados dentro da base devem ser tratados, como serão tratados e se podem </w:t>
+        <w:t xml:space="preserve">Este trabalho tem como objetivo criar um modelo de </w:t>
+      </w:r>
+      <w:proofErr w:type="spellStart"/>
+      <w:r>
+        <w:t>Machine</w:t>
+      </w:r>
+      <w:proofErr w:type="spellEnd"/>
+      <w:r>
+        <w:t xml:space="preserve"> Learning para filtrar dados em uma base de dados, utilizado métodos de classificação binária para julgar quais dados dentro da base devem ser tratados, como serão tratados e se podem </w:t>
       </w:r>
       <w:r>
         <w:t>ser</w:t>
@@ -1967,7 +2005,15 @@
         <w:t xml:space="preserve">Palavras-Chave: </w:t>
       </w:r>
       <w:r>
-        <w:t>Lei geral proteção de dados; LGPD projetos; Métodos LGPD; Manipulação de dados; Machine Learning;</w:t>
+        <w:t xml:space="preserve">Lei geral proteção de dados; LGPD projetos; Métodos LGPD; Manipulação de dados; </w:t>
+      </w:r>
+      <w:proofErr w:type="spellStart"/>
+      <w:r>
+        <w:t>Machine</w:t>
+      </w:r>
+      <w:proofErr w:type="spellEnd"/>
+      <w:r>
+        <w:t xml:space="preserve"> Learning;</w:t>
       </w:r>
     </w:p>
     <w:p>
@@ -2410,7 +2456,15 @@
     </w:p>
     <w:p>
       <w:r>
-        <w:t>Com a popularização do acesso a internet, a web 1.0 se tornou um fenômeno mundial, conectando pessoas com chats, fóruns de diversos tipos</w:t>
+        <w:t xml:space="preserve">Com a popularização do acesso </w:t>
+      </w:r>
+      <w:proofErr w:type="spellStart"/>
+      <w:r>
+        <w:t>a</w:t>
+      </w:r>
+      <w:proofErr w:type="spellEnd"/>
+      <w:r>
+        <w:t xml:space="preserve"> internet, a web 1.0 se tornou um fenômeno mundial, conectando pessoas com chats, fóruns de diversos tipos</w:t>
       </w:r>
       <w:r>
         <w:t xml:space="preserve"> </w:t>
@@ -2481,82 +2535,127 @@
       <w:r>
         <w:t xml:space="preserve"> nesses serviços online, eventualmente, chegando no momento onde dados pessoais são utilizados nesses serviços para vender propaganda por meio de </w:t>
       </w:r>
+      <w:proofErr w:type="spellStart"/>
       <w:r>
         <w:rPr>
           <w:i/>
           <w:iCs/>
         </w:rPr>
-        <w:t>Targeted advertising</w:t>
-      </w:r>
-      <w:r>
-        <w:t>, recomendações e dentre outros.</w:t>
-      </w:r>
-    </w:p>
-    <w:p>
-      <w:r>
-        <w:t>A exposição dos usuários na internet não só trouxe muitos benefícios em geral, como também abriu a porta para eventuais ataques na rede com objetivo de invadir não só o espaço privado da pessoa</w:t>
-      </w:r>
-      <w:r>
-        <w:t xml:space="preserve"> (tanto</w:t>
-      </w:r>
-      <w:r>
-        <w:t xml:space="preserve"> nos serviços online</w:t>
-      </w:r>
-      <w:r>
-        <w:t xml:space="preserve"> e nos computadores pessoais)</w:t>
-      </w:r>
-      <w:r>
-        <w:t xml:space="preserve">, como também para roubar dados pessoais para uso profano, como foi o caso da </w:t>
-      </w:r>
-      <w:r>
-        <w:t>Carolina Dieckmann, que teve fotos intimas</w:t>
-      </w:r>
-      <w:r>
-        <w:t xml:space="preserve"> </w:t>
-      </w:r>
-      <w:r>
-        <w:t>espalhadas na internet</w:t>
-      </w:r>
-      <w:r>
-        <w:t xml:space="preserve">, neste caso os hackers, fizeram um </w:t>
-      </w:r>
+        <w:t>Targeted</w:t>
+      </w:r>
+      <w:proofErr w:type="spellEnd"/>
       <w:r>
         <w:rPr>
           <w:i/>
           <w:iCs/>
         </w:rPr>
-        <w:t>ransom</w:t>
-      </w:r>
-      <w:r>
-        <w:t xml:space="preserve"> das informações e fotos dela em troca de dinheiro, esse acontecimento foi a semente para que a Lei Geral de Proteção d</w:t>
-      </w:r>
-      <w:r>
-        <w:t>e</w:t>
-      </w:r>
-      <w:r>
-        <w:t xml:space="preserve"> Dados</w:t>
-      </w:r>
-      <w:r>
-        <w:t xml:space="preserve"> Pessoais</w:t>
-      </w:r>
-      <w:r>
-        <w:t xml:space="preserve"> fosse criada</w:t>
-      </w:r>
-      <w:r>
-        <w:t>.</w:t>
-      </w:r>
-    </w:p>
-    <w:p>
-      <w:r>
-        <w:t xml:space="preserve">Na Europa, ocorreram diversos casos similares de vazamento de dados que resultaram na criação da </w:t>
-      </w:r>
+        <w:t xml:space="preserve"> </w:t>
+      </w:r>
+      <w:proofErr w:type="spellStart"/>
       <w:r>
         <w:rPr>
           <w:i/>
           <w:iCs/>
         </w:rPr>
-        <w:t>General Data Protection Regulation</w:t>
-      </w:r>
+        <w:t>advertising</w:t>
+      </w:r>
+      <w:proofErr w:type="spellEnd"/>
+      <w:r>
+        <w:t>, recomendações e dentre outros.</w:t>
+      </w:r>
+    </w:p>
+    <w:p>
+      <w:r>
+        <w:t>A exposição dos usuários na internet não só trouxe muitos benefícios em geral, como também abriu a porta para eventuais ataques na rede com objetivo de invadir não só o espaço privado da pessoa</w:t>
+      </w:r>
+      <w:r>
+        <w:t xml:space="preserve"> (tanto</w:t>
+      </w:r>
+      <w:r>
+        <w:t xml:space="preserve"> nos serviços online</w:t>
+      </w:r>
+      <w:r>
+        <w:t xml:space="preserve"> e nos computadores pessoais)</w:t>
+      </w:r>
+      <w:r>
+        <w:t xml:space="preserve">, como também para roubar dados pessoais para uso profano, como foi o caso da </w:t>
+      </w:r>
+      <w:r>
+        <w:t>Carolina Dieckmann, que teve fotos intimas</w:t>
+      </w:r>
+      <w:r>
+        <w:t xml:space="preserve"> </w:t>
+      </w:r>
+      <w:r>
+        <w:t>espalhadas na internet</w:t>
+      </w:r>
+      <w:r>
+        <w:t xml:space="preserve">, neste caso os hackers, fizeram um </w:t>
+      </w:r>
+      <w:proofErr w:type="spellStart"/>
+      <w:r>
+        <w:rPr>
+          <w:i/>
+          <w:iCs/>
+        </w:rPr>
+        <w:t>ransom</w:t>
+      </w:r>
+      <w:proofErr w:type="spellEnd"/>
+      <w:r>
+        <w:t xml:space="preserve"> das informações e fotos dela em troca de dinheiro, esse acontecimento foi a semente para que a Lei Geral de Proteção d</w:t>
+      </w:r>
+      <w:r>
+        <w:t>e</w:t>
+      </w:r>
+      <w:r>
+        <w:t xml:space="preserve"> Dados</w:t>
+      </w:r>
+      <w:r>
+        <w:t xml:space="preserve"> Pessoais</w:t>
+      </w:r>
+      <w:r>
+        <w:t xml:space="preserve"> fosse criada</w:t>
+      </w:r>
+      <w:r>
+        <w:t>.</w:t>
+      </w:r>
+    </w:p>
+    <w:p>
+      <w:r>
+        <w:t xml:space="preserve">Na Europa, ocorreram diversos casos similares de vazamento de dados que resultaram na criação da </w:t>
+      </w:r>
+      <w:r>
+        <w:rPr>
+          <w:i/>
+          <w:iCs/>
+        </w:rPr>
+        <w:t xml:space="preserve">General Data </w:t>
+      </w:r>
+      <w:proofErr w:type="spellStart"/>
+      <w:r>
+        <w:rPr>
+          <w:i/>
+          <w:iCs/>
+        </w:rPr>
+        <w:t>Protection</w:t>
+      </w:r>
+      <w:proofErr w:type="spellEnd"/>
+      <w:r>
+        <w:rPr>
+          <w:i/>
+          <w:iCs/>
+        </w:rPr>
+        <w:t xml:space="preserve"> </w:t>
+      </w:r>
+      <w:proofErr w:type="spellStart"/>
+      <w:r>
+        <w:rPr>
+          <w:i/>
+          <w:iCs/>
+        </w:rPr>
+        <w:t>Regulation</w:t>
+      </w:r>
+      <w:proofErr w:type="spellEnd"/>
       <w:r>
         <w:t>, sendo um regulamento na União Europeia, que trata a privacidade online como um direito, sendo necessário proteger esta privacidade e evitar a exportação desses dados pessoais ao exterior.</w:t>
       </w:r>
@@ -2646,7 +2745,31 @@
         <w:t>do qual</w:t>
       </w:r>
       <w:r>
-        <w:t xml:space="preserve"> os dados da Cambrige University Analytics estavam sendo utilizados/minerados ilegalmente pelo Facebook e revendidos a terceiros, a união Europeia fez um esboço e</w:t>
+        <w:t xml:space="preserve"> os dados da </w:t>
+      </w:r>
+      <w:proofErr w:type="spellStart"/>
+      <w:r>
+        <w:t>Cambrige</w:t>
+      </w:r>
+      <w:proofErr w:type="spellEnd"/>
+      <w:r>
+        <w:t xml:space="preserve"> </w:t>
+      </w:r>
+      <w:proofErr w:type="spellStart"/>
+      <w:r>
+        <w:t>University</w:t>
+      </w:r>
+      <w:proofErr w:type="spellEnd"/>
+      <w:r>
+        <w:t xml:space="preserve"> </w:t>
+      </w:r>
+      <w:proofErr w:type="spellStart"/>
+      <w:r>
+        <w:t>Analytics</w:t>
+      </w:r>
+      <w:proofErr w:type="spellEnd"/>
+      <w:r>
+        <w:t xml:space="preserve"> estavam sendo utilizados/minerados ilegalmente pelo Facebook e revendidos a terceiros, a união Europeia fez um esboço e</w:t>
       </w:r>
       <w:r>
         <w:t>m 2016 e</w:t>
@@ -2659,7 +2782,39 @@
           <w:i/>
           <w:iCs/>
         </w:rPr>
-        <w:t xml:space="preserve">General Data Protection Regulation </w:t>
+        <w:t xml:space="preserve">General Data </w:t>
+      </w:r>
+      <w:proofErr w:type="spellStart"/>
+      <w:r>
+        <w:rPr>
+          <w:i/>
+          <w:iCs/>
+        </w:rPr>
+        <w:t>Protection</w:t>
+      </w:r>
+      <w:proofErr w:type="spellEnd"/>
+      <w:r>
+        <w:rPr>
+          <w:i/>
+          <w:iCs/>
+        </w:rPr>
+        <w:t xml:space="preserve"> </w:t>
+      </w:r>
+      <w:proofErr w:type="spellStart"/>
+      <w:r>
+        <w:rPr>
+          <w:i/>
+          <w:iCs/>
+        </w:rPr>
+        <w:t>Regulation</w:t>
+      </w:r>
+      <w:proofErr w:type="spellEnd"/>
+      <w:r>
+        <w:rPr>
+          <w:i/>
+          <w:iCs/>
+        </w:rPr>
+        <w:t xml:space="preserve"> </w:t>
       </w:r>
       <w:r>
         <w:t>(G.D.P.R)</w:t>
@@ -2691,7 +2846,15 @@
         <w:t xml:space="preserve"> a lei é </w:t>
       </w:r>
       <w:r>
-        <w:t>aplicada na área da computação focada na segurança de dados, proteção de dados, proteção a privacidade</w:t>
+        <w:t xml:space="preserve">aplicada na área da computação focada na segurança de dados, proteção de dados, proteção </w:t>
+      </w:r>
+      <w:proofErr w:type="spellStart"/>
+      <w:r>
+        <w:t>a</w:t>
+      </w:r>
+      <w:proofErr w:type="spellEnd"/>
+      <w:r>
+        <w:t xml:space="preserve"> privacidade</w:t>
       </w:r>
       <w:r>
         <w:t>, criada para ser mais um pilar nas leis brasileiras para contribuir na criação/adaptação de ambientes de softwares se tornarem mais seguros, respeitando então a privacidade do cidadão e garantindo a segurança dos seus dados sigilosos.</w:t>
@@ -2907,11 +3070,42 @@
       </w:r>
     </w:p>
     <w:p>
+      <w:pPr>
+        <w:rPr>
+          <w:rFonts w:cs="Arial"/>
+        </w:rPr>
+      </w:pPr>
       <w:r>
         <w:rPr>
           <w:rFonts w:cs="Arial"/>
         </w:rPr>
         <w:t>A lei também determina a existência de um operador e um controlador, operadores são pessoas das quais possam tomar decisões finais a respeito de como o dado vai ser manipulado e os operadores realizam as manipulações, ambos podem ser pessoas naturais ou jurídicas, sendo elas do âmbito público ou privado.</w:t>
+      </w:r>
+    </w:p>
+    <w:p>
+      <w:r>
+        <w:rPr>
+          <w:rFonts w:cs="Arial"/>
+        </w:rPr>
+        <w:t xml:space="preserve">Pelo Art. 6 , </w:t>
+      </w:r>
+      <w:r>
+        <w:rPr>
+          <w:rFonts w:cs="Arial"/>
+        </w:rPr>
+        <w:t>o tratamento de dados pessoais deve</w:t>
+      </w:r>
+      <w:r>
+        <w:rPr>
+          <w:rFonts w:cs="Arial"/>
+        </w:rPr>
+        <w:t xml:space="preserve"> seguir alguns princípios, </w:t>
+      </w:r>
+      <w:r>
+        <w:rPr>
+          <w:rFonts w:cs="Arial"/>
+        </w:rPr>
+        <w:t>para este projeto, os princípios considerados para atingir o objetivo procurado é transparência, adequação, finalidade e responsabilização.</w:t>
       </w:r>
     </w:p>
     <w:p>
@@ -3029,13 +3223,23 @@
           <w:lang w:val="en-US"/>
         </w:rPr>
       </w:pPr>
-      <w:r>
-        <w:rPr>
-          <w:rFonts w:eastAsia="Arial" w:cs="Arial"/>
-          <w:szCs w:val="24"/>
-          <w:lang w:val="en-US"/>
-        </w:rPr>
-        <w:t xml:space="preserve">Mota, José; </w:t>
+      <w:proofErr w:type="spellStart"/>
+      <w:r>
+        <w:rPr>
+          <w:rFonts w:eastAsia="Arial" w:cs="Arial"/>
+          <w:szCs w:val="24"/>
+          <w:lang w:val="en-US"/>
+        </w:rPr>
+        <w:t>Mota</w:t>
+      </w:r>
+      <w:proofErr w:type="spellEnd"/>
+      <w:r>
+        <w:rPr>
+          <w:rFonts w:eastAsia="Arial" w:cs="Arial"/>
+          <w:szCs w:val="24"/>
+          <w:lang w:val="en-US"/>
+        </w:rPr>
+        <w:t xml:space="preserve">, José; </w:t>
       </w:r>
       <w:r>
         <w:rPr>
@@ -3045,8 +3249,9 @@
           <w:szCs w:val="24"/>
           <w:lang w:val="en-US"/>
         </w:rPr>
-        <w:t>Da Web 2.0 ao E-Learning 2.0: Aprender na rede</w:t>
-      </w:r>
+        <w:t xml:space="preserve">Da Web 2.0 </w:t>
+      </w:r>
+      <w:proofErr w:type="spellStart"/>
       <w:r>
         <w:rPr>
           <w:rFonts w:eastAsia="Arial" w:cs="Arial"/>
@@ -3055,6 +3260,71 @@
           <w:szCs w:val="24"/>
           <w:lang w:val="en-US"/>
         </w:rPr>
+        <w:t>ao</w:t>
+      </w:r>
+      <w:proofErr w:type="spellEnd"/>
+      <w:r>
+        <w:rPr>
+          <w:rFonts w:eastAsia="Arial" w:cs="Arial"/>
+          <w:b/>
+          <w:bCs/>
+          <w:szCs w:val="24"/>
+          <w:lang w:val="en-US"/>
+        </w:rPr>
+        <w:t xml:space="preserve"> E-Learning 2.0: </w:t>
+      </w:r>
+      <w:proofErr w:type="spellStart"/>
+      <w:r>
+        <w:rPr>
+          <w:rFonts w:eastAsia="Arial" w:cs="Arial"/>
+          <w:b/>
+          <w:bCs/>
+          <w:szCs w:val="24"/>
+          <w:lang w:val="en-US"/>
+        </w:rPr>
+        <w:t>Aprender</w:t>
+      </w:r>
+      <w:proofErr w:type="spellEnd"/>
+      <w:r>
+        <w:rPr>
+          <w:rFonts w:eastAsia="Arial" w:cs="Arial"/>
+          <w:b/>
+          <w:bCs/>
+          <w:szCs w:val="24"/>
+          <w:lang w:val="en-US"/>
+        </w:rPr>
+        <w:t xml:space="preserve"> </w:t>
+      </w:r>
+      <w:proofErr w:type="spellStart"/>
+      <w:r>
+        <w:rPr>
+          <w:rFonts w:eastAsia="Arial" w:cs="Arial"/>
+          <w:b/>
+          <w:bCs/>
+          <w:szCs w:val="24"/>
+          <w:lang w:val="en-US"/>
+        </w:rPr>
+        <w:t>na</w:t>
+      </w:r>
+      <w:proofErr w:type="spellEnd"/>
+      <w:r>
+        <w:rPr>
+          <w:rFonts w:eastAsia="Arial" w:cs="Arial"/>
+          <w:b/>
+          <w:bCs/>
+          <w:szCs w:val="24"/>
+          <w:lang w:val="en-US"/>
+        </w:rPr>
+        <w:t xml:space="preserve"> rede</w:t>
+      </w:r>
+      <w:r>
+        <w:rPr>
+          <w:rFonts w:eastAsia="Arial" w:cs="Arial"/>
+          <w:b/>
+          <w:bCs/>
+          <w:szCs w:val="24"/>
+          <w:lang w:val="en-US"/>
+        </w:rPr>
         <w:t>,</w:t>
       </w:r>
       <w:r>
@@ -3095,8 +3365,18 @@
           <w:szCs w:val="24"/>
           <w:lang w:val="en-US"/>
         </w:rPr>
-        <w:t>, Disponível em:</w:t>
-      </w:r>
+        <w:t xml:space="preserve">, </w:t>
+      </w:r>
+      <w:proofErr w:type="spellStart"/>
+      <w:r>
+        <w:rPr>
+          <w:rFonts w:eastAsia="Arial" w:cs="Arial"/>
+          <w:szCs w:val="24"/>
+          <w:lang w:val="en-US"/>
+        </w:rPr>
+        <w:t>Disponível</w:t>
+      </w:r>
+      <w:proofErr w:type="spellEnd"/>
       <w:r>
         <w:rPr>
           <w:rFonts w:eastAsia="Arial" w:cs="Arial"/>
@@ -3105,6 +3385,32 @@
         </w:rPr>
         <w:t xml:space="preserve"> </w:t>
       </w:r>
+      <w:proofErr w:type="spellStart"/>
+      <w:r>
+        <w:rPr>
+          <w:rFonts w:eastAsia="Arial" w:cs="Arial"/>
+          <w:szCs w:val="24"/>
+          <w:lang w:val="en-US"/>
+        </w:rPr>
+        <w:t>em</w:t>
+      </w:r>
+      <w:proofErr w:type="spellEnd"/>
+      <w:r>
+        <w:rPr>
+          <w:rFonts w:eastAsia="Arial" w:cs="Arial"/>
+          <w:szCs w:val="24"/>
+          <w:lang w:val="en-US"/>
+        </w:rPr>
+        <w:t>:</w:t>
+      </w:r>
+      <w:r>
+        <w:rPr>
+          <w:rFonts w:eastAsia="Arial" w:cs="Arial"/>
+          <w:szCs w:val="24"/>
+          <w:lang w:val="en-US"/>
+        </w:rPr>
+        <w:t xml:space="preserve"> </w:t>
+      </w:r>
       <w:r>
         <w:rPr>
           <w:rFonts w:eastAsia="Arial" w:cs="Arial"/>
@@ -3135,18 +3441,82 @@
           <w:szCs w:val="24"/>
           <w:lang w:val="en-US"/>
         </w:rPr>
-        <w:t xml:space="preserve">Filipe Lima Rapôso, Cláudio; </w:t>
+        <w:t xml:space="preserve">Filipe Lima </w:t>
+      </w:r>
+      <w:proofErr w:type="spellStart"/>
+      <w:r>
+        <w:rPr>
+          <w:rFonts w:eastAsia="Arial" w:cs="Arial"/>
+          <w:szCs w:val="24"/>
+          <w:lang w:val="en-US"/>
+        </w:rPr>
+        <w:t>Rapôso</w:t>
+      </w:r>
+      <w:proofErr w:type="spellEnd"/>
+      <w:r>
+        <w:rPr>
+          <w:rFonts w:eastAsia="Arial" w:cs="Arial"/>
+          <w:szCs w:val="24"/>
+          <w:lang w:val="en-US"/>
+        </w:rPr>
+        <w:t xml:space="preserve">, </w:t>
+      </w:r>
+      <w:proofErr w:type="spellStart"/>
+      <w:r>
+        <w:rPr>
+          <w:rFonts w:eastAsia="Arial" w:cs="Arial"/>
+          <w:szCs w:val="24"/>
+          <w:lang w:val="en-US"/>
+        </w:rPr>
+        <w:t>Cláudio</w:t>
+      </w:r>
+      <w:proofErr w:type="spellEnd"/>
+      <w:r>
+        <w:rPr>
+          <w:rFonts w:eastAsia="Arial" w:cs="Arial"/>
+          <w:szCs w:val="24"/>
+          <w:lang w:val="en-US"/>
+        </w:rPr>
+        <w:t xml:space="preserve">; </w:t>
       </w:r>
       <w:r>
         <w:rPr>
           <w:rStyle w:val="name"/>
         </w:rPr>
-        <w:t xml:space="preserve">Melo de Lima, Haniel; Ferreira de Oliveira Junior, Waldecy; Aragão Ferreira Silva, </w:t>
-      </w:r>
+        <w:t xml:space="preserve">Melo de Lima, </w:t>
+      </w:r>
+      <w:proofErr w:type="spellStart"/>
       <w:r>
         <w:rPr>
           <w:rStyle w:val="name"/>
         </w:rPr>
+        <w:t>Haniel</w:t>
+      </w:r>
+      <w:proofErr w:type="spellEnd"/>
+      <w:r>
+        <w:rPr>
+          <w:rStyle w:val="name"/>
+        </w:rPr>
+        <w:t xml:space="preserve">; Ferreira de Oliveira Junior, </w:t>
+      </w:r>
+      <w:proofErr w:type="spellStart"/>
+      <w:r>
+        <w:rPr>
+          <w:rStyle w:val="name"/>
+        </w:rPr>
+        <w:t>Waldecy</w:t>
+      </w:r>
+      <w:proofErr w:type="spellEnd"/>
+      <w:r>
+        <w:rPr>
+          <w:rStyle w:val="name"/>
+        </w:rPr>
+        <w:t xml:space="preserve">; Aragão Ferreira Silva, </w:t>
+      </w:r>
+      <w:r>
+        <w:rPr>
+          <w:rStyle w:val="name"/>
+        </w:rPr>
         <w:t xml:space="preserve">Paola; Elaine de Souza Barros, Elaine; </w:t>
       </w:r>
       <w:r>
@@ -3173,11 +3543,34 @@
       <w:pPr>
         <w:spacing w:before="240"/>
       </w:pPr>
+      <w:proofErr w:type="spellStart"/>
       <w:r>
         <w:rPr>
           <w:rStyle w:val="name"/>
         </w:rPr>
-        <w:t xml:space="preserve">Spadaccini de Teffé, Chiara; Viola, Mario; </w:t>
+        <w:lastRenderedPageBreak/>
+        <w:t>Spadaccini</w:t>
+      </w:r>
+      <w:proofErr w:type="spellEnd"/>
+      <w:r>
+        <w:rPr>
+          <w:rStyle w:val="name"/>
+        </w:rPr>
+        <w:t xml:space="preserve"> de </w:t>
+      </w:r>
+      <w:proofErr w:type="spellStart"/>
+      <w:r>
+        <w:rPr>
+          <w:rStyle w:val="name"/>
+        </w:rPr>
+        <w:t>Teffé</w:t>
+      </w:r>
+      <w:proofErr w:type="spellEnd"/>
+      <w:r>
+        <w:rPr>
+          <w:rStyle w:val="name"/>
+        </w:rPr>
+        <w:t xml:space="preserve">, Chiara; Viola, Mario; </w:t>
       </w:r>
       <w:r>
         <w:rPr>
@@ -3190,7 +3583,31 @@
         <w:t>, p. 1-38, 2020, Disponível em: &lt;</w:t>
       </w:r>
       <w:r>
-        <w:t>https://civilistica.emnuvens.com.br/redc/article/view/510</w:t>
+        <w:t>https://civilistica.emnuvens.com.br/</w:t>
+      </w:r>
+      <w:proofErr w:type="spellStart"/>
+      <w:r>
+        <w:t>redc</w:t>
+      </w:r>
+      <w:proofErr w:type="spellEnd"/>
+      <w:r>
+        <w:t>/</w:t>
+      </w:r>
+      <w:proofErr w:type="spellStart"/>
+      <w:r>
+        <w:t>article</w:t>
+      </w:r>
+      <w:proofErr w:type="spellEnd"/>
+      <w:r>
+        <w:t>/</w:t>
+      </w:r>
+      <w:proofErr w:type="spellStart"/>
+      <w:r>
+        <w:t>view</w:t>
+      </w:r>
+      <w:proofErr w:type="spellEnd"/>
+      <w:r>
+        <w:t>/510</w:t>
       </w:r>
       <w:r>
         <w:t>&gt;</w:t>
@@ -3200,16 +3617,52 @@
       <w:pPr>
         <w:spacing w:before="240"/>
       </w:pPr>
-      <w:r>
-        <w:lastRenderedPageBreak/>
-        <w:t xml:space="preserve">Tankard, Colin; </w:t>
+      <w:proofErr w:type="spellStart"/>
+      <w:r>
+        <w:t>Tankard</w:t>
+      </w:r>
+      <w:proofErr w:type="spellEnd"/>
+      <w:r>
+        <w:t xml:space="preserve">, Colin; </w:t>
       </w:r>
       <w:r>
         <w:rPr>
           <w:b/>
           <w:bCs/>
         </w:rPr>
-        <w:t>What the GDPR means for business</w:t>
+        <w:t xml:space="preserve">What </w:t>
+      </w:r>
+      <w:proofErr w:type="spellStart"/>
+      <w:r>
+        <w:rPr>
+          <w:b/>
+          <w:bCs/>
+        </w:rPr>
+        <w:t>the</w:t>
+      </w:r>
+      <w:proofErr w:type="spellEnd"/>
+      <w:r>
+        <w:rPr>
+          <w:b/>
+          <w:bCs/>
+        </w:rPr>
+        <w:t xml:space="preserve"> GDPR </w:t>
+      </w:r>
+      <w:proofErr w:type="spellStart"/>
+      <w:r>
+        <w:rPr>
+          <w:b/>
+          <w:bCs/>
+        </w:rPr>
+        <w:t>means</w:t>
+      </w:r>
+      <w:proofErr w:type="spellEnd"/>
+      <w:r>
+        <w:rPr>
+          <w:b/>
+          <w:bCs/>
+        </w:rPr>
+        <w:t xml:space="preserve"> for business</w:t>
       </w:r>
       <w:r>
         <w:t xml:space="preserve">, p. 1-8, 2016, Disponível em: </w:t>
@@ -3252,15 +3705,25 @@
           <w:color w:val="202124"/>
           <w:shd w:val="clear" w:color="auto" w:fill="FFFFFF"/>
         </w:rPr>
-        <w:t>°</w:t>
-      </w:r>
+        <w:t xml:space="preserve">° edição reformulada e atualizada, São Paulo, Editora </w:t>
+      </w:r>
+      <w:proofErr w:type="spellStart"/>
       <w:r>
         <w:rPr>
           <w:rFonts w:cs="Arial"/>
           <w:color w:val="202124"/>
           <w:shd w:val="clear" w:color="auto" w:fill="FFFFFF"/>
         </w:rPr>
-        <w:t xml:space="preserve"> edição reformulada e atualizada, São Paulo, Editora Pillares.</w:t>
+        <w:t>Pillares</w:t>
+      </w:r>
+      <w:proofErr w:type="spellEnd"/>
+      <w:r>
+        <w:rPr>
+          <w:rFonts w:cs="Arial"/>
+          <w:color w:val="202124"/>
+          <w:shd w:val="clear" w:color="auto" w:fill="FFFFFF"/>
+        </w:rPr>
+        <w:t>.</w:t>
       </w:r>
     </w:p>
     <w:p>
@@ -4949,6 +5412,7 @@
   <w:style w:type="character" w:default="1" w:styleId="Fontepargpadro">
     <w:name w:val="Default Paragraph Font"/>
     <w:uiPriority w:val="1"/>
+    <w:semiHidden/>
     <w:unhideWhenUsed/>
   </w:style>
   <w:style w:type="table" w:default="1" w:styleId="Tabelanormal">

</xml_diff>

<commit_message>
[Seção 2 e 3] Adicionado mais conteúdo e revisado outros
</commit_message>
<xml_diff>
--- a/TCC I - Revisão Bibliográfica - Juan Cardoso da Silva.docx
+++ b/TCC I - Revisão Bibliográfica - Juan Cardoso da Silva.docx
@@ -1282,8 +1282,13 @@
         <w:ind w:left="720" w:firstLine="720"/>
       </w:pPr>
       <w:r>
-        <w:t>G.D.P.R</w:t>
-      </w:r>
+        <w:t>G.D.</w:t>
+      </w:r>
+      <w:proofErr w:type="gramStart"/>
+      <w:r>
+        <w:t>P.R</w:t>
+      </w:r>
+      <w:proofErr w:type="gramEnd"/>
       <w:r>
         <w:tab/>
       </w:r>
@@ -1291,18 +1296,34 @@
         <w:tab/>
       </w:r>
       <w:r>
+        <w:rPr>
+          <w:i/>
+          <w:iCs/>
+        </w:rPr>
         <w:t xml:space="preserve">General Data </w:t>
       </w:r>
       <w:proofErr w:type="spellStart"/>
       <w:r>
+        <w:rPr>
+          <w:i/>
+          <w:iCs/>
+        </w:rPr>
         <w:t>Protection</w:t>
       </w:r>
       <w:proofErr w:type="spellEnd"/>
       <w:r>
+        <w:rPr>
+          <w:i/>
+          <w:iCs/>
+        </w:rPr>
         <w:t xml:space="preserve"> </w:t>
       </w:r>
       <w:proofErr w:type="spellStart"/>
       <w:r>
+        <w:rPr>
+          <w:i/>
+          <w:iCs/>
+        </w:rPr>
         <w:t>Regulation</w:t>
       </w:r>
       <w:proofErr w:type="spellEnd"/>
@@ -1325,10 +1346,18 @@
       </w:r>
       <w:proofErr w:type="spellStart"/>
       <w:r>
+        <w:rPr>
+          <w:i/>
+          <w:iCs/>
+        </w:rPr>
         <w:t>Machine</w:t>
       </w:r>
       <w:proofErr w:type="spellEnd"/>
       <w:r>
+        <w:rPr>
+          <w:i/>
+          <w:iCs/>
+        </w:rPr>
         <w:t xml:space="preserve"> Learning</w:t>
       </w:r>
     </w:p>
@@ -1355,8 +1384,59 @@
         <w:spacing w:line="240" w:lineRule="auto"/>
       </w:pPr>
       <w:r>
-        <w:br w:type="page"/>
-      </w:r>
+        <w:tab/>
+      </w:r>
+      <w:r>
+        <w:tab/>
+        <w:t>SHA</w:t>
+      </w:r>
+      <w:r>
+        <w:tab/>
+      </w:r>
+      <w:r>
+        <w:tab/>
+      </w:r>
+      <w:r>
+        <w:tab/>
+      </w:r>
+      <w:r>
+        <w:rPr>
+          <w:i/>
+          <w:iCs/>
+        </w:rPr>
+        <w:t xml:space="preserve">Security </w:t>
+      </w:r>
+      <w:proofErr w:type="spellStart"/>
+      <w:r>
+        <w:rPr>
+          <w:i/>
+          <w:iCs/>
+        </w:rPr>
+        <w:t>Hash</w:t>
+      </w:r>
+      <w:proofErr w:type="spellEnd"/>
+      <w:r>
+        <w:rPr>
+          <w:i/>
+          <w:iCs/>
+        </w:rPr>
+        <w:t xml:space="preserve"> </w:t>
+      </w:r>
+      <w:proofErr w:type="spellStart"/>
+      <w:r>
+        <w:rPr>
+          <w:i/>
+          <w:iCs/>
+        </w:rPr>
+        <w:t>Algorithm</w:t>
+      </w:r>
+      <w:proofErr w:type="spellEnd"/>
+    </w:p>
+    <w:p>
+      <w:pPr>
+        <w:spacing w:line="240" w:lineRule="auto"/>
+        <w:jc w:val="left"/>
+      </w:pPr>
     </w:p>
     <w:p>
       <w:pPr>
@@ -1367,7 +1447,32 @@
         </w:rPr>
       </w:pPr>
     </w:p>
-    <w:bookmarkStart w:id="0" w:name="_Toc100679128" w:displacedByCustomXml="next"/>
+    <w:p>
+      <w:pPr>
+        <w:spacing w:line="240" w:lineRule="auto"/>
+        <w:jc w:val="left"/>
+        <w:rPr>
+          <w:rFonts w:eastAsia="Arial" w:cs="Arial"/>
+          <w:b/>
+          <w:caps/>
+          <w:color w:val="00000A"/>
+          <w:sz w:val="22"/>
+          <w:szCs w:val="22"/>
+        </w:rPr>
+      </w:pPr>
+      <w:bookmarkStart w:id="0" w:name="_Toc100679128"/>
+      <w:r>
+        <w:rPr>
+          <w:rFonts w:eastAsia="Arial" w:cs="Arial"/>
+          <w:b/>
+          <w:caps/>
+          <w:color w:val="00000A"/>
+          <w:sz w:val="22"/>
+          <w:szCs w:val="22"/>
+        </w:rPr>
+        <w:br w:type="page"/>
+      </w:r>
+    </w:p>
     <w:sdt>
       <w:sdtPr>
         <w:rPr>
@@ -1393,7 +1498,11 @@
         <w:p>
           <w:pPr>
             <w:pStyle w:val="CabealhodoSumrio"/>
-            <w:jc w:val="center"/>
+            <w:numPr>
+              <w:ilvl w:val="0"/>
+              <w:numId w:val="0"/>
+            </w:numPr>
+            <w:ind w:left="3600"/>
             <w:rPr>
               <w:rFonts w:ascii="Arial" w:hAnsi="Arial" w:cs="Arial"/>
               <w:b/>
@@ -1498,7 +1607,7 @@
                 <w:noProof/>
                 <w:webHidden/>
               </w:rPr>
-              <w:t>5</w:t>
+              <w:t>7</w:t>
             </w:r>
             <w:r>
               <w:rPr>
@@ -1589,7 +1698,7 @@
                 <w:noProof/>
                 <w:webHidden/>
               </w:rPr>
-              <w:t>8</w:t>
+              <w:t>10</w:t>
             </w:r>
             <w:r>
               <w:rPr>
@@ -1680,7 +1789,7 @@
                 <w:noProof/>
                 <w:webHidden/>
               </w:rPr>
-              <w:t>8</w:t>
+              <w:t>11</w:t>
             </w:r>
             <w:r>
               <w:rPr>
@@ -1771,7 +1880,7 @@
                 <w:noProof/>
                 <w:webHidden/>
               </w:rPr>
-              <w:t>8</w:t>
+              <w:t>13</w:t>
             </w:r>
             <w:r>
               <w:rPr>
@@ -1862,7 +1971,7 @@
                 <w:noProof/>
                 <w:webHidden/>
               </w:rPr>
-              <w:t>8</w:t>
+              <w:t>13</w:t>
             </w:r>
             <w:r>
               <w:rPr>
@@ -2454,15 +2563,14 @@
       </w:r>
       <w:bookmarkEnd w:id="1"/>
     </w:p>
+    <w:p/>
     <w:p>
       <w:r>
         <w:t xml:space="preserve">Com a popularização do acesso </w:t>
       </w:r>
-      <w:proofErr w:type="spellStart"/>
-      <w:r>
-        <w:t>a</w:t>
-      </w:r>
-      <w:proofErr w:type="spellEnd"/>
+      <w:r>
+        <w:t>à</w:t>
+      </w:r>
       <w:r>
         <w:t xml:space="preserve"> internet, a web 1.0 se tornou um fenômeno mundial, conectando pessoas com chats, fóruns de diversos tipos</w:t>
       </w:r>
@@ -2904,15 +3012,20 @@
           <w:ilvl w:val="0"/>
           <w:numId w:val="11"/>
         </w:numPr>
+        <w:ind w:left="2268"/>
         <w:rPr>
           <w:b w:val="0"/>
           <w:bCs/>
+          <w:sz w:val="20"/>
+          <w:szCs w:val="40"/>
         </w:rPr>
       </w:pPr>
       <w:r>
         <w:rPr>
           <w:b w:val="0"/>
           <w:bCs/>
+          <w:sz w:val="20"/>
+          <w:szCs w:val="40"/>
         </w:rPr>
         <w:t>o</w:t>
       </w:r>
@@ -2920,6 +3033,8 @@
         <w:rPr>
           <w:b w:val="0"/>
           <w:bCs/>
+          <w:sz w:val="20"/>
+          <w:szCs w:val="40"/>
         </w:rPr>
         <w:t xml:space="preserve"> respeito a privacidade</w:t>
       </w:r>
@@ -2927,6 +3042,8 @@
         <w:rPr>
           <w:b w:val="0"/>
           <w:bCs/>
+          <w:sz w:val="20"/>
+          <w:szCs w:val="40"/>
         </w:rPr>
         <w:t>;</w:t>
       </w:r>
@@ -2938,14 +3055,31 @@
           <w:ilvl w:val="0"/>
           <w:numId w:val="11"/>
         </w:numPr>
-      </w:pPr>
-      <w:r>
+        <w:ind w:left="2268"/>
+        <w:rPr>
+          <w:sz w:val="20"/>
+          <w:szCs w:val="16"/>
+        </w:rPr>
+      </w:pPr>
+      <w:r>
+        <w:rPr>
+          <w:sz w:val="20"/>
+          <w:szCs w:val="16"/>
+        </w:rPr>
         <w:t>a</w:t>
       </w:r>
       <w:r>
+        <w:rPr>
+          <w:sz w:val="20"/>
+          <w:szCs w:val="16"/>
+        </w:rPr>
         <w:t xml:space="preserve"> autodeterminação informativa</w:t>
       </w:r>
       <w:r>
+        <w:rPr>
+          <w:sz w:val="20"/>
+          <w:szCs w:val="16"/>
+        </w:rPr>
         <w:t>;</w:t>
       </w:r>
     </w:p>
@@ -2956,8 +3090,17 @@
           <w:ilvl w:val="0"/>
           <w:numId w:val="11"/>
         </w:numPr>
-      </w:pPr>
-      <w:r>
+        <w:ind w:left="2268"/>
+        <w:rPr>
+          <w:sz w:val="20"/>
+          <w:szCs w:val="16"/>
+        </w:rPr>
+      </w:pPr>
+      <w:r>
+        <w:rPr>
+          <w:sz w:val="20"/>
+          <w:szCs w:val="16"/>
+        </w:rPr>
         <w:t>a liberdade de expressão, de informação, de comunicação e de opinião;</w:t>
       </w:r>
     </w:p>
@@ -2968,8 +3111,17 @@
           <w:ilvl w:val="0"/>
           <w:numId w:val="11"/>
         </w:numPr>
-      </w:pPr>
-      <w:r>
+        <w:ind w:left="2268"/>
+        <w:rPr>
+          <w:sz w:val="20"/>
+          <w:szCs w:val="16"/>
+        </w:rPr>
+      </w:pPr>
+      <w:r>
+        <w:rPr>
+          <w:sz w:val="20"/>
+          <w:szCs w:val="16"/>
+        </w:rPr>
         <w:t>a inviolabilidade da intimidade, da honra e da imagem;</w:t>
       </w:r>
     </w:p>
@@ -2980,8 +3132,17 @@
           <w:ilvl w:val="0"/>
           <w:numId w:val="11"/>
         </w:numPr>
-      </w:pPr>
-      <w:r>
+        <w:ind w:left="2268"/>
+        <w:rPr>
+          <w:sz w:val="20"/>
+          <w:szCs w:val="16"/>
+        </w:rPr>
+      </w:pPr>
+      <w:r>
+        <w:rPr>
+          <w:sz w:val="20"/>
+          <w:szCs w:val="16"/>
+        </w:rPr>
         <w:t>o desenvolvimento econômico e tecnológico e a inovação;</w:t>
       </w:r>
     </w:p>
@@ -2992,8 +3153,17 @@
           <w:ilvl w:val="0"/>
           <w:numId w:val="11"/>
         </w:numPr>
-      </w:pPr>
-      <w:r>
+        <w:ind w:left="2268"/>
+        <w:rPr>
+          <w:sz w:val="20"/>
+          <w:szCs w:val="16"/>
+        </w:rPr>
+      </w:pPr>
+      <w:r>
+        <w:rPr>
+          <w:sz w:val="20"/>
+          <w:szCs w:val="16"/>
+        </w:rPr>
         <w:t>a livre iniciativa, livre concorrência e a defesa do consumidor; e</w:t>
       </w:r>
     </w:p>
@@ -3004,8 +3174,17 @@
           <w:ilvl w:val="0"/>
           <w:numId w:val="11"/>
         </w:numPr>
-      </w:pPr>
-      <w:r>
+        <w:ind w:left="2268"/>
+        <w:rPr>
+          <w:sz w:val="20"/>
+          <w:szCs w:val="16"/>
+        </w:rPr>
+      </w:pPr>
+      <w:r>
+        <w:rPr>
+          <w:sz w:val="20"/>
+          <w:szCs w:val="16"/>
+        </w:rPr>
         <w:t>os direitos humanos, o livre desenvolvimento da personalidade, a dignidade e o exercício da cidadania pelas pessoas naturais.</w:t>
       </w:r>
     </w:p>
@@ -3083,11 +3262,40 @@
       </w:r>
     </w:p>
     <w:p>
-      <w:r>
-        <w:rPr>
-          <w:rFonts w:cs="Arial"/>
-        </w:rPr>
-        <w:t xml:space="preserve">Pelo Art. 6 , </w:t>
+      <w:pPr>
+        <w:rPr>
+          <w:rFonts w:cs="Arial"/>
+        </w:rPr>
+      </w:pPr>
+      <w:r>
+        <w:rPr>
+          <w:rFonts w:cs="Arial"/>
+        </w:rPr>
+        <w:t>Pel</w:t>
+      </w:r>
+      <w:r>
+        <w:rPr>
+          <w:rFonts w:cs="Arial"/>
+        </w:rPr>
+        <w:t xml:space="preserve">as considerações do </w:t>
+      </w:r>
+      <w:r>
+        <w:rPr>
+          <w:rFonts w:cs="Arial"/>
+        </w:rPr>
+        <w:t xml:space="preserve">Art. </w:t>
+      </w:r>
+      <w:r>
+        <w:rPr>
+          <w:rFonts w:cs="Arial"/>
+        </w:rPr>
+        <w:t>6,</w:t>
+      </w:r>
+      <w:r>
+        <w:rPr>
+          <w:rFonts w:cs="Arial"/>
+        </w:rPr>
+        <w:t xml:space="preserve"> </w:t>
       </w:r>
       <w:r>
         <w:rPr>
@@ -3110,16 +3318,132 @@
     </w:p>
     <w:p>
       <w:pPr>
-        <w:rPr>
-          <w:b/>
-          <w:bCs/>
-        </w:rPr>
-      </w:pPr>
-      <w:r>
-        <w:rPr>
-          <w:b/>
-          <w:bCs/>
-        </w:rPr>
+        <w:jc w:val="center"/>
+        <w:rPr>
+          <w:b/>
+          <w:bCs/>
+        </w:rPr>
+      </w:pPr>
+      <w:r>
+        <w:rPr>
+          <w:b/>
+          <w:bCs/>
+        </w:rPr>
+        <w:t>TERMINAÇÃO DE DADOS PESSOAIS</w:t>
+      </w:r>
+    </w:p>
+    <w:p>
+      <w:r>
+        <w:t xml:space="preserve">A configuração da lei determina, a terminação dos dados pessoais armazenados por terceiros a partir do contrato legal, </w:t>
+      </w:r>
+      <w:r>
+        <w:t xml:space="preserve">em determinado momento </w:t>
+      </w:r>
+      <w:r>
+        <w:t>entre usuário e terceiros seja cancelado</w:t>
+      </w:r>
+      <w:r>
+        <w:t xml:space="preserve"> (pelo usuário) ou </w:t>
+      </w:r>
+      <w:r>
+        <w:t>terminado</w:t>
+      </w:r>
+      <w:r>
+        <w:t xml:space="preserve"> (fim de contrato)</w:t>
+      </w:r>
+      <w:r>
+        <w:t>, a exclusão de tal dados da base</w:t>
+      </w:r>
+      <w:r>
+        <w:t>.</w:t>
+      </w:r>
+    </w:p>
+    <w:p>
+      <w:r>
+        <w:t>Existindo apenas algumas exceções que possam ocorrer na terminação:</w:t>
+      </w:r>
+    </w:p>
+    <w:p>
+      <w:pPr>
+        <w:pStyle w:val="PargrafodaLista"/>
+        <w:numPr>
+          <w:ilvl w:val="0"/>
+          <w:numId w:val="12"/>
+        </w:numPr>
+      </w:pPr>
+      <w:r>
+        <w:t>órgãos de pesquisas que necessitem dos dados para estudo, mas estes devem anonimizar os dados para apresentação pública dentro do possível;</w:t>
+      </w:r>
+    </w:p>
+    <w:p>
+      <w:pPr>
+        <w:pStyle w:val="PargrafodaLista"/>
+        <w:numPr>
+          <w:ilvl w:val="0"/>
+          <w:numId w:val="12"/>
+        </w:numPr>
+      </w:pPr>
+      <w:r>
+        <w:t>a lei obrigue por algum motivo, a utilização dos dados, como em casos de investigações criminais;</w:t>
+      </w:r>
+    </w:p>
+    <w:p>
+      <w:pPr>
+        <w:pStyle w:val="PargrafodaLista"/>
+        <w:numPr>
+          <w:ilvl w:val="0"/>
+          <w:numId w:val="12"/>
+        </w:numPr>
+      </w:pPr>
+      <w:r>
+        <w:t>Transferência de dados a um outro usuário, respeitando o tratamento de dado;</w:t>
+      </w:r>
+    </w:p>
+    <w:p>
+      <w:pPr>
+        <w:pStyle w:val="PargrafodaLista"/>
+        <w:numPr>
+          <w:ilvl w:val="0"/>
+          <w:numId w:val="12"/>
+        </w:numPr>
+      </w:pPr>
+      <w:r>
+        <w:t>u</w:t>
+      </w:r>
+      <w:r>
+        <w:t>so dos dados por um controlador, desde seu acesso seja vedado e os dados sejam anonimizados para uso.</w:t>
+      </w:r>
+    </w:p>
+    <w:p>
+      <w:pPr>
+        <w:spacing w:line="240" w:lineRule="auto"/>
+        <w:jc w:val="left"/>
+        <w:rPr>
+          <w:b/>
+          <w:bCs/>
+        </w:rPr>
+      </w:pPr>
+      <w:r>
+        <w:rPr>
+          <w:b/>
+          <w:bCs/>
+        </w:rPr>
+        <w:br w:type="page"/>
+      </w:r>
+    </w:p>
+    <w:p>
+      <w:pPr>
+        <w:rPr>
+          <w:b/>
+          <w:bCs/>
+        </w:rPr>
+      </w:pPr>
+      <w:r>
+        <w:rPr>
+          <w:b/>
+          <w:bCs/>
+        </w:rPr>
+        <w:lastRenderedPageBreak/>
         <w:t xml:space="preserve">2.2. </w:t>
       </w:r>
       <w:r>
@@ -3132,6 +3456,125 @@
     </w:p>
     <w:p/>
     <w:p>
+      <w:r>
+        <w:t xml:space="preserve">[Introdução ao ML e </w:t>
+      </w:r>
+      <w:proofErr w:type="spellStart"/>
+      <w:r>
+        <w:t>pq</w:t>
+      </w:r>
+      <w:proofErr w:type="spellEnd"/>
+      <w:r>
+        <w:t xml:space="preserve"> usar </w:t>
+      </w:r>
+      <w:proofErr w:type="spellStart"/>
+      <w:r>
+        <w:t>tensorflow</w:t>
+      </w:r>
+      <w:proofErr w:type="spellEnd"/>
+      <w:r>
+        <w:t>]</w:t>
+      </w:r>
+    </w:p>
+    <w:p>
+      <w:pPr>
+        <w:jc w:val="center"/>
+        <w:rPr>
+          <w:b/>
+          <w:bCs/>
+        </w:rPr>
+      </w:pPr>
+      <w:r>
+        <w:rPr>
+          <w:b/>
+          <w:bCs/>
+        </w:rPr>
+        <w:t>TENSORFLOW</w:t>
+      </w:r>
+    </w:p>
+    <w:p>
+      <w:r>
+        <w:t xml:space="preserve">[Explicar </w:t>
+      </w:r>
+      <w:proofErr w:type="spellStart"/>
+      <w:r>
+        <w:t>tensorflow</w:t>
+      </w:r>
+      <w:proofErr w:type="spellEnd"/>
+      <w:r>
+        <w:t>]</w:t>
+      </w:r>
+    </w:p>
+    <w:p>
+      <w:pPr>
+        <w:jc w:val="center"/>
+        <w:rPr>
+          <w:b/>
+          <w:bCs/>
+        </w:rPr>
+      </w:pPr>
+      <w:r>
+        <w:rPr>
+          <w:b/>
+          <w:bCs/>
+        </w:rPr>
+        <w:t>MINIMIZAÇÃO DE DADOS</w:t>
+      </w:r>
+    </w:p>
+    <w:p>
+      <w:r>
+        <w:t xml:space="preserve">A minimização de dados é trabalhada em conjunto com o conceito de terminação de dados pessoais pela lei, o modelo </w:t>
+      </w:r>
+      <w:r>
+        <w:t xml:space="preserve">do </w:t>
+      </w:r>
+      <w:proofErr w:type="spellStart"/>
+      <w:r>
+        <w:t>tensorflow</w:t>
+      </w:r>
+      <w:proofErr w:type="spellEnd"/>
+      <w:r>
+        <w:t xml:space="preserve"> será trabalhado e treinado para ser</w:t>
+      </w:r>
+      <w:r>
+        <w:t xml:space="preserve"> capaz de processar tais dados</w:t>
+      </w:r>
+      <w:r>
+        <w:t xml:space="preserve">, com </w:t>
+      </w:r>
+      <w:r>
+        <w:t>assistência de um terceiro</w:t>
+      </w:r>
+      <w:r>
+        <w:t>(controlador)</w:t>
+      </w:r>
+      <w:r>
+        <w:t>, se</w:t>
+      </w:r>
+      <w:r>
+        <w:t>ndo então,</w:t>
+      </w:r>
+      <w:r>
+        <w:t xml:space="preserve"> capaz de terminar dados conforme a necessidade e anonimizar outros dados, permitindo apenas o controlador o acesso dentro dos requisitos pela lei</w:t>
+      </w:r>
+      <w:r>
+        <w:t>.</w:t>
+      </w:r>
+    </w:p>
+    <w:p>
+      <w:r>
+        <w:t xml:space="preserve">A anonimização pode ocorrer com criptografia dos dados utilizando </w:t>
+      </w:r>
+      <w:proofErr w:type="spellStart"/>
+      <w:r>
+        <w:t>SHAs</w:t>
+      </w:r>
+      <w:proofErr w:type="spellEnd"/>
+      <w:r>
+        <w:t xml:space="preserve"> para o qual, dados sensíveis não fiquem expostos ou caso ocorra um vazamento de dados pessoais, estes não possam ser facilmente quebrados e expostos a internet.</w:t>
+      </w:r>
+    </w:p>
+    <w:p>
       <w:pPr>
         <w:rPr>
           <w:b/>
@@ -3160,11 +3603,42 @@
         <w:t xml:space="preserve"> </w:t>
       </w:r>
     </w:p>
-    <w:p/>
-    <w:p>
-      <w:pPr>
-        <w:ind w:firstLine="851"/>
-      </w:pPr>
+    <w:p>
+      <w:r>
+        <w:t xml:space="preserve">[Pesquisar de possíveis normas </w:t>
+      </w:r>
+      <w:proofErr w:type="spellStart"/>
+      <w:r>
+        <w:t>ISOs</w:t>
+      </w:r>
+      <w:proofErr w:type="spellEnd"/>
+      <w:r>
+        <w:t>]</w:t>
+      </w:r>
+    </w:p>
+    <w:p>
+      <w:pPr>
+        <w:jc w:val="center"/>
+        <w:rPr>
+          <w:b/>
+          <w:bCs/>
+        </w:rPr>
+      </w:pPr>
+      <w:r>
+        <w:rPr>
+          <w:b/>
+          <w:bCs/>
+        </w:rPr>
+        <w:t>CRIPTOGRAFIA</w:t>
+      </w:r>
+    </w:p>
+    <w:p>
+      <w:r>
+        <w:t>A criptografia de dados pessoais na base de dados é importante para garantir</w:t>
+      </w:r>
+      <w:r>
+        <w:t>, de acordo da L.G.P.D, a anonimização dos dados, caso por alguns motivos eles possam ser utilizados no futuro. As criptografias para o caso pensado [Pesquisar a respeito das criptografias]</w:t>
+      </w:r>
     </w:p>
     <w:p/>
     <w:p>
@@ -3183,12 +3657,19 @@
       <w:bookmarkEnd w:id="4"/>
       <w:bookmarkEnd w:id="5"/>
     </w:p>
+    <w:p/>
     <w:p>
       <w:pPr>
         <w:rPr>
           <w:rFonts w:eastAsia="Arial"/>
         </w:rPr>
       </w:pPr>
+      <w:r>
+        <w:rPr>
+          <w:rFonts w:eastAsia="Arial"/>
+        </w:rPr>
+        <w:t>[?]</w:t>
+      </w:r>
     </w:p>
     <w:p>
       <w:pPr>
@@ -3223,33 +3704,45 @@
           <w:lang w:val="en-US"/>
         </w:rPr>
       </w:pPr>
+      <w:r>
+        <w:rPr>
+          <w:rFonts w:eastAsia="Arial" w:cs="Arial"/>
+          <w:szCs w:val="24"/>
+          <w:lang w:val="en-US"/>
+        </w:rPr>
+        <w:t xml:space="preserve">Mota, José; </w:t>
+      </w:r>
+      <w:r>
+        <w:rPr>
+          <w:rFonts w:eastAsia="Arial" w:cs="Arial"/>
+          <w:b/>
+          <w:bCs/>
+          <w:szCs w:val="24"/>
+          <w:lang w:val="en-US"/>
+        </w:rPr>
+        <w:t xml:space="preserve">Da Web 2.0 </w:t>
+      </w:r>
       <w:proofErr w:type="spellStart"/>
       <w:r>
         <w:rPr>
           <w:rFonts w:eastAsia="Arial" w:cs="Arial"/>
-          <w:szCs w:val="24"/>
-          <w:lang w:val="en-US"/>
-        </w:rPr>
-        <w:t>Mota</w:t>
+          <w:b/>
+          <w:bCs/>
+          <w:szCs w:val="24"/>
+          <w:lang w:val="en-US"/>
+        </w:rPr>
+        <w:t>ao</w:t>
       </w:r>
       <w:proofErr w:type="spellEnd"/>
       <w:r>
         <w:rPr>
           <w:rFonts w:eastAsia="Arial" w:cs="Arial"/>
-          <w:szCs w:val="24"/>
-          <w:lang w:val="en-US"/>
-        </w:rPr>
-        <w:t xml:space="preserve">, José; </w:t>
-      </w:r>
-      <w:r>
-        <w:rPr>
-          <w:rFonts w:eastAsia="Arial" w:cs="Arial"/>
-          <w:b/>
-          <w:bCs/>
-          <w:szCs w:val="24"/>
-          <w:lang w:val="en-US"/>
-        </w:rPr>
-        <w:t xml:space="preserve">Da Web 2.0 </w:t>
+          <w:b/>
+          <w:bCs/>
+          <w:szCs w:val="24"/>
+          <w:lang w:val="en-US"/>
+        </w:rPr>
+        <w:t xml:space="preserve"> E-Learning 2.0: </w:t>
       </w:r>
       <w:proofErr w:type="spellStart"/>
       <w:r>
@@ -3260,7 +3753,7 @@
           <w:szCs w:val="24"/>
           <w:lang w:val="en-US"/>
         </w:rPr>
-        <w:t>ao</w:t>
+        <w:t>Aprender</w:t>
       </w:r>
       <w:proofErr w:type="spellEnd"/>
       <w:r>
@@ -3271,7 +3764,7 @@
           <w:szCs w:val="24"/>
           <w:lang w:val="en-US"/>
         </w:rPr>
-        <w:t xml:space="preserve"> E-Learning 2.0: </w:t>
+        <w:t xml:space="preserve"> </w:t>
       </w:r>
       <w:proofErr w:type="spellStart"/>
       <w:r>
@@ -3282,7 +3775,7 @@
           <w:szCs w:val="24"/>
           <w:lang w:val="en-US"/>
         </w:rPr>
-        <w:t>Aprender</w:t>
+        <w:t>na</w:t>
       </w:r>
       <w:proofErr w:type="spellEnd"/>
       <w:r>
@@ -3293,79 +3786,133 @@
           <w:szCs w:val="24"/>
           <w:lang w:val="en-US"/>
         </w:rPr>
+        <w:t xml:space="preserve"> rede</w:t>
+      </w:r>
+      <w:r>
+        <w:rPr>
+          <w:rFonts w:eastAsia="Arial" w:cs="Arial"/>
+          <w:b/>
+          <w:bCs/>
+          <w:szCs w:val="24"/>
+          <w:lang w:val="en-US"/>
+        </w:rPr>
+        <w:t>,</w:t>
+      </w:r>
+      <w:r>
+        <w:rPr>
+          <w:rFonts w:eastAsia="Arial" w:cs="Arial"/>
+          <w:szCs w:val="24"/>
+          <w:lang w:val="en-US"/>
+        </w:rPr>
+        <w:t xml:space="preserve"> p.1-</w:t>
+      </w:r>
+      <w:r>
+        <w:rPr>
+          <w:rFonts w:eastAsia="Arial" w:cs="Arial"/>
+          <w:szCs w:val="24"/>
+          <w:lang w:val="en-US"/>
+        </w:rPr>
+        <w:t>199</w:t>
+      </w:r>
+      <w:r>
+        <w:rPr>
+          <w:rFonts w:eastAsia="Arial" w:cs="Arial"/>
+          <w:szCs w:val="24"/>
+          <w:lang w:val="en-US"/>
+        </w:rPr>
+        <w:t>, 2</w:t>
+      </w:r>
+      <w:r>
+        <w:rPr>
+          <w:rFonts w:eastAsia="Arial" w:cs="Arial"/>
+          <w:szCs w:val="24"/>
+          <w:lang w:val="en-US"/>
+        </w:rPr>
+        <w:t>009</w:t>
+      </w:r>
+      <w:r>
+        <w:rPr>
+          <w:rFonts w:eastAsia="Arial" w:cs="Arial"/>
+          <w:szCs w:val="24"/>
+          <w:lang w:val="en-US"/>
+        </w:rPr>
+        <w:t xml:space="preserve">, </w:t>
+      </w:r>
+      <w:proofErr w:type="spellStart"/>
+      <w:r>
+        <w:rPr>
+          <w:rFonts w:eastAsia="Arial" w:cs="Arial"/>
+          <w:szCs w:val="24"/>
+          <w:lang w:val="en-US"/>
+        </w:rPr>
+        <w:t>Disponível</w:t>
+      </w:r>
+      <w:proofErr w:type="spellEnd"/>
+      <w:r>
+        <w:rPr>
+          <w:rFonts w:eastAsia="Arial" w:cs="Arial"/>
+          <w:szCs w:val="24"/>
+          <w:lang w:val="en-US"/>
+        </w:rPr>
         <w:t xml:space="preserve"> </w:t>
       </w:r>
       <w:proofErr w:type="spellStart"/>
       <w:r>
         <w:rPr>
           <w:rFonts w:eastAsia="Arial" w:cs="Arial"/>
-          <w:b/>
-          <w:bCs/>
-          <w:szCs w:val="24"/>
-          <w:lang w:val="en-US"/>
-        </w:rPr>
-        <w:t>na</w:t>
+          <w:szCs w:val="24"/>
+          <w:lang w:val="en-US"/>
+        </w:rPr>
+        <w:t>em</w:t>
       </w:r>
       <w:proofErr w:type="spellEnd"/>
       <w:r>
         <w:rPr>
           <w:rFonts w:eastAsia="Arial" w:cs="Arial"/>
-          <w:b/>
-          <w:bCs/>
-          <w:szCs w:val="24"/>
-          <w:lang w:val="en-US"/>
-        </w:rPr>
-        <w:t xml:space="preserve"> rede</w:t>
-      </w:r>
-      <w:r>
-        <w:rPr>
-          <w:rFonts w:eastAsia="Arial" w:cs="Arial"/>
-          <w:b/>
-          <w:bCs/>
-          <w:szCs w:val="24"/>
-          <w:lang w:val="en-US"/>
-        </w:rPr>
-        <w:t>,</w:t>
-      </w:r>
-      <w:r>
-        <w:rPr>
-          <w:rFonts w:eastAsia="Arial" w:cs="Arial"/>
-          <w:szCs w:val="24"/>
-          <w:lang w:val="en-US"/>
-        </w:rPr>
-        <w:t xml:space="preserve"> p.1-</w:t>
-      </w:r>
-      <w:r>
-        <w:rPr>
-          <w:rFonts w:eastAsia="Arial" w:cs="Arial"/>
-          <w:szCs w:val="24"/>
-          <w:lang w:val="en-US"/>
-        </w:rPr>
-        <w:t>199</w:t>
-      </w:r>
-      <w:r>
-        <w:rPr>
-          <w:rFonts w:eastAsia="Arial" w:cs="Arial"/>
-          <w:szCs w:val="24"/>
-          <w:lang w:val="en-US"/>
-        </w:rPr>
-        <w:t>, 2</w:t>
-      </w:r>
-      <w:r>
-        <w:rPr>
-          <w:rFonts w:eastAsia="Arial" w:cs="Arial"/>
-          <w:szCs w:val="24"/>
-          <w:lang w:val="en-US"/>
-        </w:rPr>
-        <w:t>009</w:t>
-      </w:r>
-      <w:r>
-        <w:rPr>
-          <w:rFonts w:eastAsia="Arial" w:cs="Arial"/>
-          <w:szCs w:val="24"/>
-          <w:lang w:val="en-US"/>
-        </w:rPr>
-        <w:t xml:space="preserve">, </w:t>
+          <w:szCs w:val="24"/>
+          <w:lang w:val="en-US"/>
+        </w:rPr>
+        <w:t>:</w:t>
+      </w:r>
+      <w:r>
+        <w:rPr>
+          <w:rFonts w:eastAsia="Arial" w:cs="Arial"/>
+          <w:szCs w:val="24"/>
+          <w:lang w:val="en-US"/>
+        </w:rPr>
+        <w:t xml:space="preserve"> </w:t>
+      </w:r>
+      <w:r>
+        <w:rPr>
+          <w:rFonts w:eastAsia="Arial" w:cs="Arial"/>
+          <w:szCs w:val="24"/>
+          <w:lang w:val="en-US"/>
+        </w:rPr>
+        <w:t>&lt;</w:t>
+      </w:r>
+      <w:r>
+        <w:t>https://repositorioaberto.uab.pt/handle/10400.2/1381</w:t>
+      </w:r>
+      <w:r>
+        <w:rPr>
+          <w:rFonts w:eastAsia="Arial" w:cs="Arial"/>
+          <w:szCs w:val="24"/>
+          <w:lang w:val="en-US"/>
+        </w:rPr>
+        <w:t>&gt;</w:t>
+      </w:r>
+    </w:p>
+    <w:p>
+      <w:pPr>
+        <w:spacing w:before="240"/>
+      </w:pPr>
+      <w:r>
+        <w:rPr>
+          <w:rFonts w:eastAsia="Arial" w:cs="Arial"/>
+          <w:szCs w:val="24"/>
+          <w:lang w:val="en-US"/>
+        </w:rPr>
+        <w:t xml:space="preserve">Filipe Lima </w:t>
       </w:r>
       <w:proofErr w:type="spellStart"/>
       <w:r>
@@ -3374,7 +3921,7 @@
           <w:szCs w:val="24"/>
           <w:lang w:val="en-US"/>
         </w:rPr>
-        <w:t>Disponível</w:t>
+        <w:t>Rapôso</w:t>
       </w:r>
       <w:proofErr w:type="spellEnd"/>
       <w:r>
@@ -3383,101 +3930,7 @@
           <w:szCs w:val="24"/>
           <w:lang w:val="en-US"/>
         </w:rPr>
-        <w:t xml:space="preserve"> </w:t>
-      </w:r>
-      <w:proofErr w:type="spellStart"/>
-      <w:r>
-        <w:rPr>
-          <w:rFonts w:eastAsia="Arial" w:cs="Arial"/>
-          <w:szCs w:val="24"/>
-          <w:lang w:val="en-US"/>
-        </w:rPr>
-        <w:t>em</w:t>
-      </w:r>
-      <w:proofErr w:type="spellEnd"/>
-      <w:r>
-        <w:rPr>
-          <w:rFonts w:eastAsia="Arial" w:cs="Arial"/>
-          <w:szCs w:val="24"/>
-          <w:lang w:val="en-US"/>
-        </w:rPr>
-        <w:t>:</w:t>
-      </w:r>
-      <w:r>
-        <w:rPr>
-          <w:rFonts w:eastAsia="Arial" w:cs="Arial"/>
-          <w:szCs w:val="24"/>
-          <w:lang w:val="en-US"/>
-        </w:rPr>
-        <w:t xml:space="preserve"> </w:t>
-      </w:r>
-      <w:r>
-        <w:rPr>
-          <w:rFonts w:eastAsia="Arial" w:cs="Arial"/>
-          <w:szCs w:val="24"/>
-          <w:lang w:val="en-US"/>
-        </w:rPr>
-        <w:t>&lt;</w:t>
-      </w:r>
-      <w:r>
-        <w:t>https://repositorioaberto.uab.pt/handle/10400.2/1381</w:t>
-      </w:r>
-      <w:r>
-        <w:rPr>
-          <w:rFonts w:eastAsia="Arial" w:cs="Arial"/>
-          <w:szCs w:val="24"/>
-          <w:lang w:val="en-US"/>
-        </w:rPr>
-        <w:t>&gt;</w:t>
-      </w:r>
-    </w:p>
-    <w:p>
-      <w:pPr>
-        <w:spacing w:before="240"/>
-      </w:pPr>
-      <w:r>
-        <w:rPr>
-          <w:rFonts w:eastAsia="Arial" w:cs="Arial"/>
-          <w:szCs w:val="24"/>
-          <w:lang w:val="en-US"/>
-        </w:rPr>
-        <w:t xml:space="preserve">Filipe Lima </w:t>
-      </w:r>
-      <w:proofErr w:type="spellStart"/>
-      <w:r>
-        <w:rPr>
-          <w:rFonts w:eastAsia="Arial" w:cs="Arial"/>
-          <w:szCs w:val="24"/>
-          <w:lang w:val="en-US"/>
-        </w:rPr>
-        <w:t>Rapôso</w:t>
-      </w:r>
-      <w:proofErr w:type="spellEnd"/>
-      <w:r>
-        <w:rPr>
-          <w:rFonts w:eastAsia="Arial" w:cs="Arial"/>
-          <w:szCs w:val="24"/>
-          <w:lang w:val="en-US"/>
-        </w:rPr>
-        <w:t xml:space="preserve">, </w:t>
-      </w:r>
-      <w:proofErr w:type="spellStart"/>
-      <w:r>
-        <w:rPr>
-          <w:rFonts w:eastAsia="Arial" w:cs="Arial"/>
-          <w:szCs w:val="24"/>
-          <w:lang w:val="en-US"/>
-        </w:rPr>
-        <w:t>Cláudio</w:t>
-      </w:r>
-      <w:proofErr w:type="spellEnd"/>
-      <w:r>
-        <w:rPr>
-          <w:rFonts w:eastAsia="Arial" w:cs="Arial"/>
-          <w:szCs w:val="24"/>
-          <w:lang w:val="en-US"/>
-        </w:rPr>
-        <w:t xml:space="preserve">; </w:t>
+        <w:t xml:space="preserve">, Cláudio; </w:t>
       </w:r>
       <w:r>
         <w:rPr>
@@ -3625,19 +4078,28 @@
       <w:r>
         <w:t xml:space="preserve">, Colin; </w:t>
       </w:r>
-      <w:r>
-        <w:rPr>
-          <w:b/>
-          <w:bCs/>
-        </w:rPr>
-        <w:t xml:space="preserve">What </w:t>
-      </w:r>
       <w:proofErr w:type="spellStart"/>
       <w:r>
         <w:rPr>
           <w:b/>
           <w:bCs/>
         </w:rPr>
+        <w:t>What</w:t>
+      </w:r>
+      <w:proofErr w:type="spellEnd"/>
+      <w:r>
+        <w:rPr>
+          <w:b/>
+          <w:bCs/>
+        </w:rPr>
+        <w:t xml:space="preserve"> </w:t>
+      </w:r>
+      <w:proofErr w:type="spellStart"/>
+      <w:r>
+        <w:rPr>
+          <w:b/>
+          <w:bCs/>
+        </w:rPr>
         <w:t>the</w:t>
       </w:r>
       <w:proofErr w:type="spellEnd"/>
@@ -3685,46 +4147,682 @@
     <w:p>
       <w:pPr>
         <w:spacing w:before="240"/>
-      </w:pPr>
-      <w:r>
-        <w:t xml:space="preserve">Roberto Fernandes Castilho, José; Andrade Gomes, Henrique; </w:t>
-      </w:r>
-      <w:r>
-        <w:rPr>
-          <w:b/>
-          <w:bCs/>
-        </w:rPr>
-        <w:t>Legislação Básica de Direito da Informática</w:t>
-      </w:r>
-      <w:r>
-        <w:t>, 2</w:t>
-      </w:r>
-      <w:r>
         <w:rPr>
           <w:rFonts w:cs="Arial"/>
           <w:color w:val="202124"/>
           <w:shd w:val="clear" w:color="auto" w:fill="FFFFFF"/>
         </w:rPr>
-        <w:t xml:space="preserve">° edição reformulada e atualizada, São Paulo, Editora </w:t>
-      </w:r>
-      <w:proofErr w:type="spellStart"/>
+      </w:pPr>
+      <w:r>
+        <w:t xml:space="preserve">Roberto Fernandes Castilho, José; Andrade Gomes, Henrique; </w:t>
+      </w:r>
+      <w:r>
+        <w:rPr>
+          <w:b/>
+          <w:bCs/>
+        </w:rPr>
+        <w:t>Legislação Básica de Direito da Informática</w:t>
+      </w:r>
+      <w:r>
+        <w:t>, 2</w:t>
+      </w:r>
       <w:r>
         <w:rPr>
           <w:rFonts w:cs="Arial"/>
           <w:color w:val="202124"/>
           <w:shd w:val="clear" w:color="auto" w:fill="FFFFFF"/>
         </w:rPr>
-        <w:t>Pillares</w:t>
-      </w:r>
-      <w:proofErr w:type="spellEnd"/>
+        <w:t xml:space="preserve">° edição reformulada e atualizada, São Paulo, Editora </w:t>
+      </w:r>
+      <w:proofErr w:type="spellStart"/>
       <w:r>
         <w:rPr>
           <w:rFonts w:cs="Arial"/>
           <w:color w:val="202124"/>
           <w:shd w:val="clear" w:color="auto" w:fill="FFFFFF"/>
         </w:rPr>
+        <w:t>Pillares</w:t>
+      </w:r>
+      <w:proofErr w:type="spellEnd"/>
+      <w:r>
+        <w:rPr>
+          <w:rFonts w:cs="Arial"/>
+          <w:color w:val="202124"/>
+          <w:shd w:val="clear" w:color="auto" w:fill="FFFFFF"/>
+        </w:rPr>
         <w:t>.</w:t>
       </w:r>
+    </w:p>
+    <w:p>
+      <w:pPr>
+        <w:spacing w:before="240"/>
+        <w:rPr>
+          <w:rFonts w:eastAsia="Arial" w:cs="Arial"/>
+          <w:szCs w:val="24"/>
+          <w:lang w:val="en-US"/>
+        </w:rPr>
+      </w:pPr>
+      <w:proofErr w:type="spellStart"/>
+      <w:r>
+        <w:rPr>
+          <w:rFonts w:eastAsia="Arial" w:cs="Arial"/>
+          <w:szCs w:val="24"/>
+          <w:lang w:val="en-US"/>
+        </w:rPr>
+        <w:t>Goldsteen</w:t>
+      </w:r>
+      <w:proofErr w:type="spellEnd"/>
+      <w:r>
+        <w:rPr>
+          <w:rFonts w:eastAsia="Arial" w:cs="Arial"/>
+          <w:szCs w:val="24"/>
+          <w:lang w:val="en-US"/>
+        </w:rPr>
+        <w:t xml:space="preserve">, Abigail; </w:t>
+      </w:r>
+      <w:proofErr w:type="spellStart"/>
+      <w:r>
+        <w:rPr>
+          <w:rFonts w:eastAsia="Arial" w:cs="Arial"/>
+          <w:szCs w:val="24"/>
+          <w:lang w:val="en-US"/>
+        </w:rPr>
+        <w:t>Ezov</w:t>
+      </w:r>
+      <w:proofErr w:type="spellEnd"/>
+      <w:r>
+        <w:rPr>
+          <w:rFonts w:eastAsia="Arial" w:cs="Arial"/>
+          <w:szCs w:val="24"/>
+          <w:lang w:val="en-US"/>
+        </w:rPr>
+        <w:t xml:space="preserve"> Gilad; </w:t>
+      </w:r>
+      <w:proofErr w:type="spellStart"/>
+      <w:r>
+        <w:rPr>
+          <w:rFonts w:eastAsia="Arial" w:cs="Arial"/>
+          <w:szCs w:val="24"/>
+          <w:lang w:val="en-US"/>
+        </w:rPr>
+        <w:t>Shmelkin</w:t>
+      </w:r>
+      <w:proofErr w:type="spellEnd"/>
+      <w:r>
+        <w:rPr>
+          <w:rFonts w:eastAsia="Arial" w:cs="Arial"/>
+          <w:szCs w:val="24"/>
+          <w:lang w:val="en-US"/>
+        </w:rPr>
+        <w:t xml:space="preserve">, Ron; Moffie, Micha; Farkash, Ariel; </w:t>
+      </w:r>
+      <w:r>
+        <w:rPr>
+          <w:rFonts w:eastAsia="Arial" w:cs="Arial"/>
+          <w:b/>
+          <w:bCs/>
+          <w:szCs w:val="24"/>
+          <w:lang w:val="en-US"/>
+        </w:rPr>
+        <w:t>Data minimization for GDPR compliance in machine learning models</w:t>
+      </w:r>
+      <w:r>
+        <w:rPr>
+          <w:rFonts w:eastAsia="Arial" w:cs="Arial"/>
+          <w:szCs w:val="24"/>
+          <w:lang w:val="en-US"/>
+        </w:rPr>
+        <w:t xml:space="preserve">, p. 1-15, 2021, </w:t>
+      </w:r>
+      <w:r>
+        <w:t>Disponível</w:t>
+      </w:r>
+      <w:r>
+        <w:rPr>
+          <w:rFonts w:eastAsia="Arial" w:cs="Arial"/>
+          <w:szCs w:val="24"/>
+          <w:lang w:val="en-US"/>
+        </w:rPr>
+        <w:t xml:space="preserve"> </w:t>
+      </w:r>
+      <w:proofErr w:type="spellStart"/>
+      <w:r>
+        <w:rPr>
+          <w:rFonts w:eastAsia="Arial" w:cs="Arial"/>
+          <w:szCs w:val="24"/>
+          <w:lang w:val="en-US"/>
+        </w:rPr>
+        <w:t>em</w:t>
+      </w:r>
+      <w:proofErr w:type="spellEnd"/>
+      <w:r>
+        <w:rPr>
+          <w:rFonts w:eastAsia="Arial" w:cs="Arial"/>
+          <w:szCs w:val="24"/>
+          <w:lang w:val="en-US"/>
+        </w:rPr>
+        <w:t>: &lt;</w:t>
+      </w:r>
+      <w:r>
+        <w:rPr>
+          <w:rFonts w:eastAsia="Arial" w:cs="Arial"/>
+          <w:szCs w:val="24"/>
+          <w:lang w:val="en-US"/>
+        </w:rPr>
+        <w:t>https://link.springer.com/article/10.1007/s43681-021-00095-8</w:t>
+      </w:r>
+      <w:r>
+        <w:rPr>
+          <w:rFonts w:eastAsia="Arial" w:cs="Arial"/>
+          <w:szCs w:val="24"/>
+          <w:lang w:val="en-US"/>
+        </w:rPr>
+        <w:t>&gt;</w:t>
+      </w:r>
+    </w:p>
+    <w:p>
+      <w:pPr>
+        <w:spacing w:before="240"/>
+        <w:rPr>
+          <w:rFonts w:eastAsia="Arial" w:cs="Arial"/>
+          <w:szCs w:val="24"/>
+          <w:lang w:val="en-US"/>
+        </w:rPr>
+      </w:pPr>
+      <w:r>
+        <w:rPr>
+          <w:rFonts w:eastAsia="Arial" w:cs="Arial"/>
+          <w:szCs w:val="24"/>
+          <w:lang w:val="en-US"/>
+        </w:rPr>
+        <w:t>Shanmugam, Divya</w:t>
+      </w:r>
+      <w:r>
+        <w:rPr>
+          <w:rFonts w:eastAsia="Arial" w:cs="Arial"/>
+          <w:szCs w:val="24"/>
+          <w:lang w:val="en-US"/>
+        </w:rPr>
+        <w:t>;</w:t>
+      </w:r>
+      <w:r>
+        <w:rPr>
+          <w:rFonts w:eastAsia="Arial" w:cs="Arial"/>
+          <w:szCs w:val="24"/>
+          <w:lang w:val="en-US"/>
+        </w:rPr>
+        <w:t xml:space="preserve"> </w:t>
+      </w:r>
+      <w:proofErr w:type="spellStart"/>
+      <w:r>
+        <w:rPr>
+          <w:rFonts w:eastAsia="Arial" w:cs="Arial"/>
+          <w:szCs w:val="24"/>
+          <w:lang w:val="en-US"/>
+        </w:rPr>
+        <w:t>Shabanian</w:t>
+      </w:r>
+      <w:proofErr w:type="spellEnd"/>
+      <w:r>
+        <w:rPr>
+          <w:rFonts w:eastAsia="Arial" w:cs="Arial"/>
+          <w:szCs w:val="24"/>
+          <w:lang w:val="en-US"/>
+        </w:rPr>
+        <w:t>, Samira; Diaz, Fernando; Finck, Michèle, Biega, Asia;</w:t>
+      </w:r>
+      <w:r>
+        <w:rPr>
+          <w:rFonts w:eastAsia="Arial" w:cs="Arial"/>
+          <w:szCs w:val="24"/>
+          <w:lang w:val="en-US"/>
+        </w:rPr>
+        <w:t xml:space="preserve"> </w:t>
+      </w:r>
+      <w:r>
+        <w:rPr>
+          <w:rFonts w:eastAsia="Arial" w:cs="Arial"/>
+          <w:b/>
+          <w:bCs/>
+          <w:szCs w:val="24"/>
+          <w:lang w:val="en-US"/>
+        </w:rPr>
+        <w:t xml:space="preserve">Learning to Limit Data </w:t>
+      </w:r>
+      <w:proofErr w:type="spellStart"/>
+      <w:r>
+        <w:rPr>
+          <w:rFonts w:eastAsia="Arial" w:cs="Arial"/>
+          <w:b/>
+          <w:bCs/>
+          <w:szCs w:val="24"/>
+          <w:lang w:val="en-US"/>
+        </w:rPr>
+        <w:t>Collectionvia</w:t>
+      </w:r>
+      <w:proofErr w:type="spellEnd"/>
+      <w:r>
+        <w:rPr>
+          <w:rFonts w:eastAsia="Arial" w:cs="Arial"/>
+          <w:b/>
+          <w:bCs/>
+          <w:szCs w:val="24"/>
+          <w:lang w:val="en-US"/>
+        </w:rPr>
+        <w:t xml:space="preserve"> Scaling laws: A </w:t>
+      </w:r>
+      <w:proofErr w:type="spellStart"/>
+      <w:r>
+        <w:rPr>
+          <w:rFonts w:eastAsia="Arial" w:cs="Arial"/>
+          <w:b/>
+          <w:bCs/>
+          <w:szCs w:val="24"/>
+          <w:lang w:val="en-US"/>
+        </w:rPr>
+        <w:t>computional</w:t>
+      </w:r>
+      <w:proofErr w:type="spellEnd"/>
+      <w:r>
+        <w:rPr>
+          <w:rFonts w:eastAsia="Arial" w:cs="Arial"/>
+          <w:b/>
+          <w:bCs/>
+          <w:szCs w:val="24"/>
+          <w:lang w:val="en-US"/>
+        </w:rPr>
+        <w:t xml:space="preserve"> Interpolation for the Legal Principle of Data Minimization</w:t>
+      </w:r>
+      <w:r>
+        <w:rPr>
+          <w:rFonts w:eastAsia="Arial" w:cs="Arial"/>
+          <w:szCs w:val="24"/>
+          <w:lang w:val="en-US"/>
+        </w:rPr>
+        <w:t xml:space="preserve">, </w:t>
+      </w:r>
+      <w:r>
+        <w:rPr>
+          <w:rFonts w:eastAsia="Arial" w:cs="Arial"/>
+          <w:szCs w:val="24"/>
+          <w:lang w:val="en-US"/>
+        </w:rPr>
+        <w:t>p. 1</w:t>
+      </w:r>
+      <w:r>
+        <w:rPr>
+          <w:rFonts w:eastAsia="Arial" w:cs="Arial"/>
+          <w:szCs w:val="24"/>
+          <w:lang w:val="en-US"/>
+        </w:rPr>
+        <w:t>-</w:t>
+      </w:r>
+      <w:r>
+        <w:rPr>
+          <w:rFonts w:eastAsia="Arial" w:cs="Arial"/>
+          <w:szCs w:val="24"/>
+          <w:lang w:val="en-US"/>
+        </w:rPr>
+        <w:t xml:space="preserve">11, 2022, </w:t>
+      </w:r>
+      <w:r>
+        <w:t>Disponível em: &lt;</w:t>
+      </w:r>
+      <w:r>
+        <w:t xml:space="preserve"> https://arxiv.org/abs/2107.08096 </w:t>
+      </w:r>
+      <w:r>
+        <w:t>&gt;</w:t>
+      </w:r>
+      <w:r>
+        <w:rPr>
+          <w:rFonts w:eastAsia="Arial" w:cs="Arial"/>
+          <w:szCs w:val="24"/>
+          <w:lang w:val="en-US"/>
+        </w:rPr>
+        <w:t xml:space="preserve"> </w:t>
+      </w:r>
+    </w:p>
+    <w:p>
+      <w:pPr>
+        <w:spacing w:line="240" w:lineRule="auto"/>
+        <w:jc w:val="left"/>
+        <w:rPr>
+          <w:rStyle w:val="blue-tooltip"/>
+        </w:rPr>
+      </w:pPr>
+      <w:hyperlink r:id="rId7" w:history="1">
+        <w:r>
+          <w:rPr>
+            <w:rStyle w:val="Hyperlink"/>
+            <w:color w:val="auto"/>
+            <w:u w:val="none"/>
+          </w:rPr>
+          <w:t>De Rosal Ignatius Moses Setiadi</w:t>
+        </w:r>
+      </w:hyperlink>
+      <w:r>
+        <w:rPr>
+          <w:rStyle w:val="authors-info"/>
+        </w:rPr>
+        <w:t xml:space="preserve">; </w:t>
+      </w:r>
+      <w:hyperlink r:id="rId8" w:history="1">
+        <w:r>
+          <w:rPr>
+            <w:rStyle w:val="Hyperlink"/>
+            <w:color w:val="auto"/>
+            <w:u w:val="none"/>
+          </w:rPr>
+          <w:t>Afif Faishal Najib</w:t>
+        </w:r>
+      </w:hyperlink>
+      <w:r>
+        <w:rPr>
+          <w:rStyle w:val="authors-info"/>
+        </w:rPr>
+        <w:t xml:space="preserve">; </w:t>
+      </w:r>
+      <w:hyperlink r:id="rId9" w:history="1">
+        <w:r>
+          <w:rPr>
+            <w:rStyle w:val="Hyperlink"/>
+            <w:color w:val="auto"/>
+            <w:u w:val="none"/>
+          </w:rPr>
+          <w:t>Eko Hari Rachmawanto</w:t>
+        </w:r>
+      </w:hyperlink>
+      <w:r>
+        <w:rPr>
+          <w:rStyle w:val="authors-info"/>
+        </w:rPr>
+        <w:t xml:space="preserve">; </w:t>
+      </w:r>
+      <w:hyperlink r:id="rId10" w:history="1">
+        <w:r>
+          <w:rPr>
+            <w:rStyle w:val="Hyperlink"/>
+            <w:color w:val="auto"/>
+            <w:u w:val="none"/>
+          </w:rPr>
+          <w:t>Christy Atika Sari</w:t>
+        </w:r>
+      </w:hyperlink>
+      <w:r>
+        <w:rPr>
+          <w:rStyle w:val="authors-info"/>
+        </w:rPr>
+        <w:t xml:space="preserve">; </w:t>
+      </w:r>
+      <w:hyperlink r:id="rId11" w:history="1">
+        <w:r>
+          <w:rPr>
+            <w:rStyle w:val="Hyperlink"/>
+            <w:color w:val="auto"/>
+            <w:u w:val="none"/>
+          </w:rPr>
+          <w:t>Kamruzzaman Sarker</w:t>
+        </w:r>
+      </w:hyperlink>
+      <w:r>
+        <w:rPr>
+          <w:rStyle w:val="authors-info"/>
+        </w:rPr>
+        <w:t xml:space="preserve">; </w:t>
+      </w:r>
+      <w:hyperlink r:id="rId12" w:history="1">
+        <w:r>
+          <w:rPr>
+            <w:rStyle w:val="Hyperlink"/>
+            <w:color w:val="auto"/>
+            <w:u w:val="none"/>
+          </w:rPr>
+          <w:t>Nova Rijati</w:t>
+        </w:r>
+      </w:hyperlink>
+      <w:r>
+        <w:rPr>
+          <w:rStyle w:val="blue-tooltip"/>
+        </w:rPr>
+        <w:t xml:space="preserve">; </w:t>
+      </w:r>
+      <w:r>
+        <w:rPr>
+          <w:rStyle w:val="blue-tooltip"/>
+          <w:b/>
+          <w:bCs/>
+        </w:rPr>
+        <w:t xml:space="preserve">A </w:t>
+      </w:r>
+      <w:proofErr w:type="spellStart"/>
+      <w:r>
+        <w:rPr>
+          <w:rStyle w:val="blue-tooltip"/>
+          <w:b/>
+          <w:bCs/>
+        </w:rPr>
+        <w:t>comparative</w:t>
+      </w:r>
+      <w:proofErr w:type="spellEnd"/>
+      <w:r>
+        <w:rPr>
+          <w:rStyle w:val="blue-tooltip"/>
+          <w:b/>
+          <w:bCs/>
+        </w:rPr>
+        <w:t xml:space="preserve"> </w:t>
+      </w:r>
+      <w:proofErr w:type="spellStart"/>
+      <w:r>
+        <w:rPr>
+          <w:rStyle w:val="blue-tooltip"/>
+          <w:b/>
+          <w:bCs/>
+        </w:rPr>
+        <w:t>Study</w:t>
+      </w:r>
+      <w:proofErr w:type="spellEnd"/>
+      <w:r>
+        <w:rPr>
+          <w:rStyle w:val="blue-tooltip"/>
+          <w:b/>
+          <w:bCs/>
+        </w:rPr>
+        <w:t xml:space="preserve"> MD5 </w:t>
+      </w:r>
+      <w:proofErr w:type="spellStart"/>
+      <w:r>
+        <w:rPr>
+          <w:rStyle w:val="blue-tooltip"/>
+          <w:b/>
+          <w:bCs/>
+        </w:rPr>
+        <w:t>and</w:t>
+      </w:r>
+      <w:proofErr w:type="spellEnd"/>
+      <w:r>
+        <w:rPr>
+          <w:rStyle w:val="blue-tooltip"/>
+          <w:b/>
+          <w:bCs/>
+        </w:rPr>
+        <w:t xml:space="preserve"> SHA1 </w:t>
+      </w:r>
+      <w:proofErr w:type="spellStart"/>
+      <w:r>
+        <w:rPr>
+          <w:rStyle w:val="blue-tooltip"/>
+          <w:b/>
+          <w:bCs/>
+        </w:rPr>
+        <w:t>Algorithms</w:t>
+      </w:r>
+      <w:proofErr w:type="spellEnd"/>
+      <w:r>
+        <w:rPr>
+          <w:rStyle w:val="blue-tooltip"/>
+          <w:b/>
+          <w:bCs/>
+        </w:rPr>
+        <w:t xml:space="preserve"> </w:t>
+      </w:r>
+      <w:proofErr w:type="spellStart"/>
+      <w:r>
+        <w:rPr>
+          <w:rStyle w:val="blue-tooltip"/>
+          <w:b/>
+          <w:bCs/>
+        </w:rPr>
+        <w:t>to</w:t>
+      </w:r>
+      <w:proofErr w:type="spellEnd"/>
+      <w:r>
+        <w:rPr>
+          <w:rStyle w:val="blue-tooltip"/>
+          <w:b/>
+          <w:bCs/>
+        </w:rPr>
+        <w:t xml:space="preserve"> </w:t>
+      </w:r>
+      <w:proofErr w:type="spellStart"/>
+      <w:r>
+        <w:rPr>
+          <w:rStyle w:val="blue-tooltip"/>
+          <w:b/>
+          <w:bCs/>
+        </w:rPr>
+        <w:t>Encrypt</w:t>
+      </w:r>
+      <w:proofErr w:type="spellEnd"/>
+      <w:r>
+        <w:rPr>
+          <w:rStyle w:val="blue-tooltip"/>
+          <w:b/>
+          <w:bCs/>
+        </w:rPr>
+        <w:t xml:space="preserve"> REST API </w:t>
+      </w:r>
+      <w:proofErr w:type="spellStart"/>
+      <w:r>
+        <w:rPr>
+          <w:rStyle w:val="blue-tooltip"/>
+          <w:b/>
+          <w:bCs/>
+        </w:rPr>
+        <w:t>Authentication</w:t>
+      </w:r>
+      <w:proofErr w:type="spellEnd"/>
+      <w:r>
+        <w:rPr>
+          <w:rStyle w:val="blue-tooltip"/>
+          <w:b/>
+          <w:bCs/>
+        </w:rPr>
+        <w:t xml:space="preserve"> </w:t>
+      </w:r>
+      <w:proofErr w:type="spellStart"/>
+      <w:r>
+        <w:rPr>
+          <w:rStyle w:val="blue-tooltip"/>
+          <w:b/>
+          <w:bCs/>
+        </w:rPr>
+        <w:t>on</w:t>
+      </w:r>
+      <w:proofErr w:type="spellEnd"/>
+      <w:r>
+        <w:rPr>
+          <w:rStyle w:val="blue-tooltip"/>
+          <w:b/>
+          <w:bCs/>
+        </w:rPr>
+        <w:t xml:space="preserve"> Mobile-base </w:t>
+      </w:r>
+      <w:proofErr w:type="spellStart"/>
+      <w:r>
+        <w:rPr>
+          <w:rStyle w:val="blue-tooltip"/>
+          <w:b/>
+          <w:bCs/>
+        </w:rPr>
+        <w:t>Application</w:t>
+      </w:r>
+      <w:proofErr w:type="spellEnd"/>
+      <w:r>
+        <w:rPr>
+          <w:rStyle w:val="blue-tooltip"/>
+        </w:rPr>
+        <w:t>,</w:t>
+      </w:r>
+      <w:r>
+        <w:rPr>
+          <w:rStyle w:val="blue-tooltip"/>
+        </w:rPr>
+        <w:t xml:space="preserve"> p. 1-</w:t>
+      </w:r>
+      <w:r>
+        <w:rPr>
+          <w:rStyle w:val="blue-tooltip"/>
+        </w:rPr>
+        <w:t xml:space="preserve"> [?]</w:t>
+      </w:r>
+      <w:r>
+        <w:rPr>
+          <w:rStyle w:val="blue-tooltip"/>
+        </w:rPr>
+        <w:t xml:space="preserve"> , 2019, Disponível em &lt;</w:t>
+      </w:r>
+      <w:r>
+        <w:rPr>
+          <w:rStyle w:val="blue-tooltip"/>
+        </w:rPr>
+        <w:t>https://ieeexplore.ieee.org/</w:t>
+      </w:r>
+      <w:proofErr w:type="spellStart"/>
+      <w:r>
+        <w:rPr>
+          <w:rStyle w:val="blue-tooltip"/>
+        </w:rPr>
+        <w:t>document</w:t>
+      </w:r>
+      <w:proofErr w:type="spellEnd"/>
+      <w:r>
+        <w:rPr>
+          <w:rStyle w:val="blue-tooltip"/>
+        </w:rPr>
+        <w:t>/8938570</w:t>
+      </w:r>
+      <w:r>
+        <w:rPr>
+          <w:rStyle w:val="blue-tooltip"/>
+        </w:rPr>
+        <w:t>&gt;</w:t>
+      </w:r>
+    </w:p>
+    <w:p>
+      <w:pPr>
+        <w:spacing w:line="240" w:lineRule="auto"/>
+        <w:jc w:val="left"/>
+        <w:rPr>
+          <w:rFonts w:ascii="Times New Roman" w:hAnsi="Times New Roman"/>
+        </w:rPr>
+      </w:pPr>
+    </w:p>
+    <w:p>
+      <w:pPr>
+        <w:spacing w:before="240"/>
+        <w:rPr>
+          <w:rFonts w:eastAsia="Arial" w:cs="Arial"/>
+          <w:szCs w:val="24"/>
+          <w:lang w:val="en-US"/>
+        </w:rPr>
+      </w:pPr>
+    </w:p>
+    <w:p>
+      <w:pPr>
+        <w:spacing w:before="240"/>
+      </w:pPr>
     </w:p>
     <w:p>
       <w:pPr>
@@ -4060,7 +5158,7 @@
       <w:lvlText w:val="%1."/>
       <w:lvlJc w:val="left"/>
       <w:pPr>
-        <w:ind w:left="1080" w:hanging="720"/>
+        <w:ind w:left="2160" w:hanging="720"/>
       </w:pPr>
       <w:rPr>
         <w:rFonts w:hint="default"/>
@@ -4072,7 +5170,7 @@
       <w:lvlText w:val="%2."/>
       <w:lvlJc w:val="left"/>
       <w:pPr>
-        <w:ind w:left="1440" w:hanging="360"/>
+        <w:ind w:left="2520" w:hanging="360"/>
       </w:pPr>
     </w:lvl>
     <w:lvl w:ilvl="2" w:tplc="0416001B" w:tentative="1">
@@ -4081,7 +5179,7 @@
       <w:lvlText w:val="%3."/>
       <w:lvlJc w:val="right"/>
       <w:pPr>
-        <w:ind w:left="2160" w:hanging="180"/>
+        <w:ind w:left="3240" w:hanging="180"/>
       </w:pPr>
     </w:lvl>
     <w:lvl w:ilvl="3" w:tplc="0416000F" w:tentative="1">
@@ -4090,7 +5188,7 @@
       <w:lvlText w:val="%4."/>
       <w:lvlJc w:val="left"/>
       <w:pPr>
-        <w:ind w:left="2880" w:hanging="360"/>
+        <w:ind w:left="3960" w:hanging="360"/>
       </w:pPr>
     </w:lvl>
     <w:lvl w:ilvl="4" w:tplc="04160019" w:tentative="1">
@@ -4099,7 +5197,7 @@
       <w:lvlText w:val="%5."/>
       <w:lvlJc w:val="left"/>
       <w:pPr>
-        <w:ind w:left="3600" w:hanging="360"/>
+        <w:ind w:left="4680" w:hanging="360"/>
       </w:pPr>
     </w:lvl>
     <w:lvl w:ilvl="5" w:tplc="0416001B" w:tentative="1">
@@ -4108,7 +5206,7 @@
       <w:lvlText w:val="%6."/>
       <w:lvlJc w:val="right"/>
       <w:pPr>
-        <w:ind w:left="4320" w:hanging="180"/>
+        <w:ind w:left="5400" w:hanging="180"/>
       </w:pPr>
     </w:lvl>
     <w:lvl w:ilvl="6" w:tplc="0416000F" w:tentative="1">
@@ -4117,7 +5215,7 @@
       <w:lvlText w:val="%7."/>
       <w:lvlJc w:val="left"/>
       <w:pPr>
-        <w:ind w:left="5040" w:hanging="360"/>
+        <w:ind w:left="6120" w:hanging="360"/>
       </w:pPr>
     </w:lvl>
     <w:lvl w:ilvl="7" w:tplc="04160019" w:tentative="1">
@@ -4126,7 +5224,7 @@
       <w:lvlText w:val="%8."/>
       <w:lvlJc w:val="left"/>
       <w:pPr>
-        <w:ind w:left="5760" w:hanging="360"/>
+        <w:ind w:left="6840" w:hanging="360"/>
       </w:pPr>
     </w:lvl>
     <w:lvl w:ilvl="8" w:tplc="0416001B" w:tentative="1">
@@ -4135,7 +5233,7 @@
       <w:lvlText w:val="%9."/>
       <w:lvlJc w:val="right"/>
       <w:pPr>
-        <w:ind w:left="6480" w:hanging="180"/>
+        <w:ind w:left="7560" w:hanging="180"/>
       </w:pPr>
     </w:lvl>
   </w:abstractNum>
@@ -4408,6 +5506,92 @@
     </w:lvl>
   </w:abstractNum>
   <w:abstractNum w:abstractNumId="7" w15:restartNumberingAfterBreak="0">
+    <w:nsid w:val="5F714417"/>
+    <w:multiLevelType w:val="hybridMultilevel"/>
+    <w:tmpl w:val="C4021B56"/>
+    <w:lvl w:ilvl="0" w:tplc="0416000F">
+      <w:start w:val="1"/>
+      <w:numFmt w:val="decimal"/>
+      <w:lvlText w:val="%1."/>
+      <w:lvlJc w:val="left"/>
+      <w:pPr>
+        <w:ind w:left="1440" w:hanging="360"/>
+      </w:pPr>
+    </w:lvl>
+    <w:lvl w:ilvl="1" w:tplc="04160019" w:tentative="1">
+      <w:start w:val="1"/>
+      <w:numFmt w:val="lowerLetter"/>
+      <w:lvlText w:val="%2."/>
+      <w:lvlJc w:val="left"/>
+      <w:pPr>
+        <w:ind w:left="2160" w:hanging="360"/>
+      </w:pPr>
+    </w:lvl>
+    <w:lvl w:ilvl="2" w:tplc="0416001B" w:tentative="1">
+      <w:start w:val="1"/>
+      <w:numFmt w:val="lowerRoman"/>
+      <w:lvlText w:val="%3."/>
+      <w:lvlJc w:val="right"/>
+      <w:pPr>
+        <w:ind w:left="2880" w:hanging="180"/>
+      </w:pPr>
+    </w:lvl>
+    <w:lvl w:ilvl="3" w:tplc="0416000F" w:tentative="1">
+      <w:start w:val="1"/>
+      <w:numFmt w:val="decimal"/>
+      <w:lvlText w:val="%4."/>
+      <w:lvlJc w:val="left"/>
+      <w:pPr>
+        <w:ind w:left="3600" w:hanging="360"/>
+      </w:pPr>
+    </w:lvl>
+    <w:lvl w:ilvl="4" w:tplc="04160019" w:tentative="1">
+      <w:start w:val="1"/>
+      <w:numFmt w:val="lowerLetter"/>
+      <w:lvlText w:val="%5."/>
+      <w:lvlJc w:val="left"/>
+      <w:pPr>
+        <w:ind w:left="4320" w:hanging="360"/>
+      </w:pPr>
+    </w:lvl>
+    <w:lvl w:ilvl="5" w:tplc="0416001B" w:tentative="1">
+      <w:start w:val="1"/>
+      <w:numFmt w:val="lowerRoman"/>
+      <w:lvlText w:val="%6."/>
+      <w:lvlJc w:val="right"/>
+      <w:pPr>
+        <w:ind w:left="5040" w:hanging="180"/>
+      </w:pPr>
+    </w:lvl>
+    <w:lvl w:ilvl="6" w:tplc="0416000F" w:tentative="1">
+      <w:start w:val="1"/>
+      <w:numFmt w:val="decimal"/>
+      <w:lvlText w:val="%7."/>
+      <w:lvlJc w:val="left"/>
+      <w:pPr>
+        <w:ind w:left="5760" w:hanging="360"/>
+      </w:pPr>
+    </w:lvl>
+    <w:lvl w:ilvl="7" w:tplc="04160019" w:tentative="1">
+      <w:start w:val="1"/>
+      <w:numFmt w:val="lowerLetter"/>
+      <w:lvlText w:val="%8."/>
+      <w:lvlJc w:val="left"/>
+      <w:pPr>
+        <w:ind w:left="6480" w:hanging="360"/>
+      </w:pPr>
+    </w:lvl>
+    <w:lvl w:ilvl="8" w:tplc="0416001B" w:tentative="1">
+      <w:start w:val="1"/>
+      <w:numFmt w:val="lowerRoman"/>
+      <w:lvlText w:val="%9."/>
+      <w:lvlJc w:val="right"/>
+      <w:pPr>
+        <w:ind w:left="7200" w:hanging="180"/>
+      </w:pPr>
+    </w:lvl>
+  </w:abstractNum>
+  <w:abstractNum w:abstractNumId="8" w15:restartNumberingAfterBreak="0">
     <w:nsid w:val="64393DDF"/>
     <w:multiLevelType w:val="multilevel"/>
     <w:tmpl w:val="0416001F"/>
@@ -4493,7 +5677,7 @@
       </w:pPr>
     </w:lvl>
   </w:abstractNum>
-  <w:abstractNum w:abstractNumId="8" w15:restartNumberingAfterBreak="0">
+  <w:abstractNum w:abstractNumId="9" w15:restartNumberingAfterBreak="0">
     <w:nsid w:val="7152194C"/>
     <w:multiLevelType w:val="multilevel"/>
     <w:tmpl w:val="0416001F"/>
@@ -4579,7 +5763,7 @@
       </w:pPr>
     </w:lvl>
   </w:abstractNum>
-  <w:abstractNum w:abstractNumId="9" w15:restartNumberingAfterBreak="0">
+  <w:abstractNum w:abstractNumId="10" w15:restartNumberingAfterBreak="0">
     <w:nsid w:val="73780DDA"/>
     <w:multiLevelType w:val="multilevel"/>
     <w:tmpl w:val="0416001F"/>
@@ -4665,7 +5849,7 @@
       </w:pPr>
     </w:lvl>
   </w:abstractNum>
-  <w:abstractNum w:abstractNumId="10" w15:restartNumberingAfterBreak="0">
+  <w:abstractNum w:abstractNumId="11" w15:restartNumberingAfterBreak="0">
     <w:nsid w:val="7C064A3E"/>
     <w:multiLevelType w:val="multilevel"/>
     <w:tmpl w:val="0416001F"/>
@@ -4755,19 +5939,19 @@
     <w:abstractNumId w:val="5"/>
   </w:num>
   <w:num w:numId="2" w16cid:durableId="494807067">
-    <w:abstractNumId w:val="7"/>
+    <w:abstractNumId w:val="8"/>
   </w:num>
   <w:num w:numId="3" w16cid:durableId="272590044">
-    <w:abstractNumId w:val="8"/>
+    <w:abstractNumId w:val="9"/>
   </w:num>
   <w:num w:numId="4" w16cid:durableId="494952312">
-    <w:abstractNumId w:val="9"/>
+    <w:abstractNumId w:val="10"/>
   </w:num>
   <w:num w:numId="5" w16cid:durableId="1208030079">
     <w:abstractNumId w:val="0"/>
   </w:num>
   <w:num w:numId="6" w16cid:durableId="57940934">
-    <w:abstractNumId w:val="10"/>
+    <w:abstractNumId w:val="11"/>
   </w:num>
   <w:num w:numId="7" w16cid:durableId="1243642885">
     <w:abstractNumId w:val="2"/>
@@ -4783,6 +5967,9 @@
   </w:num>
   <w:num w:numId="11" w16cid:durableId="361437829">
     <w:abstractNumId w:val="3"/>
+  </w:num>
+  <w:num w:numId="12" w16cid:durableId="1388645899">
+    <w:abstractNumId w:val="7"/>
   </w:num>
 </w:numbering>
 </file>
@@ -5179,7 +6366,7 @@
   <w:style w:type="paragraph" w:default="1" w:styleId="Normal">
     <w:name w:val="Normal"/>
     <w:qFormat/>
-    <w:rsid w:val="005B3AA3"/>
+    <w:rsid w:val="003C12B4"/>
     <w:pPr>
       <w:spacing w:line="360" w:lineRule="auto"/>
       <w:jc w:val="both"/>
@@ -5693,6 +6880,16 @@
       <w:szCs w:val="21"/>
     </w:rPr>
   </w:style>
+  <w:style w:type="character" w:customStyle="1" w:styleId="authors-info">
+    <w:name w:val="authors-info"/>
+    <w:basedOn w:val="Fontepargpadro"/>
+    <w:rsid w:val="00B42442"/>
+  </w:style>
+  <w:style w:type="character" w:customStyle="1" w:styleId="blue-tooltip">
+    <w:name w:val="blue-tooltip"/>
+    <w:basedOn w:val="Fontepargpadro"/>
+    <w:rsid w:val="00B42442"/>
+  </w:style>
 </w:styles>
 </file>
 

</xml_diff>

<commit_message>
[Seção 3 e 4] Adicionado contexto: TensorFlow
</commit_message>
<xml_diff>
--- a/TCC I - Revisão Bibliográfica - Juan Cardoso da Silva.docx
+++ b/TCC I - Revisão Bibliográfica - Juan Cardoso da Silva.docx
@@ -1,6 +1,6 @@
 
 <file path=word/document.xml><?xml version="1.0" encoding="utf-8"?>
-<w:document xmlns:wpc="http://schemas.microsoft.com/office/word/2010/wordprocessingCanvas" xmlns:cx="http://schemas.microsoft.com/office/drawing/2014/chartex" xmlns:cx1="http://schemas.microsoft.com/office/drawing/2015/9/8/chartex" xmlns:cx2="http://schemas.microsoft.com/office/drawing/2015/10/21/chartex" xmlns:cx3="http://schemas.microsoft.com/office/drawing/2016/5/9/chartex" xmlns:cx4="http://schemas.microsoft.com/office/drawing/2016/5/10/chartex" xmlns:cx5="http://schemas.microsoft.com/office/drawing/2016/5/11/chartex" xmlns:cx6="http://schemas.microsoft.com/office/drawing/2016/5/12/chartex" xmlns:cx7="http://schemas.microsoft.com/office/drawing/2016/5/13/chartex" xmlns:cx8="http://schemas.microsoft.com/office/drawing/2016/5/14/chartex" xmlns:mc="http://schemas.openxmlformats.org/markup-compatibility/2006" xmlns:aink="http://schemas.microsoft.com/office/drawing/2016/ink" xmlns:am3d="http://schemas.microsoft.com/office/drawing/2017/model3d" xmlns:o="urn:schemas-microsoft-com:office:office" xmlns:oel="http://schemas.microsoft.com/office/2019/extlst" xmlns:r="http://schemas.openxmlformats.org/officeDocument/2006/relationships" xmlns:m="http://schemas.openxmlformats.org/officeDocument/2006/math" xmlns:v="urn:schemas-microsoft-com:vml" xmlns:wp14="http://schemas.microsoft.com/office/word/2010/wordprocessingDrawing" xmlns:wp="http://schemas.openxmlformats.org/drawingml/2006/wordprocessingDrawing" xmlns:w10="urn:schemas-microsoft-com:office:word" xmlns:w="http://schemas.openxmlformats.org/wordprocessingml/2006/main" xmlns:w14="http://schemas.microsoft.com/office/word/2010/wordml" xmlns:w15="http://schemas.microsoft.com/office/word/2012/wordml" xmlns:w16cex="http://schemas.microsoft.com/office/word/2018/wordml/cex" xmlns:w16cid="http://schemas.microsoft.com/office/word/2016/wordml/cid" xmlns:w16="http://schemas.microsoft.com/office/word/2018/wordml" xmlns:w16sdtdh="http://schemas.microsoft.com/office/word/2020/wordml/sdtdatahash" xmlns:w16se="http://schemas.microsoft.com/office/word/2015/wordml/symex" xmlns:wpg="http://schemas.microsoft.com/office/word/2010/wordprocessingGroup" xmlns:wpi="http://schemas.microsoft.com/office/word/2010/wordprocessingInk" xmlns:wne="http://schemas.microsoft.com/office/word/2006/wordml" xmlns:wps="http://schemas.microsoft.com/office/word/2010/wordprocessingShape" mc:Ignorable="w14 w15 w16se w16cid w16 w16cex w16sdtdh wp14">
+<w:document xmlns:wpc="http://schemas.microsoft.com/office/word/2010/wordprocessingCanvas" xmlns:cx="http://schemas.microsoft.com/office/drawing/2014/chartex" xmlns:cx1="http://schemas.microsoft.com/office/drawing/2015/9/8/chartex" xmlns:cx2="http://schemas.microsoft.com/office/drawing/2015/10/21/chartex" xmlns:cx3="http://schemas.microsoft.com/office/drawing/2016/5/9/chartex" xmlns:cx4="http://schemas.microsoft.com/office/drawing/2016/5/10/chartex" xmlns:cx5="http://schemas.microsoft.com/office/drawing/2016/5/11/chartex" xmlns:cx6="http://schemas.microsoft.com/office/drawing/2016/5/12/chartex" xmlns:cx7="http://schemas.microsoft.com/office/drawing/2016/5/13/chartex" xmlns:cx8="http://schemas.microsoft.com/office/drawing/2016/5/14/chartex" xmlns:mc="http://schemas.openxmlformats.org/markup-compatibility/2006" xmlns:aink="http://schemas.microsoft.com/office/drawing/2016/ink" xmlns:am3d="http://schemas.microsoft.com/office/drawing/2017/model3d" xmlns:o="urn:schemas-microsoft-com:office:office" xmlns:r="http://schemas.openxmlformats.org/officeDocument/2006/relationships" xmlns:m="http://schemas.openxmlformats.org/officeDocument/2006/math" xmlns:v="urn:schemas-microsoft-com:vml" xmlns:wp14="http://schemas.microsoft.com/office/word/2010/wordprocessingDrawing" xmlns:wp="http://schemas.openxmlformats.org/drawingml/2006/wordprocessingDrawing" xmlns:w10="urn:schemas-microsoft-com:office:word" xmlns:w="http://schemas.openxmlformats.org/wordprocessingml/2006/main" xmlns:w14="http://schemas.microsoft.com/office/word/2010/wordml" xmlns:w15="http://schemas.microsoft.com/office/word/2012/wordml" xmlns:w16cex="http://schemas.microsoft.com/office/word/2018/wordml/cex" xmlns:w16cid="http://schemas.microsoft.com/office/word/2016/wordml/cid" xmlns:w16="http://schemas.microsoft.com/office/word/2018/wordml" xmlns:w16sdtdh="http://schemas.microsoft.com/office/word/2020/wordml/sdtdatahash" xmlns:w16se="http://schemas.microsoft.com/office/word/2015/wordml/symex" xmlns:wpg="http://schemas.microsoft.com/office/word/2010/wordprocessingGroup" xmlns:wpi="http://schemas.microsoft.com/office/word/2010/wordprocessingInk" xmlns:wne="http://schemas.microsoft.com/office/word/2006/wordml" xmlns:wps="http://schemas.microsoft.com/office/word/2010/wordprocessingShape" mc:Ignorable="w14 w15 w16se w16cid w16 w16cex w16sdtdh wp14">
   <w:body>
     <w:p>
       <w:pPr>
@@ -1267,13 +1267,18 @@
         <w:ind w:left="720" w:firstLine="720"/>
       </w:pPr>
       <w:r>
-        <w:t>L.G.P.D</w:t>
+        <w:t>LGPD</w:t>
       </w:r>
       <w:r>
         <w:tab/>
       </w:r>
       <w:r>
         <w:tab/>
+      </w:r>
+      <w:r>
+        <w:tab/>
+      </w:r>
+      <w:r>
         <w:t>Lei Geral de Proteção de Dados</w:t>
       </w:r>
     </w:p>
@@ -1282,13 +1287,11 @@
         <w:ind w:left="720" w:firstLine="720"/>
       </w:pPr>
       <w:r>
-        <w:t>G.D.</w:t>
-      </w:r>
-      <w:proofErr w:type="gramStart"/>
-      <w:r>
-        <w:t>P.R</w:t>
-      </w:r>
-      <w:proofErr w:type="gramEnd"/>
+        <w:t>GD</w:t>
+      </w:r>
+      <w:r>
+        <w:t>PR</w:t>
+      </w:r>
       <w:r>
         <w:tab/>
       </w:r>
@@ -1296,141 +1299,179 @@
         <w:tab/>
       </w:r>
       <w:r>
+        <w:tab/>
+      </w:r>
+      <w:r>
+        <w:t xml:space="preserve">General Data </w:t>
+      </w:r>
+      <w:proofErr w:type="spellStart"/>
+      <w:r>
+        <w:t>Protection</w:t>
+      </w:r>
+      <w:proofErr w:type="spellEnd"/>
+      <w:r>
+        <w:t xml:space="preserve"> </w:t>
+      </w:r>
+      <w:proofErr w:type="spellStart"/>
+      <w:r>
+        <w:t>Regulation</w:t>
+      </w:r>
+      <w:proofErr w:type="spellEnd"/>
+    </w:p>
+    <w:p>
+      <w:pPr>
+        <w:ind w:left="720" w:firstLine="720"/>
         <w:rPr>
           <w:i/>
           <w:iCs/>
         </w:rPr>
-        <w:t xml:space="preserve">General Data </w:t>
-      </w:r>
-      <w:proofErr w:type="spellStart"/>
-      <w:r>
+      </w:pPr>
+      <w:r>
+        <w:t>ML</w:t>
+      </w:r>
+      <w:r>
+        <w:tab/>
+      </w:r>
+      <w:r>
+        <w:tab/>
+      </w:r>
+      <w:r>
+        <w:tab/>
+      </w:r>
+      <w:proofErr w:type="spellStart"/>
+      <w:r>
+        <w:t>Machine</w:t>
+      </w:r>
+      <w:proofErr w:type="spellEnd"/>
+      <w:r>
+        <w:t xml:space="preserve"> Learning</w:t>
+      </w:r>
+    </w:p>
+    <w:p>
+      <w:pPr>
+        <w:ind w:left="720" w:firstLine="720"/>
+      </w:pPr>
+      <w:r>
+        <w:t>IA</w:t>
+      </w:r>
+      <w:r>
+        <w:tab/>
+      </w:r>
+      <w:r>
+        <w:tab/>
+      </w:r>
+      <w:r>
+        <w:tab/>
+        <w:t>Inteligência Artificial</w:t>
+      </w:r>
+    </w:p>
+    <w:p>
+      <w:pPr>
+        <w:ind w:left="720" w:firstLine="720"/>
+      </w:pPr>
+      <w:r>
+        <w:t>CPF</w:t>
+      </w:r>
+      <w:r>
+        <w:tab/>
+      </w:r>
+      <w:r>
+        <w:tab/>
+      </w:r>
+      <w:r>
+        <w:tab/>
+        <w:t>Cadastro de Pessoas Físicas</w:t>
+      </w:r>
+    </w:p>
+    <w:p>
+      <w:pPr>
+        <w:ind w:left="720" w:firstLine="720"/>
+      </w:pPr>
+      <w:r>
+        <w:t>SHA</w:t>
+      </w:r>
+      <w:r>
+        <w:tab/>
+      </w:r>
+      <w:r>
+        <w:tab/>
+      </w:r>
+      <w:r>
+        <w:tab/>
+      </w:r>
+      <w:r>
+        <w:t xml:space="preserve">Security </w:t>
+      </w:r>
+      <w:proofErr w:type="spellStart"/>
+      <w:r>
+        <w:t>Hash</w:t>
+      </w:r>
+      <w:proofErr w:type="spellEnd"/>
+      <w:r>
+        <w:t xml:space="preserve"> </w:t>
+      </w:r>
+      <w:proofErr w:type="spellStart"/>
+      <w:r>
+        <w:t>Algorithm</w:t>
+      </w:r>
+      <w:proofErr w:type="spellEnd"/>
+      <w:r>
+        <w:t>.</w:t>
+      </w:r>
+    </w:p>
+    <w:p>
+      <w:pPr>
+        <w:spacing w:line="240" w:lineRule="auto"/>
+        <w:ind w:left="720" w:firstLine="720"/>
         <w:rPr>
           <w:i/>
           <w:iCs/>
         </w:rPr>
-        <w:t>Protection</w:t>
-      </w:r>
-      <w:proofErr w:type="spellEnd"/>
+      </w:pPr>
       <w:r>
         <w:rPr>
           <w:i/>
           <w:iCs/>
         </w:rPr>
-        <w:t xml:space="preserve"> </w:t>
-      </w:r>
-      <w:proofErr w:type="spellStart"/>
+        <w:t>TPU</w:t>
+      </w:r>
       <w:r>
         <w:rPr>
           <w:i/>
           <w:iCs/>
         </w:rPr>
-        <w:t>Regulation</w:t>
-      </w:r>
-      <w:proofErr w:type="spellEnd"/>
-    </w:p>
-    <w:p>
-      <w:pPr>
-        <w:ind w:left="720" w:firstLine="720"/>
-      </w:pPr>
-      <w:r>
-        <w:t>M.L</w:t>
-      </w:r>
-      <w:r>
         <w:tab/>
       </w:r>
-      <w:r>
-        <w:tab/>
-      </w:r>
-      <w:r>
-        <w:tab/>
-      </w:r>
-      <w:proofErr w:type="spellStart"/>
       <w:r>
         <w:rPr>
           <w:i/>
           <w:iCs/>
         </w:rPr>
-        <w:t>Machine</w:t>
-      </w:r>
-      <w:proofErr w:type="spellEnd"/>
+        <w:tab/>
+      </w:r>
       <w:r>
         <w:rPr>
           <w:i/>
           <w:iCs/>
         </w:rPr>
-        <w:t xml:space="preserve"> Learning</w:t>
-      </w:r>
-    </w:p>
-    <w:p>
-      <w:pPr>
-        <w:ind w:left="720" w:firstLine="720"/>
-      </w:pPr>
-      <w:r>
-        <w:t>C.P.F</w:t>
-      </w:r>
-      <w:r>
         <w:tab/>
       </w:r>
-      <w:r>
-        <w:tab/>
-      </w:r>
-      <w:r>
-        <w:tab/>
-        <w:t>Cadastro de Pessoas Físicas</w:t>
-      </w:r>
-    </w:p>
-    <w:p>
-      <w:pPr>
-        <w:spacing w:line="240" w:lineRule="auto"/>
-      </w:pPr>
-      <w:r>
-        <w:tab/>
-      </w:r>
-      <w:r>
-        <w:tab/>
-        <w:t>SHA</w:t>
-      </w:r>
-      <w:r>
-        <w:tab/>
-      </w:r>
-      <w:r>
-        <w:tab/>
-      </w:r>
-      <w:r>
-        <w:tab/>
-      </w:r>
-      <w:r>
-        <w:rPr>
-          <w:i/>
-          <w:iCs/>
-        </w:rPr>
-        <w:t xml:space="preserve">Security </w:t>
-      </w:r>
-      <w:proofErr w:type="spellStart"/>
-      <w:r>
-        <w:rPr>
-          <w:i/>
-          <w:iCs/>
-        </w:rPr>
-        <w:t>Hash</w:t>
-      </w:r>
-      <w:proofErr w:type="spellEnd"/>
-      <w:r>
-        <w:rPr>
-          <w:i/>
-          <w:iCs/>
-        </w:rPr>
+      <w:proofErr w:type="spellStart"/>
+      <w:r>
+        <w:t>TensorFlow</w:t>
+      </w:r>
+      <w:proofErr w:type="spellEnd"/>
+      <w:r>
         <w:t xml:space="preserve"> </w:t>
       </w:r>
       <w:proofErr w:type="spellStart"/>
       <w:r>
-        <w:rPr>
-          <w:i/>
-          <w:iCs/>
-        </w:rPr>
-        <w:t>Algorithm</w:t>
-      </w:r>
-      <w:proofErr w:type="spellEnd"/>
+        <w:t>Processing</w:t>
+      </w:r>
+      <w:proofErr w:type="spellEnd"/>
+      <w:r>
+        <w:t xml:space="preserve"> Unit</w:t>
+      </w:r>
     </w:p>
     <w:p>
       <w:pPr>
@@ -1880,7 +1921,7 @@
                 <w:noProof/>
                 <w:webHidden/>
               </w:rPr>
-              <w:t>13</w:t>
+              <w:t>14</w:t>
             </w:r>
             <w:r>
               <w:rPr>
@@ -1971,7 +2012,7 @@
                 <w:noProof/>
                 <w:webHidden/>
               </w:rPr>
-              <w:t>13</w:t>
+              <w:t>14</w:t>
             </w:r>
             <w:r>
               <w:rPr>
@@ -2706,7 +2747,14 @@
           <w:i/>
           <w:iCs/>
         </w:rPr>
-        <w:t>ransom</w:t>
+        <w:t>R</w:t>
+      </w:r>
+      <w:r>
+        <w:rPr>
+          <w:i/>
+          <w:iCs/>
+        </w:rPr>
+        <w:t>ansom</w:t>
       </w:r>
       <w:proofErr w:type="spellEnd"/>
       <w:r>
@@ -2925,7 +2973,13 @@
         <w:t xml:space="preserve"> </w:t>
       </w:r>
       <w:r>
-        <w:t>(G.D.P.R)</w:t>
+        <w:t>(</w:t>
+      </w:r>
+      <w:r>
+        <w:t>GDPR</w:t>
+      </w:r>
+      <w:r>
+        <w:t>)</w:t>
       </w:r>
       <w:r>
         <w:t xml:space="preserve"> em 2018</w:t>
@@ -2945,10 +2999,19 @@
         <w:t>Dados (</w:t>
       </w:r>
       <w:r>
-        <w:t xml:space="preserve">L.G.P.D) é a nova lei </w:t>
-      </w:r>
-      <w:r>
-        <w:t>brasileira inspirada na G.D.P.R e construída em cima do Marco Civil da Internet,</w:t>
+        <w:t>LGPD</w:t>
+      </w:r>
+      <w:r>
+        <w:t xml:space="preserve">) é a nova lei </w:t>
+      </w:r>
+      <w:r>
+        <w:t xml:space="preserve">brasileira inspirada na </w:t>
+      </w:r>
+      <w:r>
+        <w:t>GDPR</w:t>
+      </w:r>
+      <w:r>
+        <w:t xml:space="preserve"> e construída em cima do Marco Civil da Internet,</w:t>
       </w:r>
       <w:r>
         <w:t xml:space="preserve"> a lei é </w:t>
@@ -2956,11 +3019,9 @@
       <w:r>
         <w:t xml:space="preserve">aplicada na área da computação focada na segurança de dados, proteção de dados, proteção </w:t>
       </w:r>
-      <w:proofErr w:type="spellStart"/>
-      <w:r>
-        <w:t>a</w:t>
-      </w:r>
-      <w:proofErr w:type="spellEnd"/>
+      <w:r>
+        <w:t>à</w:t>
+      </w:r>
       <w:r>
         <w:t xml:space="preserve"> privacidade</w:t>
       </w:r>
@@ -2970,7 +3031,13 @@
     </w:p>
     <w:p>
       <w:r>
-        <w:t>A base utilizada da L.G.P.D para o projeto é a proteção de dados pessoais em bases/bancos de dados em softwares, verificando se eles estão de acordo com as normas da lei e se existe a necessidade de alteração.</w:t>
+        <w:t xml:space="preserve">A base utilizada da </w:t>
+      </w:r>
+      <w:r>
+        <w:t>LGPD</w:t>
+      </w:r>
+      <w:r>
+        <w:t xml:space="preserve"> para o projeto é a proteção de dados pessoais em bases/bancos de dados em softwares, verificando se eles estão de acordo com as normas da lei e se existe a necessidade de alteração.</w:t>
       </w:r>
     </w:p>
     <w:p>
@@ -2991,7 +3058,13 @@
     </w:p>
     <w:p>
       <w:r>
-        <w:t>A diretriz básica da L.G.P.D pode ser entendida pelo Art. 2</w:t>
+        <w:t xml:space="preserve">A diretriz básica da </w:t>
+      </w:r>
+      <w:r>
+        <w:t>LGPD</w:t>
+      </w:r>
+      <w:r>
+        <w:t xml:space="preserve"> pode ser entendida pelo Art. 2</w:t>
       </w:r>
       <w:r>
         <w:rPr>
@@ -3454,29 +3527,104 @@
         <w:t>MACHINE LEARNING</w:t>
       </w:r>
     </w:p>
+    <w:p>
+      <w:proofErr w:type="spellStart"/>
+      <w:r>
+        <w:rPr>
+          <w:i/>
+          <w:iCs/>
+        </w:rPr>
+        <w:t>Machine</w:t>
+      </w:r>
+      <w:proofErr w:type="spellEnd"/>
+      <w:r>
+        <w:rPr>
+          <w:i/>
+          <w:iCs/>
+        </w:rPr>
+        <w:t xml:space="preserve"> Learning</w:t>
+      </w:r>
+      <w:r>
+        <w:t>, uma categoria pertencente a área de IA tem como objetivo “treinar” máquinas com intenção de resolver problemas, automatizar tarefas e identificar padrões.</w:t>
+      </w:r>
+    </w:p>
+    <w:p>
+      <w:r>
+        <w:t xml:space="preserve">Com as capacidades modernas da </w:t>
+      </w:r>
+      <w:proofErr w:type="spellStart"/>
+      <w:r>
+        <w:rPr>
+          <w:i/>
+          <w:iCs/>
+        </w:rPr>
+        <w:t>Machine</w:t>
+      </w:r>
+      <w:proofErr w:type="spellEnd"/>
+      <w:r>
+        <w:rPr>
+          <w:i/>
+          <w:iCs/>
+        </w:rPr>
+        <w:t xml:space="preserve"> Learning</w:t>
+      </w:r>
+      <w:r>
+        <w:t xml:space="preserve"> aumentando, a área deixou de apenas ser estruturação e dedução de dados, evoluindo para entender padrões indefinidos usando técnicas de treinamento do qual cada padrão aprendido utilizado, pode ser utilizado para analisar, outros padrões indefinidos, compreender dados e automatizar tarefas. Hoje me dia, com a capacidade computacional da nuvem e a abrangente quantidade de dados disponíveis, ou até mesmo gerados por outras ML para treinar ML, demonstrando a </w:t>
+      </w:r>
+      <w:r>
+        <w:t>capacidade</w:t>
+      </w:r>
+      <w:r>
+        <w:t xml:space="preserve"> de ser aplicada em diversos cenários diferentes para chegar a um resultado esperado/procurado, ajudando em várias áreas de </w:t>
+      </w:r>
+      <w:r>
+        <w:t>atuações</w:t>
+      </w:r>
+      <w:r>
+        <w:t xml:space="preserve"> nas </w:t>
+      </w:r>
+      <w:r>
+        <w:t>profissões</w:t>
+      </w:r>
+      <w:r>
+        <w:t xml:space="preserve">, com as maiores contribuições da ML sendo para as áreas da </w:t>
+      </w:r>
+      <w:r>
+        <w:t>saúde</w:t>
+      </w:r>
+      <w:r>
+        <w:t xml:space="preserve"> e áreas de processamento de imagens. Este trabalho foca em trazer essas ideias de aplicações de ML para área de direito aplicada, mais especificamente na aplicação de LGPD.</w:t>
+      </w:r>
+    </w:p>
+    <w:p>
+      <w:r>
+        <w:t xml:space="preserve">Utilizando </w:t>
+      </w:r>
+      <w:proofErr w:type="spellStart"/>
+      <w:r>
+        <w:rPr>
+          <w:i/>
+          <w:iCs/>
+        </w:rPr>
+        <w:t>Deep</w:t>
+      </w:r>
+      <w:proofErr w:type="spellEnd"/>
+      <w:r>
+        <w:rPr>
+          <w:i/>
+          <w:iCs/>
+        </w:rPr>
+        <w:t xml:space="preserve"> Learning</w:t>
+      </w:r>
+      <w:r>
+        <w:t xml:space="preserve"> podemos usar a ML para aprender a não só reconhecer e identificar padrões, como utilizar para realizar avaliações </w:t>
+      </w:r>
+      <w:r>
+        <w:t>de dados, seguindo algumas categorias de avaliações.</w:t>
+      </w:r>
+    </w:p>
     <w:p/>
     <w:p>
-      <w:r>
-        <w:t xml:space="preserve">[Introdução ao ML e </w:t>
-      </w:r>
-      <w:proofErr w:type="spellStart"/>
-      <w:r>
-        <w:t>pq</w:t>
-      </w:r>
-      <w:proofErr w:type="spellEnd"/>
-      <w:r>
-        <w:t xml:space="preserve"> usar </w:t>
-      </w:r>
-      <w:proofErr w:type="spellStart"/>
-      <w:r>
-        <w:t>tensorflow</w:t>
-      </w:r>
-      <w:proofErr w:type="spellEnd"/>
-      <w:r>
-        <w:t>]</w:t>
-      </w:r>
-    </w:p>
-    <w:p>
       <w:pPr>
         <w:jc w:val="center"/>
         <w:rPr>
@@ -3493,16 +3641,283 @@
       </w:r>
     </w:p>
     <w:p>
-      <w:r>
-        <w:t xml:space="preserve">[Explicar </w:t>
-      </w:r>
-      <w:proofErr w:type="spellStart"/>
-      <w:r>
-        <w:t>tensorflow</w:t>
-      </w:r>
-      <w:proofErr w:type="spellEnd"/>
-      <w:r>
-        <w:t>]</w:t>
+      <w:proofErr w:type="spellStart"/>
+      <w:r>
+        <w:rPr>
+          <w:i/>
+          <w:iCs/>
+        </w:rPr>
+        <w:t>TensorFlow</w:t>
+      </w:r>
+      <w:proofErr w:type="spellEnd"/>
+      <w:r>
+        <w:t xml:space="preserve">, </w:t>
+      </w:r>
+      <w:r>
+        <w:t xml:space="preserve">é </w:t>
+      </w:r>
+      <w:r>
+        <w:t xml:space="preserve">um framework </w:t>
+      </w:r>
+      <w:r>
+        <w:t xml:space="preserve">de algoritmos de </w:t>
+      </w:r>
+      <w:proofErr w:type="spellStart"/>
+      <w:r>
+        <w:rPr>
+          <w:i/>
+          <w:iCs/>
+        </w:rPr>
+        <w:t>Deep</w:t>
+      </w:r>
+      <w:proofErr w:type="spellEnd"/>
+      <w:r>
+        <w:t xml:space="preserve"> </w:t>
+      </w:r>
+      <w:r>
+        <w:rPr>
+          <w:i/>
+          <w:iCs/>
+        </w:rPr>
+        <w:t>Learning</w:t>
+      </w:r>
+      <w:r>
+        <w:t xml:space="preserve"> e </w:t>
+      </w:r>
+      <w:proofErr w:type="spellStart"/>
+      <w:r>
+        <w:rPr>
+          <w:i/>
+          <w:iCs/>
+        </w:rPr>
+        <w:t>Machine</w:t>
+      </w:r>
+      <w:proofErr w:type="spellEnd"/>
+      <w:r>
+        <w:t xml:space="preserve"> </w:t>
+      </w:r>
+      <w:r>
+        <w:rPr>
+          <w:i/>
+          <w:iCs/>
+        </w:rPr>
+        <w:t>Learning</w:t>
+      </w:r>
+      <w:r>
+        <w:t xml:space="preserve">, desenvolvido pela </w:t>
+      </w:r>
+      <w:r>
+        <w:rPr>
+          <w:i/>
+          <w:iCs/>
+        </w:rPr>
+        <w:t>Google</w:t>
+      </w:r>
+      <w:r>
+        <w:t xml:space="preserve"> </w:t>
+      </w:r>
+      <w:proofErr w:type="spellStart"/>
+      <w:r>
+        <w:rPr>
+          <w:i/>
+          <w:iCs/>
+        </w:rPr>
+        <w:t>Brains</w:t>
+      </w:r>
+      <w:proofErr w:type="spellEnd"/>
+      <w:r>
+        <w:t xml:space="preserve"> e tornado </w:t>
+      </w:r>
+      <w:r>
+        <w:rPr>
+          <w:i/>
+          <w:iCs/>
+        </w:rPr>
+        <w:t>open-</w:t>
+      </w:r>
+      <w:proofErr w:type="spellStart"/>
+      <w:r>
+        <w:rPr>
+          <w:i/>
+          <w:iCs/>
+        </w:rPr>
+        <w:t>source</w:t>
+      </w:r>
+      <w:proofErr w:type="spellEnd"/>
+      <w:r>
+        <w:t xml:space="preserve"> em 2015, sendo uma biblioteca aberta </w:t>
+      </w:r>
+      <w:r>
+        <w:t>utilizando</w:t>
+      </w:r>
+      <w:r>
+        <w:t xml:space="preserve"> computação numérica em larga escala.</w:t>
+      </w:r>
+    </w:p>
+    <w:p>
+      <w:r>
+        <w:t xml:space="preserve">O </w:t>
+      </w:r>
+      <w:proofErr w:type="spellStart"/>
+      <w:r>
+        <w:rPr>
+          <w:i/>
+          <w:iCs/>
+        </w:rPr>
+        <w:t>TensorFlow</w:t>
+      </w:r>
+      <w:proofErr w:type="spellEnd"/>
+      <w:r>
+        <w:t xml:space="preserve"> cria grafos/estruturas permitindo o fluxo destes sejam processados, cada vértice do grafo possui a representatividade de operações matemáticas e cada aresta, um </w:t>
+      </w:r>
+      <w:proofErr w:type="spellStart"/>
+      <w:r>
+        <w:t>array</w:t>
+      </w:r>
+      <w:proofErr w:type="spellEnd"/>
+      <w:r>
+        <w:t xml:space="preserve"> multidimensional, chamado de </w:t>
+      </w:r>
+      <w:r>
+        <w:rPr>
+          <w:i/>
+          <w:iCs/>
+        </w:rPr>
+        <w:t>tensor</w:t>
+      </w:r>
+      <w:r>
+        <w:t>.</w:t>
+      </w:r>
+    </w:p>
+    <w:p>
+      <w:r>
+        <w:t>A biblioteca permite funcionar localmente, consumindo GPU e CPU da máquina do programador ou utilizar uma máquina na nuvem, com um maior poder computacional, neste caso, utilizando uma TPU</w:t>
+      </w:r>
+      <w:r>
+        <w:t xml:space="preserve"> resultando em maior poder computacional.</w:t>
+      </w:r>
+    </w:p>
+    <w:p>
+      <w:r>
+        <w:t xml:space="preserve">Recentemente a google lançou a versão 2 do </w:t>
+      </w:r>
+      <w:proofErr w:type="spellStart"/>
+      <w:r>
+        <w:t>TensorFlow</w:t>
+      </w:r>
+      <w:proofErr w:type="spellEnd"/>
+      <w:r>
+        <w:t>, revisando funções e algoritmos como também melhorando implementações, facilitando a implementações dos modelos.</w:t>
+      </w:r>
+    </w:p>
+    <w:p>
+      <w:pPr>
+        <w:spacing w:line="240" w:lineRule="auto"/>
+        <w:jc w:val="left"/>
+      </w:pPr>
+      <w:r>
+        <w:br w:type="page"/>
+      </w:r>
+    </w:p>
+    <w:p>
+      <w:r>
+        <w:lastRenderedPageBreak/>
+        <w:t xml:space="preserve">Existem três tipos mais comuns de implementações do </w:t>
+      </w:r>
+      <w:proofErr w:type="spellStart"/>
+      <w:r>
+        <w:t>TensorFlow</w:t>
+      </w:r>
+      <w:proofErr w:type="spellEnd"/>
+      <w:r>
+        <w:t xml:space="preserve">, implementado me Python (primeira implementação do framework), </w:t>
+      </w:r>
+      <w:proofErr w:type="spellStart"/>
+      <w:r>
+        <w:t>JavaScript</w:t>
+      </w:r>
+      <w:proofErr w:type="spellEnd"/>
+      <w:r>
+        <w:t xml:space="preserve"> (Implementação WEB) e </w:t>
+      </w:r>
+      <w:proofErr w:type="spellStart"/>
+      <w:r>
+        <w:t>TensorFlow</w:t>
+      </w:r>
+      <w:proofErr w:type="spellEnd"/>
+      <w:r>
+        <w:t xml:space="preserve"> Lite, usado em sistemas leves tais quais IOS, Android e </w:t>
+      </w:r>
+      <w:proofErr w:type="spellStart"/>
+      <w:r>
+        <w:t>Raspberrys</w:t>
+      </w:r>
+      <w:proofErr w:type="spellEnd"/>
+      <w:r>
+        <w:t xml:space="preserve"> </w:t>
+      </w:r>
+      <w:proofErr w:type="spellStart"/>
+      <w:r>
+        <w:t>Pi’s</w:t>
+      </w:r>
+      <w:proofErr w:type="spellEnd"/>
+      <w:r>
+        <w:t xml:space="preserve">. em Python, os </w:t>
+      </w:r>
+      <w:proofErr w:type="spellStart"/>
+      <w:r>
+        <w:rPr>
+          <w:i/>
+          <w:iCs/>
+        </w:rPr>
+        <w:t>tensors</w:t>
+      </w:r>
+      <w:proofErr w:type="spellEnd"/>
+      <w:r>
+        <w:t xml:space="preserve"> </w:t>
+      </w:r>
+      <w:r>
+        <w:t xml:space="preserve">e vértices são os Python </w:t>
+      </w:r>
+      <w:proofErr w:type="spellStart"/>
+      <w:r>
+        <w:t>Objects</w:t>
+      </w:r>
+      <w:proofErr w:type="spellEnd"/>
+      <w:r>
+        <w:t xml:space="preserve"> e a aplicação </w:t>
+      </w:r>
+      <w:proofErr w:type="spellStart"/>
+      <w:r>
+        <w:t>TensorFlow</w:t>
+      </w:r>
+      <w:proofErr w:type="spellEnd"/>
+      <w:r>
+        <w:t xml:space="preserve"> é o próprio programa Python. Em </w:t>
+      </w:r>
+      <w:proofErr w:type="spellStart"/>
+      <w:r>
+        <w:t>JavaScript</w:t>
+      </w:r>
+      <w:proofErr w:type="spellEnd"/>
+      <w:r>
+        <w:t xml:space="preserve">, utiliza-se a biblioteca </w:t>
+      </w:r>
+      <w:proofErr w:type="spellStart"/>
+      <w:r>
+        <w:t>WebGL</w:t>
+      </w:r>
+      <w:proofErr w:type="spellEnd"/>
+      <w:r>
+        <w:t xml:space="preserve"> para realizar as computações e por ser uma aplicação da Web, o </w:t>
+      </w:r>
+      <w:proofErr w:type="spellStart"/>
+      <w:r>
+        <w:t>TensorFlow</w:t>
+      </w:r>
+      <w:proofErr w:type="spellEnd"/>
+      <w:r>
+        <w:t xml:space="preserve"> pode rodar em qualquer sistema.</w:t>
       </w:r>
     </w:p>
     <w:p>
@@ -3699,455 +4114,6 @@
       <w:pPr>
         <w:spacing w:before="240"/>
         <w:rPr>
-          <w:rFonts w:eastAsia="Arial" w:cs="Arial"/>
-          <w:szCs w:val="24"/>
-          <w:lang w:val="en-US"/>
-        </w:rPr>
-      </w:pPr>
-      <w:r>
-        <w:rPr>
-          <w:rFonts w:eastAsia="Arial" w:cs="Arial"/>
-          <w:szCs w:val="24"/>
-          <w:lang w:val="en-US"/>
-        </w:rPr>
-        <w:t xml:space="preserve">Mota, José; </w:t>
-      </w:r>
-      <w:r>
-        <w:rPr>
-          <w:rFonts w:eastAsia="Arial" w:cs="Arial"/>
-          <w:b/>
-          <w:bCs/>
-          <w:szCs w:val="24"/>
-          <w:lang w:val="en-US"/>
-        </w:rPr>
-        <w:t xml:space="preserve">Da Web 2.0 </w:t>
-      </w:r>
-      <w:proofErr w:type="spellStart"/>
-      <w:r>
-        <w:rPr>
-          <w:rFonts w:eastAsia="Arial" w:cs="Arial"/>
-          <w:b/>
-          <w:bCs/>
-          <w:szCs w:val="24"/>
-          <w:lang w:val="en-US"/>
-        </w:rPr>
-        <w:t>ao</w:t>
-      </w:r>
-      <w:proofErr w:type="spellEnd"/>
-      <w:r>
-        <w:rPr>
-          <w:rFonts w:eastAsia="Arial" w:cs="Arial"/>
-          <w:b/>
-          <w:bCs/>
-          <w:szCs w:val="24"/>
-          <w:lang w:val="en-US"/>
-        </w:rPr>
-        <w:t xml:space="preserve"> E-Learning 2.0: </w:t>
-      </w:r>
-      <w:proofErr w:type="spellStart"/>
-      <w:r>
-        <w:rPr>
-          <w:rFonts w:eastAsia="Arial" w:cs="Arial"/>
-          <w:b/>
-          <w:bCs/>
-          <w:szCs w:val="24"/>
-          <w:lang w:val="en-US"/>
-        </w:rPr>
-        <w:t>Aprender</w:t>
-      </w:r>
-      <w:proofErr w:type="spellEnd"/>
-      <w:r>
-        <w:rPr>
-          <w:rFonts w:eastAsia="Arial" w:cs="Arial"/>
-          <w:b/>
-          <w:bCs/>
-          <w:szCs w:val="24"/>
-          <w:lang w:val="en-US"/>
-        </w:rPr>
-        <w:t xml:space="preserve"> </w:t>
-      </w:r>
-      <w:proofErr w:type="spellStart"/>
-      <w:r>
-        <w:rPr>
-          <w:rFonts w:eastAsia="Arial" w:cs="Arial"/>
-          <w:b/>
-          <w:bCs/>
-          <w:szCs w:val="24"/>
-          <w:lang w:val="en-US"/>
-        </w:rPr>
-        <w:t>na</w:t>
-      </w:r>
-      <w:proofErr w:type="spellEnd"/>
-      <w:r>
-        <w:rPr>
-          <w:rFonts w:eastAsia="Arial" w:cs="Arial"/>
-          <w:b/>
-          <w:bCs/>
-          <w:szCs w:val="24"/>
-          <w:lang w:val="en-US"/>
-        </w:rPr>
-        <w:t xml:space="preserve"> rede</w:t>
-      </w:r>
-      <w:r>
-        <w:rPr>
-          <w:rFonts w:eastAsia="Arial" w:cs="Arial"/>
-          <w:b/>
-          <w:bCs/>
-          <w:szCs w:val="24"/>
-          <w:lang w:val="en-US"/>
-        </w:rPr>
-        <w:t>,</w:t>
-      </w:r>
-      <w:r>
-        <w:rPr>
-          <w:rFonts w:eastAsia="Arial" w:cs="Arial"/>
-          <w:szCs w:val="24"/>
-          <w:lang w:val="en-US"/>
-        </w:rPr>
-        <w:t xml:space="preserve"> p.1-</w:t>
-      </w:r>
-      <w:r>
-        <w:rPr>
-          <w:rFonts w:eastAsia="Arial" w:cs="Arial"/>
-          <w:szCs w:val="24"/>
-          <w:lang w:val="en-US"/>
-        </w:rPr>
-        <w:t>199</w:t>
-      </w:r>
-      <w:r>
-        <w:rPr>
-          <w:rFonts w:eastAsia="Arial" w:cs="Arial"/>
-          <w:szCs w:val="24"/>
-          <w:lang w:val="en-US"/>
-        </w:rPr>
-        <w:t>, 2</w:t>
-      </w:r>
-      <w:r>
-        <w:rPr>
-          <w:rFonts w:eastAsia="Arial" w:cs="Arial"/>
-          <w:szCs w:val="24"/>
-          <w:lang w:val="en-US"/>
-        </w:rPr>
-        <w:t>009</w:t>
-      </w:r>
-      <w:r>
-        <w:rPr>
-          <w:rFonts w:eastAsia="Arial" w:cs="Arial"/>
-          <w:szCs w:val="24"/>
-          <w:lang w:val="en-US"/>
-        </w:rPr>
-        <w:t xml:space="preserve">, </w:t>
-      </w:r>
-      <w:proofErr w:type="spellStart"/>
-      <w:r>
-        <w:rPr>
-          <w:rFonts w:eastAsia="Arial" w:cs="Arial"/>
-          <w:szCs w:val="24"/>
-          <w:lang w:val="en-US"/>
-        </w:rPr>
-        <w:t>Disponível</w:t>
-      </w:r>
-      <w:proofErr w:type="spellEnd"/>
-      <w:r>
-        <w:rPr>
-          <w:rFonts w:eastAsia="Arial" w:cs="Arial"/>
-          <w:szCs w:val="24"/>
-          <w:lang w:val="en-US"/>
-        </w:rPr>
-        <w:t xml:space="preserve"> </w:t>
-      </w:r>
-      <w:proofErr w:type="spellStart"/>
-      <w:r>
-        <w:rPr>
-          <w:rFonts w:eastAsia="Arial" w:cs="Arial"/>
-          <w:szCs w:val="24"/>
-          <w:lang w:val="en-US"/>
-        </w:rPr>
-        <w:t>em</w:t>
-      </w:r>
-      <w:proofErr w:type="spellEnd"/>
-      <w:r>
-        <w:rPr>
-          <w:rFonts w:eastAsia="Arial" w:cs="Arial"/>
-          <w:szCs w:val="24"/>
-          <w:lang w:val="en-US"/>
-        </w:rPr>
-        <w:t>:</w:t>
-      </w:r>
-      <w:r>
-        <w:rPr>
-          <w:rFonts w:eastAsia="Arial" w:cs="Arial"/>
-          <w:szCs w:val="24"/>
-          <w:lang w:val="en-US"/>
-        </w:rPr>
-        <w:t xml:space="preserve"> </w:t>
-      </w:r>
-      <w:r>
-        <w:rPr>
-          <w:rFonts w:eastAsia="Arial" w:cs="Arial"/>
-          <w:szCs w:val="24"/>
-          <w:lang w:val="en-US"/>
-        </w:rPr>
-        <w:t>&lt;</w:t>
-      </w:r>
-      <w:r>
-        <w:t>https://repositorioaberto.uab.pt/handle/10400.2/1381</w:t>
-      </w:r>
-      <w:r>
-        <w:rPr>
-          <w:rFonts w:eastAsia="Arial" w:cs="Arial"/>
-          <w:szCs w:val="24"/>
-          <w:lang w:val="en-US"/>
-        </w:rPr>
-        <w:t>&gt;</w:t>
-      </w:r>
-    </w:p>
-    <w:p>
-      <w:pPr>
-        <w:spacing w:before="240"/>
-      </w:pPr>
-      <w:r>
-        <w:rPr>
-          <w:rFonts w:eastAsia="Arial" w:cs="Arial"/>
-          <w:szCs w:val="24"/>
-          <w:lang w:val="en-US"/>
-        </w:rPr>
-        <w:t xml:space="preserve">Filipe Lima </w:t>
-      </w:r>
-      <w:proofErr w:type="spellStart"/>
-      <w:r>
-        <w:rPr>
-          <w:rFonts w:eastAsia="Arial" w:cs="Arial"/>
-          <w:szCs w:val="24"/>
-          <w:lang w:val="en-US"/>
-        </w:rPr>
-        <w:t>Rapôso</w:t>
-      </w:r>
-      <w:proofErr w:type="spellEnd"/>
-      <w:r>
-        <w:rPr>
-          <w:rFonts w:eastAsia="Arial" w:cs="Arial"/>
-          <w:szCs w:val="24"/>
-          <w:lang w:val="en-US"/>
-        </w:rPr>
-        <w:t xml:space="preserve">, Cláudio; </w:t>
-      </w:r>
-      <w:r>
-        <w:rPr>
-          <w:rStyle w:val="name"/>
-        </w:rPr>
-        <w:t xml:space="preserve">Melo de Lima, </w:t>
-      </w:r>
-      <w:proofErr w:type="spellStart"/>
-      <w:r>
-        <w:rPr>
-          <w:rStyle w:val="name"/>
-        </w:rPr>
-        <w:t>Haniel</w:t>
-      </w:r>
-      <w:proofErr w:type="spellEnd"/>
-      <w:r>
-        <w:rPr>
-          <w:rStyle w:val="name"/>
-        </w:rPr>
-        <w:t xml:space="preserve">; Ferreira de Oliveira Junior, </w:t>
-      </w:r>
-      <w:proofErr w:type="spellStart"/>
-      <w:r>
-        <w:rPr>
-          <w:rStyle w:val="name"/>
-        </w:rPr>
-        <w:t>Waldecy</w:t>
-      </w:r>
-      <w:proofErr w:type="spellEnd"/>
-      <w:r>
-        <w:rPr>
-          <w:rStyle w:val="name"/>
-        </w:rPr>
-        <w:t xml:space="preserve">; Aragão Ferreira Silva, </w:t>
-      </w:r>
-      <w:r>
-        <w:rPr>
-          <w:rStyle w:val="name"/>
-        </w:rPr>
-        <w:t xml:space="preserve">Paola; Elaine de Souza Barros, Elaine; </w:t>
-      </w:r>
-      <w:r>
-        <w:rPr>
-          <w:b/>
-          <w:bCs/>
-        </w:rPr>
-        <w:t>LGPD - LEI GERAL DE PROTEÇÃO DE DADOS PESSOAIS EM TECNOLOGIA DA INFORMAÇÃO: Revisão Sistemática</w:t>
-      </w:r>
-      <w:r>
-        <w:t>,</w:t>
-      </w:r>
-      <w:r>
-        <w:t xml:space="preserve"> p. 1-10. 2019, Disponível em: &lt;</w:t>
-      </w:r>
-      <w:r>
-        <w:t>https://revistas.cesmac.edu.br/index.php/administracao/article/view/1035</w:t>
-      </w:r>
-      <w:r>
-        <w:t>&gt;</w:t>
-      </w:r>
-    </w:p>
-    <w:p>
-      <w:pPr>
-        <w:spacing w:before="240"/>
-      </w:pPr>
-      <w:proofErr w:type="spellStart"/>
-      <w:r>
-        <w:rPr>
-          <w:rStyle w:val="name"/>
-        </w:rPr>
-        <w:lastRenderedPageBreak/>
-        <w:t>Spadaccini</w:t>
-      </w:r>
-      <w:proofErr w:type="spellEnd"/>
-      <w:r>
-        <w:rPr>
-          <w:rStyle w:val="name"/>
-        </w:rPr>
-        <w:t xml:space="preserve"> de </w:t>
-      </w:r>
-      <w:proofErr w:type="spellStart"/>
-      <w:r>
-        <w:rPr>
-          <w:rStyle w:val="name"/>
-        </w:rPr>
-        <w:t>Teffé</w:t>
-      </w:r>
-      <w:proofErr w:type="spellEnd"/>
-      <w:r>
-        <w:rPr>
-          <w:rStyle w:val="name"/>
-        </w:rPr>
-        <w:t xml:space="preserve">, Chiara; Viola, Mario; </w:t>
-      </w:r>
-      <w:r>
-        <w:rPr>
-          <w:b/>
-          <w:bCs/>
-        </w:rPr>
-        <w:t>Tratamento de dados pessoais na LGPD: estudo sobre as bases legais</w:t>
-      </w:r>
-      <w:r>
-        <w:t>, p. 1-38, 2020, Disponível em: &lt;</w:t>
-      </w:r>
-      <w:r>
-        <w:t>https://civilistica.emnuvens.com.br/</w:t>
-      </w:r>
-      <w:proofErr w:type="spellStart"/>
-      <w:r>
-        <w:t>redc</w:t>
-      </w:r>
-      <w:proofErr w:type="spellEnd"/>
-      <w:r>
-        <w:t>/</w:t>
-      </w:r>
-      <w:proofErr w:type="spellStart"/>
-      <w:r>
-        <w:t>article</w:t>
-      </w:r>
-      <w:proofErr w:type="spellEnd"/>
-      <w:r>
-        <w:t>/</w:t>
-      </w:r>
-      <w:proofErr w:type="spellStart"/>
-      <w:r>
-        <w:t>view</w:t>
-      </w:r>
-      <w:proofErr w:type="spellEnd"/>
-      <w:r>
-        <w:t>/510</w:t>
-      </w:r>
-      <w:r>
-        <w:t>&gt;</w:t>
-      </w:r>
-    </w:p>
-    <w:p>
-      <w:pPr>
-        <w:spacing w:before="240"/>
-      </w:pPr>
-      <w:proofErr w:type="spellStart"/>
-      <w:r>
-        <w:t>Tankard</w:t>
-      </w:r>
-      <w:proofErr w:type="spellEnd"/>
-      <w:r>
-        <w:t xml:space="preserve">, Colin; </w:t>
-      </w:r>
-      <w:proofErr w:type="spellStart"/>
-      <w:r>
-        <w:rPr>
-          <w:b/>
-          <w:bCs/>
-        </w:rPr>
-        <w:t>What</w:t>
-      </w:r>
-      <w:proofErr w:type="spellEnd"/>
-      <w:r>
-        <w:rPr>
-          <w:b/>
-          <w:bCs/>
-        </w:rPr>
-        <w:t xml:space="preserve"> </w:t>
-      </w:r>
-      <w:proofErr w:type="spellStart"/>
-      <w:r>
-        <w:rPr>
-          <w:b/>
-          <w:bCs/>
-        </w:rPr>
-        <w:t>the</w:t>
-      </w:r>
-      <w:proofErr w:type="spellEnd"/>
-      <w:r>
-        <w:rPr>
-          <w:b/>
-          <w:bCs/>
-        </w:rPr>
-        <w:t xml:space="preserve"> GDPR </w:t>
-      </w:r>
-      <w:proofErr w:type="spellStart"/>
-      <w:r>
-        <w:rPr>
-          <w:b/>
-          <w:bCs/>
-        </w:rPr>
-        <w:t>means</w:t>
-      </w:r>
-      <w:proofErr w:type="spellEnd"/>
-      <w:r>
-        <w:rPr>
-          <w:b/>
-          <w:bCs/>
-        </w:rPr>
-        <w:t xml:space="preserve"> for business</w:t>
-      </w:r>
-      <w:r>
-        <w:t xml:space="preserve">, p. 1-8, 2016, Disponível em: </w:t>
-      </w:r>
-    </w:p>
-    <w:p>
-      <w:pPr>
-        <w:spacing w:before="240"/>
-      </w:pPr>
-      <w:r>
-        <w:t>&lt;</w:t>
-      </w:r>
-      <w:r>
-        <w:t>https://www.sciencedirect.com/science/article/pii/S1353485816300563?casa_token=pjOHlq5-iYsAAAAA:dhlGukGxSanwjnBY9aPtw36O1CslOJG1wZ7wTEryTJHi5QtFVM2G6kc8CwuemdVrUDRl2tRqJoA</w:t>
-      </w:r>
-      <w:r>
-        <w:t>&gt;</w:t>
-      </w:r>
-    </w:p>
-    <w:p>
-      <w:pPr>
-        <w:spacing w:before="240"/>
-        <w:rPr>
           <w:rFonts w:cs="Arial"/>
           <w:color w:val="202124"/>
           <w:shd w:val="clear" w:color="auto" w:fill="FFFFFF"/>
@@ -4209,6 +4175,483 @@
           <w:szCs w:val="24"/>
           <w:lang w:val="en-US"/>
         </w:rPr>
+        <w:t>Mota</w:t>
+      </w:r>
+      <w:proofErr w:type="spellEnd"/>
+      <w:r>
+        <w:rPr>
+          <w:rFonts w:eastAsia="Arial" w:cs="Arial"/>
+          <w:szCs w:val="24"/>
+          <w:lang w:val="en-US"/>
+        </w:rPr>
+        <w:t xml:space="preserve">, José; </w:t>
+      </w:r>
+      <w:r>
+        <w:rPr>
+          <w:rFonts w:eastAsia="Arial" w:cs="Arial"/>
+          <w:b/>
+          <w:bCs/>
+          <w:szCs w:val="24"/>
+          <w:lang w:val="en-US"/>
+        </w:rPr>
+        <w:t xml:space="preserve">Da Web 2.0 </w:t>
+      </w:r>
+      <w:proofErr w:type="spellStart"/>
+      <w:r>
+        <w:rPr>
+          <w:rFonts w:eastAsia="Arial" w:cs="Arial"/>
+          <w:b/>
+          <w:bCs/>
+          <w:szCs w:val="24"/>
+          <w:lang w:val="en-US"/>
+        </w:rPr>
+        <w:t>ao</w:t>
+      </w:r>
+      <w:proofErr w:type="spellEnd"/>
+      <w:r>
+        <w:rPr>
+          <w:rFonts w:eastAsia="Arial" w:cs="Arial"/>
+          <w:b/>
+          <w:bCs/>
+          <w:szCs w:val="24"/>
+          <w:lang w:val="en-US"/>
+        </w:rPr>
+        <w:t xml:space="preserve"> E-Learning 2.0: </w:t>
+      </w:r>
+      <w:proofErr w:type="spellStart"/>
+      <w:r>
+        <w:rPr>
+          <w:rFonts w:eastAsia="Arial" w:cs="Arial"/>
+          <w:b/>
+          <w:bCs/>
+          <w:szCs w:val="24"/>
+          <w:lang w:val="en-US"/>
+        </w:rPr>
+        <w:t>Aprender</w:t>
+      </w:r>
+      <w:proofErr w:type="spellEnd"/>
+      <w:r>
+        <w:rPr>
+          <w:rFonts w:eastAsia="Arial" w:cs="Arial"/>
+          <w:b/>
+          <w:bCs/>
+          <w:szCs w:val="24"/>
+          <w:lang w:val="en-US"/>
+        </w:rPr>
+        <w:t xml:space="preserve"> </w:t>
+      </w:r>
+      <w:proofErr w:type="spellStart"/>
+      <w:r>
+        <w:rPr>
+          <w:rFonts w:eastAsia="Arial" w:cs="Arial"/>
+          <w:b/>
+          <w:bCs/>
+          <w:szCs w:val="24"/>
+          <w:lang w:val="en-US"/>
+        </w:rPr>
+        <w:t>na</w:t>
+      </w:r>
+      <w:proofErr w:type="spellEnd"/>
+      <w:r>
+        <w:rPr>
+          <w:rFonts w:eastAsia="Arial" w:cs="Arial"/>
+          <w:b/>
+          <w:bCs/>
+          <w:szCs w:val="24"/>
+          <w:lang w:val="en-US"/>
+        </w:rPr>
+        <w:t xml:space="preserve"> rede</w:t>
+      </w:r>
+      <w:r>
+        <w:rPr>
+          <w:rFonts w:eastAsia="Arial" w:cs="Arial"/>
+          <w:b/>
+          <w:bCs/>
+          <w:szCs w:val="24"/>
+          <w:lang w:val="en-US"/>
+        </w:rPr>
+        <w:t>,</w:t>
+      </w:r>
+      <w:r>
+        <w:rPr>
+          <w:rFonts w:eastAsia="Arial" w:cs="Arial"/>
+          <w:szCs w:val="24"/>
+          <w:lang w:val="en-US"/>
+        </w:rPr>
+        <w:t xml:space="preserve"> p.1-</w:t>
+      </w:r>
+      <w:r>
+        <w:rPr>
+          <w:rFonts w:eastAsia="Arial" w:cs="Arial"/>
+          <w:szCs w:val="24"/>
+          <w:lang w:val="en-US"/>
+        </w:rPr>
+        <w:t>199</w:t>
+      </w:r>
+      <w:r>
+        <w:rPr>
+          <w:rFonts w:eastAsia="Arial" w:cs="Arial"/>
+          <w:szCs w:val="24"/>
+          <w:lang w:val="en-US"/>
+        </w:rPr>
+        <w:t>, 2</w:t>
+      </w:r>
+      <w:r>
+        <w:rPr>
+          <w:rFonts w:eastAsia="Arial" w:cs="Arial"/>
+          <w:szCs w:val="24"/>
+          <w:lang w:val="en-US"/>
+        </w:rPr>
+        <w:t>009</w:t>
+      </w:r>
+      <w:r>
+        <w:rPr>
+          <w:rFonts w:eastAsia="Arial" w:cs="Arial"/>
+          <w:szCs w:val="24"/>
+          <w:lang w:val="en-US"/>
+        </w:rPr>
+        <w:t xml:space="preserve">, </w:t>
+      </w:r>
+      <w:proofErr w:type="spellStart"/>
+      <w:r>
+        <w:rPr>
+          <w:rFonts w:eastAsia="Arial" w:cs="Arial"/>
+          <w:szCs w:val="24"/>
+          <w:lang w:val="en-US"/>
+        </w:rPr>
+        <w:t>Disponível</w:t>
+      </w:r>
+      <w:proofErr w:type="spellEnd"/>
+      <w:r>
+        <w:rPr>
+          <w:rFonts w:eastAsia="Arial" w:cs="Arial"/>
+          <w:szCs w:val="24"/>
+          <w:lang w:val="en-US"/>
+        </w:rPr>
+        <w:t xml:space="preserve"> </w:t>
+      </w:r>
+      <w:proofErr w:type="spellStart"/>
+      <w:r>
+        <w:rPr>
+          <w:rFonts w:eastAsia="Arial" w:cs="Arial"/>
+          <w:szCs w:val="24"/>
+          <w:lang w:val="en-US"/>
+        </w:rPr>
+        <w:t>em</w:t>
+      </w:r>
+      <w:proofErr w:type="spellEnd"/>
+      <w:r>
+        <w:rPr>
+          <w:rFonts w:eastAsia="Arial" w:cs="Arial"/>
+          <w:szCs w:val="24"/>
+          <w:lang w:val="en-US"/>
+        </w:rPr>
+        <w:t>:</w:t>
+      </w:r>
+      <w:r>
+        <w:rPr>
+          <w:rFonts w:eastAsia="Arial" w:cs="Arial"/>
+          <w:szCs w:val="24"/>
+          <w:lang w:val="en-US"/>
+        </w:rPr>
+        <w:t xml:space="preserve"> </w:t>
+      </w:r>
+      <w:r>
+        <w:rPr>
+          <w:rFonts w:eastAsia="Arial" w:cs="Arial"/>
+          <w:szCs w:val="24"/>
+          <w:lang w:val="en-US"/>
+        </w:rPr>
+        <w:t>&lt;</w:t>
+      </w:r>
+      <w:r>
+        <w:t>https://repositorioaberto.uab.pt/handle/10400.2/1381</w:t>
+      </w:r>
+      <w:r>
+        <w:rPr>
+          <w:rFonts w:eastAsia="Arial" w:cs="Arial"/>
+          <w:szCs w:val="24"/>
+          <w:lang w:val="en-US"/>
+        </w:rPr>
+        <w:t>&gt;</w:t>
+      </w:r>
+    </w:p>
+    <w:p>
+      <w:pPr>
+        <w:spacing w:before="240"/>
+      </w:pPr>
+      <w:r>
+        <w:rPr>
+          <w:rFonts w:eastAsia="Arial" w:cs="Arial"/>
+          <w:szCs w:val="24"/>
+          <w:lang w:val="en-US"/>
+        </w:rPr>
+        <w:lastRenderedPageBreak/>
+        <w:t xml:space="preserve">Filipe Lima </w:t>
+      </w:r>
+      <w:proofErr w:type="spellStart"/>
+      <w:r>
+        <w:rPr>
+          <w:rFonts w:eastAsia="Arial" w:cs="Arial"/>
+          <w:szCs w:val="24"/>
+          <w:lang w:val="en-US"/>
+        </w:rPr>
+        <w:t>Rapôso</w:t>
+      </w:r>
+      <w:proofErr w:type="spellEnd"/>
+      <w:r>
+        <w:rPr>
+          <w:rFonts w:eastAsia="Arial" w:cs="Arial"/>
+          <w:szCs w:val="24"/>
+          <w:lang w:val="en-US"/>
+        </w:rPr>
+        <w:t xml:space="preserve">, </w:t>
+      </w:r>
+      <w:proofErr w:type="spellStart"/>
+      <w:r>
+        <w:rPr>
+          <w:rFonts w:eastAsia="Arial" w:cs="Arial"/>
+          <w:szCs w:val="24"/>
+          <w:lang w:val="en-US"/>
+        </w:rPr>
+        <w:t>Cláudio</w:t>
+      </w:r>
+      <w:proofErr w:type="spellEnd"/>
+      <w:r>
+        <w:rPr>
+          <w:rFonts w:eastAsia="Arial" w:cs="Arial"/>
+          <w:szCs w:val="24"/>
+          <w:lang w:val="en-US"/>
+        </w:rPr>
+        <w:t xml:space="preserve">; </w:t>
+      </w:r>
+      <w:r>
+        <w:rPr>
+          <w:rStyle w:val="name"/>
+        </w:rPr>
+        <w:t xml:space="preserve">Melo de Lima, </w:t>
+      </w:r>
+      <w:proofErr w:type="spellStart"/>
+      <w:r>
+        <w:rPr>
+          <w:rStyle w:val="name"/>
+        </w:rPr>
+        <w:t>Haniel</w:t>
+      </w:r>
+      <w:proofErr w:type="spellEnd"/>
+      <w:r>
+        <w:rPr>
+          <w:rStyle w:val="name"/>
+        </w:rPr>
+        <w:t xml:space="preserve">; Ferreira de Oliveira Junior, </w:t>
+      </w:r>
+      <w:proofErr w:type="spellStart"/>
+      <w:r>
+        <w:rPr>
+          <w:rStyle w:val="name"/>
+        </w:rPr>
+        <w:t>Waldecy</w:t>
+      </w:r>
+      <w:proofErr w:type="spellEnd"/>
+      <w:r>
+        <w:rPr>
+          <w:rStyle w:val="name"/>
+        </w:rPr>
+        <w:t xml:space="preserve">; Aragão Ferreira Silva, </w:t>
+      </w:r>
+      <w:r>
+        <w:rPr>
+          <w:rStyle w:val="name"/>
+        </w:rPr>
+        <w:t xml:space="preserve">Paola; Elaine de Souza Barros, Elaine; </w:t>
+      </w:r>
+      <w:r>
+        <w:rPr>
+          <w:b/>
+          <w:bCs/>
+        </w:rPr>
+        <w:t>LGPD - LEI GERAL DE PROTEÇÃO DE DADOS PESSOAIS EM TECNOLOGIA DA INFORMAÇÃO: Revisão Sistemática</w:t>
+      </w:r>
+      <w:r>
+        <w:t>,</w:t>
+      </w:r>
+      <w:r>
+        <w:t xml:space="preserve"> p. 1-10. 2019, Disponível em: &lt;</w:t>
+      </w:r>
+      <w:r>
+        <w:t>https://revistas.cesmac.edu.br/index.php/administracao/article/view/1035</w:t>
+      </w:r>
+      <w:r>
+        <w:t>&gt;</w:t>
+      </w:r>
+    </w:p>
+    <w:p>
+      <w:pPr>
+        <w:spacing w:before="240"/>
+      </w:pPr>
+      <w:proofErr w:type="spellStart"/>
+      <w:r>
+        <w:rPr>
+          <w:rStyle w:val="name"/>
+        </w:rPr>
+        <w:t>Spadaccini</w:t>
+      </w:r>
+      <w:proofErr w:type="spellEnd"/>
+      <w:r>
+        <w:rPr>
+          <w:rStyle w:val="name"/>
+        </w:rPr>
+        <w:t xml:space="preserve"> de </w:t>
+      </w:r>
+      <w:proofErr w:type="spellStart"/>
+      <w:r>
+        <w:rPr>
+          <w:rStyle w:val="name"/>
+        </w:rPr>
+        <w:t>Teffé</w:t>
+      </w:r>
+      <w:proofErr w:type="spellEnd"/>
+      <w:r>
+        <w:rPr>
+          <w:rStyle w:val="name"/>
+        </w:rPr>
+        <w:t xml:space="preserve">, Chiara; Viola, Mario; </w:t>
+      </w:r>
+      <w:r>
+        <w:rPr>
+          <w:b/>
+          <w:bCs/>
+        </w:rPr>
+        <w:t>Tratamento de dados pessoais na LGPD: estudo sobre as bases legais</w:t>
+      </w:r>
+      <w:r>
+        <w:t>, p. 1-38, 2020, Disponível em: &lt;</w:t>
+      </w:r>
+      <w:r>
+        <w:t>https://civilistica.emnuvens.com.br/</w:t>
+      </w:r>
+      <w:proofErr w:type="spellStart"/>
+      <w:r>
+        <w:t>redc</w:t>
+      </w:r>
+      <w:proofErr w:type="spellEnd"/>
+      <w:r>
+        <w:t>/</w:t>
+      </w:r>
+      <w:proofErr w:type="spellStart"/>
+      <w:r>
+        <w:t>article</w:t>
+      </w:r>
+      <w:proofErr w:type="spellEnd"/>
+      <w:r>
+        <w:t>/</w:t>
+      </w:r>
+      <w:proofErr w:type="spellStart"/>
+      <w:r>
+        <w:t>view</w:t>
+      </w:r>
+      <w:proofErr w:type="spellEnd"/>
+      <w:r>
+        <w:t>/510</w:t>
+      </w:r>
+      <w:r>
+        <w:t>&gt;</w:t>
+      </w:r>
+    </w:p>
+    <w:p>
+      <w:pPr>
+        <w:spacing w:before="240"/>
+      </w:pPr>
+      <w:proofErr w:type="spellStart"/>
+      <w:r>
+        <w:t>Tankard</w:t>
+      </w:r>
+      <w:proofErr w:type="spellEnd"/>
+      <w:r>
+        <w:t xml:space="preserve">, Colin; </w:t>
+      </w:r>
+      <w:proofErr w:type="spellStart"/>
+      <w:r>
+        <w:rPr>
+          <w:b/>
+          <w:bCs/>
+        </w:rPr>
+        <w:t>What</w:t>
+      </w:r>
+      <w:proofErr w:type="spellEnd"/>
+      <w:r>
+        <w:rPr>
+          <w:b/>
+          <w:bCs/>
+        </w:rPr>
+        <w:t xml:space="preserve"> </w:t>
+      </w:r>
+      <w:proofErr w:type="spellStart"/>
+      <w:r>
+        <w:rPr>
+          <w:b/>
+          <w:bCs/>
+        </w:rPr>
+        <w:t>the</w:t>
+      </w:r>
+      <w:proofErr w:type="spellEnd"/>
+      <w:r>
+        <w:rPr>
+          <w:b/>
+          <w:bCs/>
+        </w:rPr>
+        <w:t xml:space="preserve"> GDPR </w:t>
+      </w:r>
+      <w:proofErr w:type="spellStart"/>
+      <w:r>
+        <w:rPr>
+          <w:b/>
+          <w:bCs/>
+        </w:rPr>
+        <w:t>means</w:t>
+      </w:r>
+      <w:proofErr w:type="spellEnd"/>
+      <w:r>
+        <w:rPr>
+          <w:b/>
+          <w:bCs/>
+        </w:rPr>
+        <w:t xml:space="preserve"> for business</w:t>
+      </w:r>
+      <w:r>
+        <w:t xml:space="preserve">, p. 1-8, 2016, Disponível em: </w:t>
+      </w:r>
+    </w:p>
+    <w:p>
+      <w:pPr>
+        <w:spacing w:before="240"/>
+      </w:pPr>
+      <w:r>
+        <w:t>&lt;</w:t>
+      </w:r>
+      <w:r>
+        <w:t>https://www.sciencedirect.com/science/article/pii/S1353485816300563?casa_token=pjOHlq5-iYsAAAAA:dhlGukGxSanwjnBY9aPtw36O1CslOJG1wZ7wTEryTJHi5QtFVM2G6kc8CwuemdVrUDRl2tRqJoA</w:t>
+      </w:r>
+      <w:r>
+        <w:t>&gt;</w:t>
+      </w:r>
+    </w:p>
+    <w:p>
+      <w:pPr>
+        <w:spacing w:before="240"/>
+        <w:rPr>
+          <w:rFonts w:eastAsia="Arial" w:cs="Arial"/>
+          <w:szCs w:val="24"/>
+          <w:lang w:val="en-US"/>
+        </w:rPr>
+      </w:pPr>
+      <w:proofErr w:type="spellStart"/>
+      <w:r>
+        <w:rPr>
+          <w:rFonts w:eastAsia="Arial" w:cs="Arial"/>
+          <w:szCs w:val="24"/>
+          <w:lang w:val="en-US"/>
+        </w:rPr>
         <w:t>Goldsteen</w:t>
       </w:r>
       <w:proofErr w:type="spellEnd"/>
@@ -4335,8 +4778,18 @@
           <w:szCs w:val="24"/>
           <w:lang w:val="en-US"/>
         </w:rPr>
-        <w:t>Shanmugam, Divya</w:t>
-      </w:r>
+        <w:t xml:space="preserve">Shanmugam, </w:t>
+      </w:r>
+      <w:proofErr w:type="spellStart"/>
+      <w:r>
+        <w:rPr>
+          <w:rFonts w:eastAsia="Arial" w:cs="Arial"/>
+          <w:szCs w:val="24"/>
+          <w:lang w:val="en-US"/>
+        </w:rPr>
+        <w:t>Divya</w:t>
+      </w:r>
+      <w:proofErr w:type="spellEnd"/>
       <w:r>
         <w:rPr>
           <w:rFonts w:eastAsia="Arial" w:cs="Arial"/>
@@ -4486,7 +4939,11 @@
     <w:p>
       <w:pPr>
         <w:spacing w:line="240" w:lineRule="auto"/>
-        <w:jc w:val="left"/>
+      </w:pPr>
+    </w:p>
+    <w:p>
+      <w:pPr>
+        <w:spacing w:line="240" w:lineRule="auto"/>
         <w:rPr>
           <w:rStyle w:val="blue-tooltip"/>
         </w:rPr>
@@ -4777,6 +5234,539 @@
         <w:rPr>
           <w:rStyle w:val="blue-tooltip"/>
         </w:rPr>
+        <w:t>https://ieeexplore.ieee.org/document/8938570</w:t>
+      </w:r>
+      <w:r>
+        <w:rPr>
+          <w:rStyle w:val="blue-tooltip"/>
+        </w:rPr>
+        <w:t>&gt;</w:t>
+      </w:r>
+    </w:p>
+    <w:p>
+      <w:pPr>
+        <w:spacing w:line="240" w:lineRule="auto"/>
+        <w:rPr>
+          <w:rStyle w:val="blue-tooltip"/>
+        </w:rPr>
+      </w:pPr>
+    </w:p>
+    <w:p>
+      <w:pPr>
+        <w:spacing w:line="240" w:lineRule="auto"/>
+        <w:rPr>
+          <w:rStyle w:val="blue-tooltip"/>
+        </w:rPr>
+      </w:pPr>
+      <w:proofErr w:type="spellStart"/>
+      <w:r>
+        <w:rPr>
+          <w:rStyle w:val="blue-tooltip"/>
+        </w:rPr>
+        <w:t>Boutaba</w:t>
+      </w:r>
+      <w:proofErr w:type="spellEnd"/>
+      <w:r>
+        <w:rPr>
+          <w:rStyle w:val="blue-tooltip"/>
+        </w:rPr>
+        <w:t xml:space="preserve">, </w:t>
+      </w:r>
+      <w:proofErr w:type="spellStart"/>
+      <w:r>
+        <w:rPr>
+          <w:rStyle w:val="blue-tooltip"/>
+        </w:rPr>
+        <w:t>Raouf</w:t>
+      </w:r>
+      <w:proofErr w:type="spellEnd"/>
+      <w:r>
+        <w:rPr>
+          <w:rStyle w:val="blue-tooltip"/>
+        </w:rPr>
+        <w:t xml:space="preserve">; Mohammad A., </w:t>
+      </w:r>
+      <w:proofErr w:type="spellStart"/>
+      <w:r>
+        <w:rPr>
+          <w:rStyle w:val="blue-tooltip"/>
+        </w:rPr>
+        <w:t>Salahuddin</w:t>
+      </w:r>
+      <w:proofErr w:type="spellEnd"/>
+      <w:r>
+        <w:rPr>
+          <w:rStyle w:val="blue-tooltip"/>
+        </w:rPr>
+        <w:t xml:space="preserve">; Limam, </w:t>
+      </w:r>
+      <w:proofErr w:type="spellStart"/>
+      <w:r>
+        <w:rPr>
+          <w:rStyle w:val="blue-tooltip"/>
+        </w:rPr>
+        <w:t>Noura</w:t>
+      </w:r>
+      <w:proofErr w:type="spellEnd"/>
+      <w:r>
+        <w:rPr>
+          <w:rStyle w:val="blue-tooltip"/>
+        </w:rPr>
+        <w:t xml:space="preserve">; </w:t>
+      </w:r>
+      <w:proofErr w:type="spellStart"/>
+      <w:r>
+        <w:rPr>
+          <w:rStyle w:val="blue-tooltip"/>
+        </w:rPr>
+        <w:t>Ayoubi</w:t>
+      </w:r>
+      <w:proofErr w:type="spellEnd"/>
+      <w:r>
+        <w:rPr>
+          <w:rStyle w:val="blue-tooltip"/>
+        </w:rPr>
+        <w:t xml:space="preserve">, Sara; </w:t>
+      </w:r>
+      <w:proofErr w:type="spellStart"/>
+      <w:r>
+        <w:rPr>
+          <w:rStyle w:val="blue-tooltip"/>
+        </w:rPr>
+        <w:t>Shahriar</w:t>
+      </w:r>
+      <w:proofErr w:type="spellEnd"/>
+      <w:r>
+        <w:rPr>
+          <w:rStyle w:val="blue-tooltip"/>
+        </w:rPr>
+        <w:t xml:space="preserve">, </w:t>
+      </w:r>
+      <w:proofErr w:type="spellStart"/>
+      <w:r>
+        <w:rPr>
+          <w:rStyle w:val="blue-tooltip"/>
+        </w:rPr>
+        <w:t>Nashid</w:t>
+      </w:r>
+      <w:proofErr w:type="spellEnd"/>
+      <w:r>
+        <w:rPr>
+          <w:rStyle w:val="blue-tooltip"/>
+        </w:rPr>
+        <w:t xml:space="preserve">; Estrada-Solano Felipe; Caicedo M. Oscar; </w:t>
+      </w:r>
+      <w:r>
+        <w:rPr>
+          <w:rStyle w:val="blue-tooltip"/>
+          <w:b/>
+          <w:bCs/>
+        </w:rPr>
+        <w:t xml:space="preserve">A </w:t>
+      </w:r>
+      <w:proofErr w:type="spellStart"/>
+      <w:r>
+        <w:rPr>
+          <w:rStyle w:val="blue-tooltip"/>
+          <w:b/>
+          <w:bCs/>
+        </w:rPr>
+        <w:t>comprehensive</w:t>
+      </w:r>
+      <w:proofErr w:type="spellEnd"/>
+      <w:r>
+        <w:rPr>
+          <w:rStyle w:val="blue-tooltip"/>
+          <w:b/>
+          <w:bCs/>
+        </w:rPr>
+        <w:t xml:space="preserve"> </w:t>
+      </w:r>
+      <w:proofErr w:type="spellStart"/>
+      <w:r>
+        <w:rPr>
+          <w:rStyle w:val="blue-tooltip"/>
+          <w:b/>
+          <w:bCs/>
+        </w:rPr>
+        <w:t>survey</w:t>
+      </w:r>
+      <w:proofErr w:type="spellEnd"/>
+      <w:r>
+        <w:rPr>
+          <w:rStyle w:val="blue-tooltip"/>
+          <w:b/>
+          <w:bCs/>
+        </w:rPr>
+        <w:t xml:space="preserve"> </w:t>
+      </w:r>
+      <w:proofErr w:type="spellStart"/>
+      <w:r>
+        <w:rPr>
+          <w:rStyle w:val="blue-tooltip"/>
+          <w:b/>
+          <w:bCs/>
+        </w:rPr>
+        <w:t>on</w:t>
+      </w:r>
+      <w:proofErr w:type="spellEnd"/>
+      <w:r>
+        <w:rPr>
+          <w:rStyle w:val="blue-tooltip"/>
+          <w:b/>
+          <w:bCs/>
+        </w:rPr>
+        <w:t xml:space="preserve"> </w:t>
+      </w:r>
+      <w:proofErr w:type="spellStart"/>
+      <w:r>
+        <w:rPr>
+          <w:rStyle w:val="blue-tooltip"/>
+          <w:b/>
+          <w:bCs/>
+        </w:rPr>
+        <w:t>machine</w:t>
+      </w:r>
+      <w:proofErr w:type="spellEnd"/>
+      <w:r>
+        <w:rPr>
+          <w:rStyle w:val="blue-tooltip"/>
+          <w:b/>
+          <w:bCs/>
+        </w:rPr>
+        <w:t xml:space="preserve"> </w:t>
+      </w:r>
+      <w:proofErr w:type="spellStart"/>
+      <w:r>
+        <w:rPr>
+          <w:rStyle w:val="blue-tooltip"/>
+          <w:b/>
+          <w:bCs/>
+        </w:rPr>
+        <w:t>learning</w:t>
+      </w:r>
+      <w:proofErr w:type="spellEnd"/>
+      <w:r>
+        <w:rPr>
+          <w:rStyle w:val="blue-tooltip"/>
+          <w:b/>
+          <w:bCs/>
+        </w:rPr>
+        <w:t xml:space="preserve"> for networking: Evolution, </w:t>
+      </w:r>
+      <w:proofErr w:type="spellStart"/>
+      <w:r>
+        <w:rPr>
+          <w:rStyle w:val="blue-tooltip"/>
+          <w:b/>
+          <w:bCs/>
+        </w:rPr>
+        <w:t>applications</w:t>
+      </w:r>
+      <w:proofErr w:type="spellEnd"/>
+      <w:r>
+        <w:rPr>
+          <w:rStyle w:val="blue-tooltip"/>
+          <w:b/>
+          <w:bCs/>
+        </w:rPr>
+        <w:t xml:space="preserve"> </w:t>
+      </w:r>
+      <w:proofErr w:type="spellStart"/>
+      <w:r>
+        <w:rPr>
+          <w:rStyle w:val="blue-tooltip"/>
+          <w:b/>
+          <w:bCs/>
+        </w:rPr>
+        <w:t>and</w:t>
+      </w:r>
+      <w:proofErr w:type="spellEnd"/>
+      <w:r>
+        <w:rPr>
+          <w:rStyle w:val="blue-tooltip"/>
+          <w:b/>
+          <w:bCs/>
+        </w:rPr>
+        <w:t xml:space="preserve"> </w:t>
+      </w:r>
+      <w:proofErr w:type="spellStart"/>
+      <w:r>
+        <w:rPr>
+          <w:rStyle w:val="blue-tooltip"/>
+          <w:b/>
+          <w:bCs/>
+        </w:rPr>
+        <w:t>research</w:t>
+      </w:r>
+      <w:proofErr w:type="spellEnd"/>
+      <w:r>
+        <w:rPr>
+          <w:rStyle w:val="blue-tooltip"/>
+          <w:b/>
+          <w:bCs/>
+        </w:rPr>
+        <w:t xml:space="preserve"> </w:t>
+      </w:r>
+      <w:proofErr w:type="spellStart"/>
+      <w:r>
+        <w:rPr>
+          <w:rStyle w:val="blue-tooltip"/>
+          <w:b/>
+          <w:bCs/>
+        </w:rPr>
+        <w:t>opportunities</w:t>
+      </w:r>
+      <w:proofErr w:type="spellEnd"/>
+      <w:r>
+        <w:rPr>
+          <w:rStyle w:val="blue-tooltip"/>
+        </w:rPr>
+        <w:t xml:space="preserve">, p. 1-99, 2018, Disponível em: </w:t>
+      </w:r>
+    </w:p>
+    <w:p>
+      <w:pPr>
+        <w:spacing w:line="240" w:lineRule="auto"/>
+        <w:rPr>
+          <w:rStyle w:val="blue-tooltip"/>
+        </w:rPr>
+      </w:pPr>
+      <w:r>
+        <w:rPr>
+          <w:rStyle w:val="blue-tooltip"/>
+        </w:rPr>
+        <w:t>&lt;</w:t>
+      </w:r>
+      <w:r>
+        <w:t xml:space="preserve"> </w:t>
+      </w:r>
+      <w:r>
+        <w:rPr>
+          <w:rStyle w:val="blue-tooltip"/>
+        </w:rPr>
+        <w:t>https://jisajournal.springeropen.com/articles/10.1186/s13174-018-0087-2#Sec2</w:t>
+      </w:r>
+      <w:r>
+        <w:rPr>
+          <w:rStyle w:val="blue-tooltip"/>
+        </w:rPr>
+        <w:t>&gt;</w:t>
+      </w:r>
+    </w:p>
+    <w:p>
+      <w:pPr>
+        <w:spacing w:line="240" w:lineRule="auto"/>
+        <w:rPr>
+          <w:rStyle w:val="blue-tooltip"/>
+        </w:rPr>
+      </w:pPr>
+    </w:p>
+    <w:p>
+      <w:pPr>
+        <w:spacing w:line="240" w:lineRule="auto"/>
+        <w:rPr>
+          <w:rStyle w:val="blue-tooltip"/>
+        </w:rPr>
+      </w:pPr>
+      <w:r>
+        <w:rPr>
+          <w:rStyle w:val="blue-tooltip"/>
+        </w:rPr>
+        <w:t>Fatih</w:t>
+      </w:r>
+      <w:r>
+        <w:rPr>
+          <w:rStyle w:val="blue-tooltip"/>
+        </w:rPr>
+        <w:t>,</w:t>
+      </w:r>
+      <w:r>
+        <w:rPr>
+          <w:rStyle w:val="blue-tooltip"/>
+        </w:rPr>
+        <w:t xml:space="preserve"> </w:t>
+      </w:r>
+      <w:proofErr w:type="spellStart"/>
+      <w:r>
+        <w:rPr>
+          <w:rStyle w:val="blue-tooltip"/>
+        </w:rPr>
+        <w:t>Ertam</w:t>
+      </w:r>
+      <w:proofErr w:type="spellEnd"/>
+      <w:r>
+        <w:rPr>
+          <w:rStyle w:val="blue-tooltip"/>
+        </w:rPr>
+        <w:t xml:space="preserve">; </w:t>
+      </w:r>
+      <w:proofErr w:type="spellStart"/>
+      <w:r>
+        <w:rPr>
+          <w:rStyle w:val="blue-tooltip"/>
+        </w:rPr>
+        <w:t>Galip</w:t>
+      </w:r>
+      <w:proofErr w:type="spellEnd"/>
+      <w:r>
+        <w:rPr>
+          <w:rStyle w:val="blue-tooltip"/>
+        </w:rPr>
+        <w:t>,</w:t>
+      </w:r>
+      <w:r>
+        <w:rPr>
+          <w:rStyle w:val="blue-tooltip"/>
+        </w:rPr>
+        <w:t xml:space="preserve"> </w:t>
+      </w:r>
+      <w:proofErr w:type="spellStart"/>
+      <w:r>
+        <w:rPr>
+          <w:rStyle w:val="blue-tooltip"/>
+        </w:rPr>
+        <w:t>Aydin</w:t>
+      </w:r>
+      <w:proofErr w:type="spellEnd"/>
+      <w:r>
+        <w:rPr>
+          <w:rStyle w:val="blue-tooltip"/>
+        </w:rPr>
+        <w:t xml:space="preserve">; </w:t>
+      </w:r>
+      <w:r>
+        <w:rPr>
+          <w:rStyle w:val="blue-tooltip"/>
+          <w:b/>
+          <w:bCs/>
+        </w:rPr>
+        <w:t xml:space="preserve">Data </w:t>
+      </w:r>
+      <w:proofErr w:type="spellStart"/>
+      <w:r>
+        <w:rPr>
+          <w:rStyle w:val="blue-tooltip"/>
+          <w:b/>
+          <w:bCs/>
+        </w:rPr>
+        <w:t>classification</w:t>
+      </w:r>
+      <w:proofErr w:type="spellEnd"/>
+      <w:r>
+        <w:rPr>
+          <w:rStyle w:val="blue-tooltip"/>
+          <w:b/>
+          <w:bCs/>
+        </w:rPr>
+        <w:t xml:space="preserve"> </w:t>
+      </w:r>
+      <w:proofErr w:type="spellStart"/>
+      <w:r>
+        <w:rPr>
+          <w:rStyle w:val="blue-tooltip"/>
+          <w:b/>
+          <w:bCs/>
+        </w:rPr>
+        <w:t>with</w:t>
+      </w:r>
+      <w:proofErr w:type="spellEnd"/>
+      <w:r>
+        <w:rPr>
+          <w:rStyle w:val="blue-tooltip"/>
+          <w:b/>
+          <w:bCs/>
+        </w:rPr>
+        <w:t xml:space="preserve"> </w:t>
+      </w:r>
+      <w:proofErr w:type="spellStart"/>
+      <w:r>
+        <w:rPr>
+          <w:rStyle w:val="blue-tooltip"/>
+          <w:b/>
+          <w:bCs/>
+        </w:rPr>
+        <w:t>deep</w:t>
+      </w:r>
+      <w:proofErr w:type="spellEnd"/>
+      <w:r>
+        <w:rPr>
+          <w:rStyle w:val="blue-tooltip"/>
+          <w:b/>
+          <w:bCs/>
+        </w:rPr>
+        <w:t xml:space="preserve"> </w:t>
+      </w:r>
+      <w:proofErr w:type="spellStart"/>
+      <w:r>
+        <w:rPr>
+          <w:rStyle w:val="blue-tooltip"/>
+          <w:b/>
+          <w:bCs/>
+        </w:rPr>
+        <w:t>learning</w:t>
+      </w:r>
+      <w:proofErr w:type="spellEnd"/>
+      <w:r>
+        <w:rPr>
+          <w:rStyle w:val="blue-tooltip"/>
+          <w:b/>
+          <w:bCs/>
+        </w:rPr>
+        <w:t xml:space="preserve"> </w:t>
+      </w:r>
+      <w:proofErr w:type="spellStart"/>
+      <w:r>
+        <w:rPr>
+          <w:rStyle w:val="blue-tooltip"/>
+          <w:b/>
+          <w:bCs/>
+        </w:rPr>
+        <w:t>using</w:t>
+      </w:r>
+      <w:proofErr w:type="spellEnd"/>
+      <w:r>
+        <w:rPr>
+          <w:rStyle w:val="blue-tooltip"/>
+          <w:b/>
+          <w:bCs/>
+        </w:rPr>
+        <w:t xml:space="preserve"> </w:t>
+      </w:r>
+      <w:proofErr w:type="spellStart"/>
+      <w:r>
+        <w:rPr>
+          <w:rStyle w:val="blue-tooltip"/>
+          <w:b/>
+          <w:bCs/>
+        </w:rPr>
+        <w:t>TensorFlow</w:t>
+      </w:r>
+      <w:proofErr w:type="spellEnd"/>
+      <w:r>
+        <w:rPr>
+          <w:rStyle w:val="blue-tooltip"/>
+        </w:rPr>
+        <w:t>, p. 1-4, 2017, Disponível em:</w:t>
+      </w:r>
+    </w:p>
+    <w:p>
+      <w:pPr>
+        <w:spacing w:line="240" w:lineRule="auto"/>
+        <w:rPr>
+          <w:rStyle w:val="blue-tooltip"/>
+        </w:rPr>
+      </w:pPr>
+      <w:r>
+        <w:rPr>
+          <w:rStyle w:val="blue-tooltip"/>
+        </w:rPr>
+        <w:t>&lt;</w:t>
+      </w:r>
+      <w:r>
+        <w:rPr>
+          <w:rStyle w:val="blue-tooltip"/>
+        </w:rPr>
         <w:t>https://ieeexplore.ieee.org/</w:t>
       </w:r>
       <w:proofErr w:type="spellStart"/>
@@ -4791,7 +5781,7 @@
         <w:rPr>
           <w:rStyle w:val="blue-tooltip"/>
         </w:rPr>
-        <w:t>/8938570</w:t>
+        <w:t>/8093521</w:t>
       </w:r>
       <w:r>
         <w:rPr>
@@ -4803,66 +5793,210 @@
     <w:p>
       <w:pPr>
         <w:spacing w:line="240" w:lineRule="auto"/>
+        <w:rPr>
+          <w:rStyle w:val="blue-tooltip"/>
+        </w:rPr>
+      </w:pPr>
+    </w:p>
+    <w:p>
+      <w:pPr>
+        <w:spacing w:line="240" w:lineRule="auto"/>
+        <w:rPr>
+          <w:rStyle w:val="blue-tooltip"/>
+        </w:rPr>
+      </w:pPr>
+      <w:r>
+        <w:rPr>
+          <w:rStyle w:val="blue-tooltip"/>
+        </w:rPr>
+        <w:lastRenderedPageBreak/>
+        <w:t>Nguyen Quang-</w:t>
+      </w:r>
+      <w:proofErr w:type="spellStart"/>
+      <w:r>
+        <w:rPr>
+          <w:rStyle w:val="blue-tooltip"/>
+        </w:rPr>
+        <w:t>Hung</w:t>
+      </w:r>
+      <w:proofErr w:type="spellEnd"/>
+      <w:r>
+        <w:rPr>
+          <w:rStyle w:val="blue-tooltip"/>
+        </w:rPr>
+        <w:t xml:space="preserve">; </w:t>
+      </w:r>
+      <w:proofErr w:type="spellStart"/>
+      <w:r>
+        <w:rPr>
+          <w:rStyle w:val="blue-tooltip"/>
+        </w:rPr>
+        <w:t>Hieu</w:t>
+      </w:r>
+      <w:proofErr w:type="spellEnd"/>
+      <w:r>
+        <w:rPr>
+          <w:rStyle w:val="blue-tooltip"/>
+        </w:rPr>
+        <w:t xml:space="preserve"> </w:t>
+      </w:r>
+      <w:proofErr w:type="spellStart"/>
+      <w:r>
+        <w:rPr>
+          <w:rStyle w:val="blue-tooltip"/>
+        </w:rPr>
+        <w:t>Doan</w:t>
+      </w:r>
+      <w:proofErr w:type="spellEnd"/>
+      <w:r>
+        <w:rPr>
+          <w:rStyle w:val="blue-tooltip"/>
+        </w:rPr>
+        <w:t xml:space="preserve">; Nam </w:t>
+      </w:r>
+      <w:proofErr w:type="spellStart"/>
+      <w:r>
+        <w:rPr>
+          <w:rStyle w:val="blue-tooltip"/>
+        </w:rPr>
+        <w:t>Thoai</w:t>
+      </w:r>
+      <w:proofErr w:type="spellEnd"/>
+      <w:r>
+        <w:rPr>
+          <w:rStyle w:val="blue-tooltip"/>
+        </w:rPr>
+        <w:t xml:space="preserve">; </w:t>
+      </w:r>
+      <w:r>
+        <w:rPr>
+          <w:rStyle w:val="blue-tooltip"/>
+          <w:b/>
+          <w:bCs/>
+        </w:rPr>
+        <w:t xml:space="preserve">Performance </w:t>
+      </w:r>
+      <w:proofErr w:type="spellStart"/>
+      <w:r>
+        <w:rPr>
+          <w:rStyle w:val="blue-tooltip"/>
+          <w:b/>
+          <w:bCs/>
+        </w:rPr>
+        <w:t>Evaluation</w:t>
+      </w:r>
+      <w:proofErr w:type="spellEnd"/>
+      <w:r>
+        <w:rPr>
+          <w:rStyle w:val="blue-tooltip"/>
+          <w:b/>
+          <w:bCs/>
+        </w:rPr>
+        <w:t xml:space="preserve"> </w:t>
+      </w:r>
+      <w:proofErr w:type="spellStart"/>
+      <w:r>
+        <w:rPr>
+          <w:rStyle w:val="blue-tooltip"/>
+          <w:b/>
+          <w:bCs/>
+        </w:rPr>
+        <w:t>of</w:t>
+      </w:r>
+      <w:proofErr w:type="spellEnd"/>
+      <w:r>
+        <w:rPr>
+          <w:rStyle w:val="blue-tooltip"/>
+          <w:b/>
+          <w:bCs/>
+        </w:rPr>
+        <w:t xml:space="preserve"> </w:t>
+      </w:r>
+      <w:proofErr w:type="spellStart"/>
+      <w:r>
+        <w:rPr>
+          <w:rStyle w:val="blue-tooltip"/>
+          <w:b/>
+          <w:bCs/>
+        </w:rPr>
+        <w:t>Distributed</w:t>
+      </w:r>
+      <w:proofErr w:type="spellEnd"/>
+      <w:r>
+        <w:rPr>
+          <w:rStyle w:val="blue-tooltip"/>
+          <w:b/>
+          <w:bCs/>
+        </w:rPr>
+        <w:t xml:space="preserve"> Training in </w:t>
+      </w:r>
+      <w:proofErr w:type="spellStart"/>
+      <w:r>
+        <w:rPr>
+          <w:rStyle w:val="blue-tooltip"/>
+          <w:b/>
+          <w:bCs/>
+        </w:rPr>
+        <w:t>TensorFlow</w:t>
+      </w:r>
+      <w:proofErr w:type="spellEnd"/>
+      <w:r>
+        <w:rPr>
+          <w:rStyle w:val="blue-tooltip"/>
+          <w:b/>
+          <w:bCs/>
+        </w:rPr>
+        <w:t xml:space="preserve"> 2</w:t>
+      </w:r>
+      <w:r>
+        <w:rPr>
+          <w:rStyle w:val="blue-tooltip"/>
+        </w:rPr>
+        <w:t>,</w:t>
+      </w:r>
+      <w:r>
+        <w:rPr>
+          <w:rStyle w:val="blue-tooltip"/>
+        </w:rPr>
+        <w:t xml:space="preserve"> p. 1-5, 2020, Disponível em: &lt;</w:t>
+      </w:r>
+      <w:r>
+        <w:t xml:space="preserve"> </w:t>
+      </w:r>
+      <w:r>
+        <w:rPr>
+          <w:rStyle w:val="blue-tooltip"/>
+        </w:rPr>
+        <w:t>https://ieeexplore.ieee.org/document/9353085</w:t>
+      </w:r>
+      <w:r>
+        <w:rPr>
+          <w:rStyle w:val="blue-tooltip"/>
+        </w:rPr>
+        <w:t xml:space="preserve"> </w:t>
+      </w:r>
+      <w:r>
+        <w:rPr>
+          <w:rStyle w:val="blue-tooltip"/>
+        </w:rPr>
+        <w:t>&gt;</w:t>
+      </w:r>
+    </w:p>
+    <w:p>
+      <w:pPr>
+        <w:spacing w:line="240" w:lineRule="auto"/>
         <w:jc w:val="left"/>
         <w:rPr>
-          <w:rFonts w:ascii="Times New Roman" w:hAnsi="Times New Roman"/>
-        </w:rPr>
-      </w:pPr>
-    </w:p>
-    <w:p>
-      <w:pPr>
-        <w:spacing w:before="240"/>
-        <w:rPr>
-          <w:rFonts w:eastAsia="Arial" w:cs="Arial"/>
-          <w:szCs w:val="24"/>
-          <w:lang w:val="en-US"/>
-        </w:rPr>
-      </w:pPr>
-    </w:p>
-    <w:p>
-      <w:pPr>
-        <w:spacing w:before="240"/>
-      </w:pPr>
-    </w:p>
-    <w:p>
-      <w:pPr>
-        <w:spacing w:before="240"/>
-      </w:pPr>
-    </w:p>
-    <w:p>
-      <w:pPr>
-        <w:spacing w:before="240"/>
-      </w:pPr>
-    </w:p>
-    <w:p>
-      <w:pPr>
-        <w:spacing w:before="240"/>
-      </w:pPr>
-    </w:p>
-    <w:p>
-      <w:pPr>
-        <w:spacing w:before="240"/>
-        <w:rPr>
-          <w:rFonts w:eastAsia="Arial" w:cs="Arial"/>
-          <w:szCs w:val="24"/>
-          <w:lang w:val="en-US"/>
-        </w:rPr>
-      </w:pPr>
-    </w:p>
-    <w:p>
-      <w:pPr>
-        <w:spacing w:before="240"/>
-        <w:rPr>
-          <w:rFonts w:eastAsia="Arial" w:cs="Arial"/>
-          <w:szCs w:val="24"/>
-          <w:lang w:val="en-US"/>
-        </w:rPr>
-      </w:pPr>
-    </w:p>
-    <w:p>
-      <w:pPr>
-        <w:rPr>
-          <w:rFonts w:cs="Arial"/>
+          <w:rStyle w:val="blue-tooltip"/>
+        </w:rPr>
+      </w:pPr>
+    </w:p>
+    <w:p>
+      <w:pPr>
+        <w:spacing w:line="240" w:lineRule="auto"/>
+        <w:jc w:val="left"/>
+        <w:rPr>
+          <w:rStyle w:val="blue-tooltip"/>
         </w:rPr>
       </w:pPr>
     </w:p>
@@ -4877,7 +6011,7 @@
 </file>
 
 <file path=word/numbering.xml><?xml version="1.0" encoding="utf-8"?>
-<w:numbering xmlns:wpc="http://schemas.microsoft.com/office/word/2010/wordprocessingCanvas" xmlns:cx="http://schemas.microsoft.com/office/drawing/2014/chartex" xmlns:cx1="http://schemas.microsoft.com/office/drawing/2015/9/8/chartex" xmlns:cx2="http://schemas.microsoft.com/office/drawing/2015/10/21/chartex" xmlns:cx3="http://schemas.microsoft.com/office/drawing/2016/5/9/chartex" xmlns:cx4="http://schemas.microsoft.com/office/drawing/2016/5/10/chartex" xmlns:cx5="http://schemas.microsoft.com/office/drawing/2016/5/11/chartex" xmlns:cx6="http://schemas.microsoft.com/office/drawing/2016/5/12/chartex" xmlns:cx7="http://schemas.microsoft.com/office/drawing/2016/5/13/chartex" xmlns:cx8="http://schemas.microsoft.com/office/drawing/2016/5/14/chartex" xmlns:mc="http://schemas.openxmlformats.org/markup-compatibility/2006" xmlns:aink="http://schemas.microsoft.com/office/drawing/2016/ink" xmlns:am3d="http://schemas.microsoft.com/office/drawing/2017/model3d" xmlns:o="urn:schemas-microsoft-com:office:office" xmlns:oel="http://schemas.microsoft.com/office/2019/extlst" xmlns:r="http://schemas.openxmlformats.org/officeDocument/2006/relationships" xmlns:m="http://schemas.openxmlformats.org/officeDocument/2006/math" xmlns:v="urn:schemas-microsoft-com:vml" xmlns:wp14="http://schemas.microsoft.com/office/word/2010/wordprocessingDrawing" xmlns:wp="http://schemas.openxmlformats.org/drawingml/2006/wordprocessingDrawing" xmlns:w10="urn:schemas-microsoft-com:office:word" xmlns:w="http://schemas.openxmlformats.org/wordprocessingml/2006/main" xmlns:w14="http://schemas.microsoft.com/office/word/2010/wordml" xmlns:w15="http://schemas.microsoft.com/office/word/2012/wordml" xmlns:w16cex="http://schemas.microsoft.com/office/word/2018/wordml/cex" xmlns:w16cid="http://schemas.microsoft.com/office/word/2016/wordml/cid" xmlns:w16="http://schemas.microsoft.com/office/word/2018/wordml" xmlns:w16sdtdh="http://schemas.microsoft.com/office/word/2020/wordml/sdtdatahash" xmlns:w16se="http://schemas.microsoft.com/office/word/2015/wordml/symex" xmlns:wpg="http://schemas.microsoft.com/office/word/2010/wordprocessingGroup" xmlns:wpi="http://schemas.microsoft.com/office/word/2010/wordprocessingInk" xmlns:wne="http://schemas.microsoft.com/office/word/2006/wordml" xmlns:wps="http://schemas.microsoft.com/office/word/2010/wordprocessingShape" mc:Ignorable="w14 w15 w16se w16cid w16 w16cex w16sdtdh wp14">
+<w:numbering xmlns:wpc="http://schemas.microsoft.com/office/word/2010/wordprocessingCanvas" xmlns:cx="http://schemas.microsoft.com/office/drawing/2014/chartex" xmlns:cx1="http://schemas.microsoft.com/office/drawing/2015/9/8/chartex" xmlns:cx2="http://schemas.microsoft.com/office/drawing/2015/10/21/chartex" xmlns:cx3="http://schemas.microsoft.com/office/drawing/2016/5/9/chartex" xmlns:cx4="http://schemas.microsoft.com/office/drawing/2016/5/10/chartex" xmlns:cx5="http://schemas.microsoft.com/office/drawing/2016/5/11/chartex" xmlns:cx6="http://schemas.microsoft.com/office/drawing/2016/5/12/chartex" xmlns:cx7="http://schemas.microsoft.com/office/drawing/2016/5/13/chartex" xmlns:cx8="http://schemas.microsoft.com/office/drawing/2016/5/14/chartex" xmlns:mc="http://schemas.openxmlformats.org/markup-compatibility/2006" xmlns:aink="http://schemas.microsoft.com/office/drawing/2016/ink" xmlns:am3d="http://schemas.microsoft.com/office/drawing/2017/model3d" xmlns:o="urn:schemas-microsoft-com:office:office" xmlns:r="http://schemas.openxmlformats.org/officeDocument/2006/relationships" xmlns:m="http://schemas.openxmlformats.org/officeDocument/2006/math" xmlns:v="urn:schemas-microsoft-com:vml" xmlns:wp14="http://schemas.microsoft.com/office/word/2010/wordprocessingDrawing" xmlns:wp="http://schemas.openxmlformats.org/drawingml/2006/wordprocessingDrawing" xmlns:w10="urn:schemas-microsoft-com:office:word" xmlns:w="http://schemas.openxmlformats.org/wordprocessingml/2006/main" xmlns:w14="http://schemas.microsoft.com/office/word/2010/wordml" xmlns:w15="http://schemas.microsoft.com/office/word/2012/wordml" xmlns:w16cex="http://schemas.microsoft.com/office/word/2018/wordml/cex" xmlns:w16cid="http://schemas.microsoft.com/office/word/2016/wordml/cid" xmlns:w16="http://schemas.microsoft.com/office/word/2018/wordml" xmlns:w16sdtdh="http://schemas.microsoft.com/office/word/2020/wordml/sdtdatahash" xmlns:w16se="http://schemas.microsoft.com/office/word/2015/wordml/symex" xmlns:wpg="http://schemas.microsoft.com/office/word/2010/wordprocessingGroup" xmlns:wpi="http://schemas.microsoft.com/office/word/2010/wordprocessingInk" xmlns:wne="http://schemas.microsoft.com/office/word/2006/wordml" xmlns:wps="http://schemas.microsoft.com/office/word/2010/wordprocessingShape" mc:Ignorable="w14 w15 w16se w16cid w16 w16cex w16sdtdh wp14">
   <w:abstractNum w:abstractNumId="0" w15:restartNumberingAfterBreak="0">
     <w:nsid w:val="05901B0A"/>
     <w:multiLevelType w:val="multilevel"/>
@@ -5935,40 +7069,40 @@
       </w:pPr>
     </w:lvl>
   </w:abstractNum>
-  <w:num w:numId="1" w16cid:durableId="2058700875">
+  <w:num w:numId="1">
     <w:abstractNumId w:val="5"/>
   </w:num>
-  <w:num w:numId="2" w16cid:durableId="494807067">
+  <w:num w:numId="2">
     <w:abstractNumId w:val="8"/>
   </w:num>
-  <w:num w:numId="3" w16cid:durableId="272590044">
+  <w:num w:numId="3">
     <w:abstractNumId w:val="9"/>
   </w:num>
-  <w:num w:numId="4" w16cid:durableId="494952312">
+  <w:num w:numId="4">
     <w:abstractNumId w:val="10"/>
   </w:num>
-  <w:num w:numId="5" w16cid:durableId="1208030079">
+  <w:num w:numId="5">
     <w:abstractNumId w:val="0"/>
   </w:num>
-  <w:num w:numId="6" w16cid:durableId="57940934">
+  <w:num w:numId="6">
     <w:abstractNumId w:val="11"/>
   </w:num>
-  <w:num w:numId="7" w16cid:durableId="1243642885">
+  <w:num w:numId="7">
     <w:abstractNumId w:val="2"/>
   </w:num>
-  <w:num w:numId="8" w16cid:durableId="731932409">
+  <w:num w:numId="8">
     <w:abstractNumId w:val="4"/>
   </w:num>
-  <w:num w:numId="9" w16cid:durableId="627509953">
+  <w:num w:numId="9">
     <w:abstractNumId w:val="6"/>
   </w:num>
-  <w:num w:numId="10" w16cid:durableId="788744259">
+  <w:num w:numId="10">
     <w:abstractNumId w:val="1"/>
   </w:num>
-  <w:num w:numId="11" w16cid:durableId="361437829">
+  <w:num w:numId="11">
     <w:abstractNumId w:val="3"/>
   </w:num>
-  <w:num w:numId="12" w16cid:durableId="1388645899">
+  <w:num w:numId="12">
     <w:abstractNumId w:val="7"/>
   </w:num>
 </w:numbering>

</xml_diff>